<commit_message>
updated routing service instructions
</commit_message>
<xml_diff>
--- a/Install-Deployment/ERM Environment Setup Guide.docx
+++ b/Install-Deployment/ERM Environment Setup Guide.docx
@@ -7,13 +7,11 @@
         <w:pStyle w:val="EsriSubmittalDate"/>
         <w:ind w:left="3600"/>
       </w:pPr>
-      <w:bookmarkStart w:id="0" w:name="_GoBack"/>
-      <w:bookmarkEnd w:id="0"/>
       <w:r>
         <w:t xml:space="preserve"> </w:t>
       </w:r>
       <w:r>
-        <w:t>July</w:t>
+        <w:t>September</w:t>
       </w:r>
       <w:r>
         <w:t xml:space="preserve"> 2020</w:t>
@@ -186,7 +184,7 @@
         </w:rPr>
         <w:fldChar w:fldCharType="separate"/>
       </w:r>
-      <w:hyperlink w:anchor="_Toc45712530" w:history="1">
+      <w:hyperlink w:anchor="_Toc50973046" w:history="1">
         <w:r>
           <w:rPr>
             <w:rStyle w:val="Hyperlink"/>
@@ -224,7 +222,7 @@
           <w:rPr>
             <w:webHidden/>
           </w:rPr>
-          <w:instrText xml:space="preserve"> PAGEREF _Toc45712530 \h </w:instrText>
+          <w:instrText xml:space="preserve"> PAGEREF _Toc50973046 \h </w:instrText>
         </w:r>
         <w:r>
           <w:rPr>
@@ -264,7 +262,7 @@
           <w:sz w:val="22"/>
         </w:rPr>
       </w:pPr>
-      <w:hyperlink w:anchor="_Toc45712531" w:history="1">
+      <w:hyperlink w:anchor="_Toc50973047" w:history="1">
         <w:r>
           <w:rPr>
             <w:rStyle w:val="Hyperlink"/>
@@ -306,7 +304,7 @@
             <w:noProof/>
             <w:webHidden/>
           </w:rPr>
-          <w:instrText xml:space="preserve"> PAGEREF _Toc45712531 \h </w:instrText>
+          <w:instrText xml:space="preserve"> PAGEREF _Toc50973047 \h </w:instrText>
         </w:r>
         <w:r>
           <w:rPr>
@@ -350,7 +348,7 @@
           <w:sz w:val="22"/>
         </w:rPr>
       </w:pPr>
-      <w:hyperlink w:anchor="_Toc45712532" w:history="1">
+      <w:hyperlink w:anchor="_Toc50973048" w:history="1">
         <w:r>
           <w:rPr>
             <w:rStyle w:val="Hyperlink"/>
@@ -392,7 +390,7 @@
             <w:noProof/>
             <w:webHidden/>
           </w:rPr>
-          <w:instrText xml:space="preserve"> PAGEREF _Toc45712532 \h </w:instrText>
+          <w:instrText xml:space="preserve"> PAGEREF _Toc50973048 \h </w:instrText>
         </w:r>
         <w:r>
           <w:rPr>
@@ -436,7 +434,7 @@
           <w:sz w:val="22"/>
         </w:rPr>
       </w:pPr>
-      <w:hyperlink w:anchor="_Toc45712533" w:history="1">
+      <w:hyperlink w:anchor="_Toc50973049" w:history="1">
         <w:r>
           <w:rPr>
             <w:rStyle w:val="Hyperlink"/>
@@ -478,7 +476,7 @@
             <w:noProof/>
             <w:webHidden/>
           </w:rPr>
-          <w:instrText xml:space="preserve"> PAGEREF _Toc45712533 \h </w:instrText>
+          <w:instrText xml:space="preserve"> PAGEREF _Toc50973049 \h </w:instrText>
         </w:r>
         <w:r>
           <w:rPr>
@@ -519,7 +517,7 @@
           <w:szCs w:val="22"/>
         </w:rPr>
       </w:pPr>
-      <w:hyperlink w:anchor="_Toc45712534" w:history="1">
+      <w:hyperlink w:anchor="_Toc50973050" w:history="1">
         <w:r>
           <w:rPr>
             <w:rStyle w:val="Hyperlink"/>
@@ -557,7 +555,7 @@
           <w:rPr>
             <w:webHidden/>
           </w:rPr>
-          <w:instrText xml:space="preserve"> PAGEREF _Toc45712534 \h </w:instrText>
+          <w:instrText xml:space="preserve"> PAGEREF _Toc50973050 \h </w:instrText>
         </w:r>
         <w:r>
           <w:rPr>
@@ -597,7 +595,7 @@
           <w:sz w:val="22"/>
         </w:rPr>
       </w:pPr>
-      <w:hyperlink w:anchor="_Toc45712535" w:history="1">
+      <w:hyperlink w:anchor="_Toc50973051" w:history="1">
         <w:r>
           <w:rPr>
             <w:rStyle w:val="Hyperlink"/>
@@ -639,7 +637,7 @@
             <w:noProof/>
             <w:webHidden/>
           </w:rPr>
-          <w:instrText xml:space="preserve"> PAGEREF _Toc45712535 \h </w:instrText>
+          <w:instrText xml:space="preserve"> PAGEREF _Toc50973051 \h </w:instrText>
         </w:r>
         <w:r>
           <w:rPr>
@@ -680,7 +678,7 @@
           <w:szCs w:val="22"/>
         </w:rPr>
       </w:pPr>
-      <w:hyperlink w:anchor="_Toc45712536" w:history="1">
+      <w:hyperlink w:anchor="_Toc50973052" w:history="1">
         <w:r>
           <w:rPr>
             <w:rStyle w:val="Hyperlink"/>
@@ -718,7 +716,7 @@
           <w:rPr>
             <w:webHidden/>
           </w:rPr>
-          <w:instrText xml:space="preserve"> PAGEREF _Toc45712536 \h </w:instrText>
+          <w:instrText xml:space="preserve"> PAGEREF _Toc50973052 \h </w:instrText>
         </w:r>
         <w:r>
           <w:rPr>
@@ -758,7 +756,7 @@
           <w:sz w:val="22"/>
         </w:rPr>
       </w:pPr>
-      <w:hyperlink w:anchor="_Toc45712537" w:history="1">
+      <w:hyperlink w:anchor="_Toc50973053" w:history="1">
         <w:r>
           <w:rPr>
             <w:rStyle w:val="Hyperlink"/>
@@ -800,7 +798,7 @@
             <w:noProof/>
             <w:webHidden/>
           </w:rPr>
-          <w:instrText xml:space="preserve"> PAGEREF _Toc45712537 \h </w:instrText>
+          <w:instrText xml:space="preserve"> PAGEREF _Toc50973053 \h </w:instrText>
         </w:r>
         <w:r>
           <w:rPr>
@@ -844,7 +842,7 @@
           <w:sz w:val="22"/>
         </w:rPr>
       </w:pPr>
-      <w:hyperlink w:anchor="_Toc45712538" w:history="1">
+      <w:hyperlink w:anchor="_Toc50973054" w:history="1">
         <w:r>
           <w:rPr>
             <w:rStyle w:val="Hyperlink"/>
@@ -886,7 +884,7 @@
             <w:noProof/>
             <w:webHidden/>
           </w:rPr>
-          <w:instrText xml:space="preserve"> PAGEREF _Toc45712538 \h </w:instrText>
+          <w:instrText xml:space="preserve"> PAGEREF _Toc50973054 \h </w:instrText>
         </w:r>
         <w:r>
           <w:rPr>
@@ -927,7 +925,7 @@
           <w:szCs w:val="22"/>
         </w:rPr>
       </w:pPr>
-      <w:hyperlink w:anchor="_Toc45712539" w:history="1">
+      <w:hyperlink w:anchor="_Toc50973055" w:history="1">
         <w:r>
           <w:rPr>
             <w:rStyle w:val="Hyperlink"/>
@@ -965,7 +963,7 @@
           <w:rPr>
             <w:webHidden/>
           </w:rPr>
-          <w:instrText xml:space="preserve"> PAGEREF _Toc45712539 \h </w:instrText>
+          <w:instrText xml:space="preserve"> PAGEREF _Toc50973055 \h </w:instrText>
         </w:r>
         <w:r>
           <w:rPr>
@@ -1005,7 +1003,7 @@
           <w:sz w:val="22"/>
         </w:rPr>
       </w:pPr>
-      <w:hyperlink w:anchor="_Toc45712540" w:history="1">
+      <w:hyperlink w:anchor="_Toc50973056" w:history="1">
         <w:r>
           <w:rPr>
             <w:rStyle w:val="Hyperlink"/>
@@ -1047,7 +1045,7 @@
             <w:noProof/>
             <w:webHidden/>
           </w:rPr>
-          <w:instrText xml:space="preserve"> PAGEREF _Toc45712540 \h </w:instrText>
+          <w:instrText xml:space="preserve"> PAGEREF _Toc50973056 \h </w:instrText>
         </w:r>
         <w:r>
           <w:rPr>
@@ -1091,7 +1089,7 @@
           <w:sz w:val="22"/>
         </w:rPr>
       </w:pPr>
-      <w:hyperlink w:anchor="_Toc45712541" w:history="1">
+      <w:hyperlink w:anchor="_Toc50973057" w:history="1">
         <w:r>
           <w:rPr>
             <w:rStyle w:val="Hyperlink"/>
@@ -1133,7 +1131,7 @@
             <w:noProof/>
             <w:webHidden/>
           </w:rPr>
-          <w:instrText xml:space="preserve"> PAGEREF _Toc45712541 \h </w:instrText>
+          <w:instrText xml:space="preserve"> PAGEREF _Toc50973057 \h </w:instrText>
         </w:r>
         <w:r>
           <w:rPr>
@@ -1177,7 +1175,7 @@
           <w:sz w:val="22"/>
         </w:rPr>
       </w:pPr>
-      <w:hyperlink w:anchor="_Toc45712542" w:history="1">
+      <w:hyperlink w:anchor="_Toc50973058" w:history="1">
         <w:r>
           <w:rPr>
             <w:rStyle w:val="Hyperlink"/>
@@ -1219,7 +1217,7 @@
             <w:noProof/>
             <w:webHidden/>
           </w:rPr>
-          <w:instrText xml:space="preserve"> PAGEREF _Toc45712542 \h </w:instrText>
+          <w:instrText xml:space="preserve"> PAGEREF _Toc50973058 \h </w:instrText>
         </w:r>
         <w:r>
           <w:rPr>
@@ -1263,7 +1261,7 @@
           <w:sz w:val="22"/>
         </w:rPr>
       </w:pPr>
-      <w:hyperlink w:anchor="_Toc45712543" w:history="1">
+      <w:hyperlink w:anchor="_Toc50973059" w:history="1">
         <w:r>
           <w:rPr>
             <w:rStyle w:val="Hyperlink"/>
@@ -1305,7 +1303,7 @@
             <w:noProof/>
             <w:webHidden/>
           </w:rPr>
-          <w:instrText xml:space="preserve"> PAGEREF _Toc45712543 \h </w:instrText>
+          <w:instrText xml:space="preserve"> PAGEREF _Toc50973059 \h </w:instrText>
         </w:r>
         <w:r>
           <w:rPr>
@@ -1346,7 +1344,7 @@
           <w:szCs w:val="22"/>
         </w:rPr>
       </w:pPr>
-      <w:hyperlink w:anchor="_Toc45712544" w:history="1">
+      <w:hyperlink w:anchor="_Toc50973060" w:history="1">
         <w:r>
           <w:rPr>
             <w:rStyle w:val="Hyperlink"/>
@@ -1384,7 +1382,7 @@
           <w:rPr>
             <w:webHidden/>
           </w:rPr>
-          <w:instrText xml:space="preserve"> PAGEREF _Toc45712544 \h </w:instrText>
+          <w:instrText xml:space="preserve"> PAGEREF _Toc50973060 \h </w:instrText>
         </w:r>
         <w:r>
           <w:rPr>
@@ -1424,7 +1422,7 @@
           <w:sz w:val="22"/>
         </w:rPr>
       </w:pPr>
-      <w:hyperlink w:anchor="_Toc45712545" w:history="1">
+      <w:hyperlink w:anchor="_Toc50973061" w:history="1">
         <w:r>
           <w:rPr>
             <w:rStyle w:val="Hyperlink"/>
@@ -1466,7 +1464,7 @@
             <w:noProof/>
             <w:webHidden/>
           </w:rPr>
-          <w:instrText xml:space="preserve"> PAGEREF _Toc45712545 \h </w:instrText>
+          <w:instrText xml:space="preserve"> PAGEREF _Toc50973061 \h </w:instrText>
         </w:r>
         <w:r>
           <w:rPr>
@@ -1510,7 +1508,7 @@
           <w:sz w:val="22"/>
         </w:rPr>
       </w:pPr>
-      <w:hyperlink w:anchor="_Toc45712546" w:history="1">
+      <w:hyperlink w:anchor="_Toc50973062" w:history="1">
         <w:r>
           <w:rPr>
             <w:rStyle w:val="Hyperlink"/>
@@ -1552,7 +1550,7 @@
             <w:noProof/>
             <w:webHidden/>
           </w:rPr>
-          <w:instrText xml:space="preserve"> PAGEREF _Toc45712546 \h </w:instrText>
+          <w:instrText xml:space="preserve"> PAGEREF _Toc50973062 \h </w:instrText>
         </w:r>
         <w:r>
           <w:rPr>
@@ -1593,7 +1591,7 @@
           <w:szCs w:val="22"/>
         </w:rPr>
       </w:pPr>
-      <w:hyperlink w:anchor="_Toc45712547" w:history="1">
+      <w:hyperlink w:anchor="_Toc50973063" w:history="1">
         <w:r>
           <w:rPr>
             <w:rStyle w:val="Hyperlink"/>
@@ -1631,7 +1629,7 @@
           <w:rPr>
             <w:webHidden/>
           </w:rPr>
-          <w:instrText xml:space="preserve"> PAGEREF _Toc45712547 \h </w:instrText>
+          <w:instrText xml:space="preserve"> PAGEREF _Toc50973063 \h </w:instrText>
         </w:r>
         <w:r>
           <w:rPr>
@@ -1671,7 +1669,7 @@
           <w:sz w:val="22"/>
         </w:rPr>
       </w:pPr>
-      <w:hyperlink w:anchor="_Toc45712548" w:history="1">
+      <w:hyperlink w:anchor="_Toc50973064" w:history="1">
         <w:r>
           <w:rPr>
             <w:rStyle w:val="Hyperlink"/>
@@ -1713,7 +1711,7 @@
             <w:noProof/>
             <w:webHidden/>
           </w:rPr>
-          <w:instrText xml:space="preserve"> PAGEREF _Toc45712548 \h </w:instrText>
+          <w:instrText xml:space="preserve"> PAGEREF _Toc50973064 \h </w:instrText>
         </w:r>
         <w:r>
           <w:rPr>
@@ -1738,6 +1736,66 @@
         <w:r>
           <w:rPr>
             <w:noProof/>
+            <w:webHidden/>
+          </w:rPr>
+          <w:fldChar w:fldCharType="end"/>
+        </w:r>
+      </w:hyperlink>
+    </w:p>
+    <w:p>
+      <w:pPr>
+        <w:pStyle w:val="TOC1"/>
+        <w:rPr>
+          <w:rFonts w:asciiTheme="minorHAnsi" w:hAnsiTheme="minorHAnsi" w:cstheme="minorBidi"/>
+          <w:b w:val="0"/>
+          <w:sz w:val="22"/>
+          <w:szCs w:val="22"/>
+        </w:rPr>
+      </w:pPr>
+      <w:hyperlink w:anchor="_Toc50973065" w:history="1">
+        <w:r>
+          <w:rPr>
+            <w:rStyle w:val="Hyperlink"/>
+          </w:rPr>
+          <w:t>Appendix A Environment Checklist</w:t>
+        </w:r>
+        <w:r>
+          <w:rPr>
+            <w:webHidden/>
+          </w:rPr>
+          <w:tab/>
+        </w:r>
+        <w:r>
+          <w:rPr>
+            <w:webHidden/>
+          </w:rPr>
+          <w:fldChar w:fldCharType="begin"/>
+        </w:r>
+        <w:r>
+          <w:rPr>
+            <w:webHidden/>
+          </w:rPr>
+          <w:instrText xml:space="preserve"> PAGEREF _Toc50973065 \h </w:instrText>
+        </w:r>
+        <w:r>
+          <w:rPr>
+            <w:webHidden/>
+          </w:rPr>
+        </w:r>
+        <w:r>
+          <w:rPr>
+            <w:webHidden/>
+          </w:rPr>
+          <w:fldChar w:fldCharType="separate"/>
+        </w:r>
+        <w:r>
+          <w:rPr>
+            <w:webHidden/>
+          </w:rPr>
+          <w:t>10</w:t>
+        </w:r>
+        <w:r>
+          <w:rPr>
             <w:webHidden/>
           </w:rPr>
           <w:fldChar w:fldCharType="end"/>
@@ -1789,95 +1847,95 @@
       <w:pPr>
         <w:pStyle w:val="EsriHeading1"/>
       </w:pPr>
-      <w:bookmarkStart w:id="1" w:name="_Toc45712530"/>
+      <w:bookmarkStart w:id="0" w:name="_Toc50973046"/>
       <w:r>
         <w:lastRenderedPageBreak/>
         <w:t>About This Document</w:t>
       </w:r>
+      <w:bookmarkEnd w:id="0"/>
+    </w:p>
+    <w:p>
+      <w:pPr>
+        <w:pStyle w:val="EsriHeading2"/>
+      </w:pPr>
+      <w:bookmarkStart w:id="1" w:name="_Toc50973047"/>
+      <w:r>
+        <w:t>Purpose</w:t>
+      </w:r>
       <w:bookmarkEnd w:id="1"/>
+      <w:r>
+        <w:t xml:space="preserve"> </w:t>
+      </w:r>
+    </w:p>
+    <w:p>
+      <w:pPr>
+        <w:pStyle w:val="EsriProposalBodyText"/>
+      </w:pPr>
+      <w:r>
+        <w:t xml:space="preserve">This </w:t>
+      </w:r>
+      <w:r>
+        <w:t xml:space="preserve">Environment Setup Guide serves to document steps </w:t>
+      </w:r>
+      <w:r>
+        <w:t xml:space="preserve">for software installation and system configuration that is required before deploying the Enterprise Route Management </w:t>
+      </w:r>
+      <w:r>
+        <w:t xml:space="preserve">system. </w:t>
+      </w:r>
+    </w:p>
+    <w:p>
+      <w:pPr>
+        <w:pStyle w:val="EsriProposalBodyText"/>
+      </w:pPr>
+      <w:r>
+        <w:t>This document is based on a</w:t>
+      </w:r>
+      <w:r>
+        <w:t>n</w:t>
+      </w:r>
+      <w:r>
+        <w:t xml:space="preserve"> ArcGIS Enterprise 10.8 deployment.</w:t>
+      </w:r>
+    </w:p>
+    <w:p>
+      <w:pPr>
+        <w:pStyle w:val="EsriProposalBodyText"/>
+        <w:rPr>
+          <w:i/>
+        </w:rPr>
+      </w:pPr>
+      <w:r>
+        <w:t>Steps to deploy the</w:t>
+      </w:r>
+      <w:r>
+        <w:t xml:space="preserve"> custom</w:t>
+      </w:r>
+      <w:r>
+        <w:t xml:space="preserve"> ERM </w:t>
+      </w:r>
+      <w:r>
+        <w:t xml:space="preserve">application components </w:t>
+      </w:r>
+      <w:r>
+        <w:t xml:space="preserve">are covered in a separate document </w:t>
+      </w:r>
+      <w:r>
+        <w:rPr>
+          <w:i/>
+        </w:rPr>
+        <w:t>ERM Application Deployment Guide.</w:t>
+      </w:r>
     </w:p>
     <w:p>
       <w:pPr>
         <w:pStyle w:val="EsriHeading2"/>
       </w:pPr>
-      <w:bookmarkStart w:id="2" w:name="_Toc45712531"/>
-      <w:r>
-        <w:t>Purpose</w:t>
+      <w:bookmarkStart w:id="2" w:name="_Toc50973048"/>
+      <w:r>
+        <w:t>Authors &amp; Contributors</w:t>
       </w:r>
       <w:bookmarkEnd w:id="2"/>
-      <w:r>
-        <w:t xml:space="preserve"> </w:t>
-      </w:r>
-    </w:p>
-    <w:p>
-      <w:pPr>
-        <w:pStyle w:val="EsriProposalBodyText"/>
-      </w:pPr>
-      <w:r>
-        <w:t xml:space="preserve">This </w:t>
-      </w:r>
-      <w:r>
-        <w:t xml:space="preserve">Environment Setup Guide serves to document steps </w:t>
-      </w:r>
-      <w:r>
-        <w:t xml:space="preserve">for software installation and system configuration that is required before deploying the Enterprise Route Management </w:t>
-      </w:r>
-      <w:r>
-        <w:t xml:space="preserve">system. </w:t>
-      </w:r>
-    </w:p>
-    <w:p>
-      <w:pPr>
-        <w:pStyle w:val="EsriProposalBodyText"/>
-      </w:pPr>
-      <w:r>
-        <w:t>This document is based on a</w:t>
-      </w:r>
-      <w:r>
-        <w:t>n</w:t>
-      </w:r>
-      <w:r>
-        <w:t xml:space="preserve"> ArcGIS Enterprise 10.8 deployment.</w:t>
-      </w:r>
-    </w:p>
-    <w:p>
-      <w:pPr>
-        <w:pStyle w:val="EsriProposalBodyText"/>
-        <w:rPr>
-          <w:i/>
-        </w:rPr>
-      </w:pPr>
-      <w:r>
-        <w:t>Steps to deploy the</w:t>
-      </w:r>
-      <w:r>
-        <w:t xml:space="preserve"> custom</w:t>
-      </w:r>
-      <w:r>
-        <w:t xml:space="preserve"> ERM </w:t>
-      </w:r>
-      <w:r>
-        <w:t xml:space="preserve">application components </w:t>
-      </w:r>
-      <w:r>
-        <w:t xml:space="preserve">are covered in a separate document </w:t>
-      </w:r>
-      <w:r>
-        <w:rPr>
-          <w:i/>
-        </w:rPr>
-        <w:t>ERM Application Deployment Guide.</w:t>
-      </w:r>
-    </w:p>
-    <w:p>
-      <w:pPr>
-        <w:pStyle w:val="EsriHeading2"/>
-      </w:pPr>
-      <w:bookmarkStart w:id="3" w:name="_Toc45712532"/>
-      <w:r>
-        <w:t>Authors &amp; Contributors</w:t>
-      </w:r>
-      <w:bookmarkEnd w:id="3"/>
     </w:p>
     <w:tbl>
       <w:tblPr>
@@ -2261,11 +2319,11 @@
       <w:pPr>
         <w:pStyle w:val="EsriHeading2"/>
       </w:pPr>
-      <w:bookmarkStart w:id="4" w:name="_Toc45712533"/>
+      <w:bookmarkStart w:id="3" w:name="_Toc50973049"/>
       <w:r>
         <w:t>Revision History</w:t>
       </w:r>
-      <w:bookmarkEnd w:id="4"/>
+      <w:bookmarkEnd w:id="3"/>
     </w:p>
     <w:tbl>
       <w:tblPr>
@@ -2275,7 +2333,6 @@
       </w:tblPr>
       <w:tblGrid>
         <w:gridCol w:w="1355"/>
-        <w:gridCol w:w="1250"/>
         <w:gridCol w:w="4617"/>
         <w:gridCol w:w="2128"/>
       </w:tblGrid>
@@ -2294,20 +2351,6 @@
             </w:pPr>
             <w:r>
               <w:t>Date</w:t>
-            </w:r>
-          </w:p>
-        </w:tc>
-        <w:tc>
-          <w:tcPr>
-            <w:tcW w:w="1250" w:type="dxa"/>
-          </w:tcPr>
-          <w:p>
-            <w:pPr>
-              <w:pStyle w:val="EsriProposalBodyText"/>
-              <w:cnfStyle w:val="100000000000" w:firstRow="1" w:lastRow="0" w:firstColumn="0" w:lastColumn="0" w:oddVBand="0" w:evenVBand="0" w:oddHBand="0" w:evenHBand="0" w:firstRowFirstColumn="0" w:firstRowLastColumn="0" w:lastRowFirstColumn="0" w:lastRowLastColumn="0"/>
-            </w:pPr>
-            <w:r>
-              <w:t>Version</w:t>
             </w:r>
           </w:p>
         </w:tc>
@@ -2350,34 +2393,16 @@
             <w:pPr>
               <w:pStyle w:val="EsriProposalBodyText"/>
               <w:rPr>
-                <w:sz w:val="20"/>
+                <w:sz w:val="18"/>
+                <w:szCs w:val="20"/>
               </w:rPr>
             </w:pPr>
             <w:r>
               <w:rPr>
-                <w:sz w:val="20"/>
+                <w:sz w:val="18"/>
+                <w:szCs w:val="20"/>
               </w:rPr>
               <w:t>5/22/2020</w:t>
-            </w:r>
-          </w:p>
-        </w:tc>
-        <w:tc>
-          <w:tcPr>
-            <w:tcW w:w="1250" w:type="dxa"/>
-          </w:tcPr>
-          <w:p>
-            <w:pPr>
-              <w:pStyle w:val="EsriProposalBodyText"/>
-              <w:cnfStyle w:val="000000000000" w:firstRow="0" w:lastRow="0" w:firstColumn="0" w:lastColumn="0" w:oddVBand="0" w:evenVBand="0" w:oddHBand="0" w:evenHBand="0" w:firstRowFirstColumn="0" w:firstRowLastColumn="0" w:lastRowFirstColumn="0" w:lastRowLastColumn="0"/>
-              <w:rPr>
-                <w:sz w:val="20"/>
-              </w:rPr>
-            </w:pPr>
-            <w:r>
-              <w:rPr>
-                <w:sz w:val="20"/>
-              </w:rPr>
-              <w:t>0.1</w:t>
             </w:r>
           </w:p>
         </w:tc>
@@ -2390,20 +2415,16 @@
               <w:pStyle w:val="EsriProposalBodyText"/>
               <w:cnfStyle w:val="000000000000" w:firstRow="0" w:lastRow="0" w:firstColumn="0" w:lastColumn="0" w:oddVBand="0" w:evenVBand="0" w:oddHBand="0" w:evenHBand="0" w:firstRowFirstColumn="0" w:firstRowLastColumn="0" w:lastRowFirstColumn="0" w:lastRowLastColumn="0"/>
               <w:rPr>
-                <w:sz w:val="20"/>
+                <w:sz w:val="18"/>
+                <w:szCs w:val="20"/>
               </w:rPr>
             </w:pPr>
             <w:r>
               <w:rPr>
-                <w:sz w:val="20"/>
+                <w:sz w:val="18"/>
+                <w:szCs w:val="20"/>
               </w:rPr>
-              <w:t>Initial Draft</w:t>
-            </w:r>
-            <w:r>
-              <w:rPr>
-                <w:sz w:val="20"/>
-              </w:rPr>
-              <w:t xml:space="preserve"> v0.1</w:t>
+              <w:t>Initial Draft v0.1</w:t>
             </w:r>
           </w:p>
         </w:tc>
@@ -2416,12 +2437,14 @@
               <w:pStyle w:val="EsriProposalBodyText"/>
               <w:cnfStyle w:val="000000000000" w:firstRow="0" w:lastRow="0" w:firstColumn="0" w:lastColumn="0" w:oddVBand="0" w:evenVBand="0" w:oddHBand="0" w:evenHBand="0" w:firstRowFirstColumn="0" w:firstRowLastColumn="0" w:lastRowFirstColumn="0" w:lastRowLastColumn="0"/>
               <w:rPr>
-                <w:sz w:val="20"/>
+                <w:sz w:val="18"/>
+                <w:szCs w:val="20"/>
               </w:rPr>
             </w:pPr>
             <w:r>
               <w:rPr>
-                <w:sz w:val="20"/>
+                <w:sz w:val="18"/>
+                <w:szCs w:val="20"/>
               </w:rPr>
               <w:t>Mike Nelson</w:t>
             </w:r>
@@ -2438,34 +2461,16 @@
             <w:pPr>
               <w:pStyle w:val="EsriProposalBodyText"/>
               <w:rPr>
-                <w:sz w:val="20"/>
+                <w:sz w:val="18"/>
+                <w:szCs w:val="20"/>
               </w:rPr>
             </w:pPr>
             <w:r>
               <w:rPr>
-                <w:sz w:val="20"/>
+                <w:sz w:val="18"/>
+                <w:szCs w:val="20"/>
               </w:rPr>
               <w:t>3/5/2020</w:t>
-            </w:r>
-          </w:p>
-        </w:tc>
-        <w:tc>
-          <w:tcPr>
-            <w:tcW w:w="1250" w:type="dxa"/>
-          </w:tcPr>
-          <w:p>
-            <w:pPr>
-              <w:pStyle w:val="EsriProposalBodyText"/>
-              <w:cnfStyle w:val="000000000000" w:firstRow="0" w:lastRow="0" w:firstColumn="0" w:lastColumn="0" w:oddVBand="0" w:evenVBand="0" w:oddHBand="0" w:evenHBand="0" w:firstRowFirstColumn="0" w:firstRowLastColumn="0" w:lastRowFirstColumn="0" w:lastRowLastColumn="0"/>
-              <w:rPr>
-                <w:sz w:val="20"/>
-              </w:rPr>
-            </w:pPr>
-            <w:r>
-              <w:rPr>
-                <w:sz w:val="20"/>
-              </w:rPr>
-              <w:t>1.0</w:t>
             </w:r>
           </w:p>
         </w:tc>
@@ -2478,12 +2483,14 @@
               <w:pStyle w:val="EsriProposalBodyText"/>
               <w:cnfStyle w:val="000000000000" w:firstRow="0" w:lastRow="0" w:firstColumn="0" w:lastColumn="0" w:oddVBand="0" w:evenVBand="0" w:oddHBand="0" w:evenHBand="0" w:firstRowFirstColumn="0" w:firstRowLastColumn="0" w:lastRowFirstColumn="0" w:lastRowLastColumn="0"/>
               <w:rPr>
-                <w:sz w:val="20"/>
+                <w:sz w:val="18"/>
+                <w:szCs w:val="20"/>
               </w:rPr>
             </w:pPr>
             <w:r>
               <w:rPr>
-                <w:sz w:val="20"/>
+                <w:sz w:val="18"/>
+                <w:szCs w:val="20"/>
               </w:rPr>
               <w:t>10.7.1 initial version</w:t>
             </w:r>
@@ -2498,12 +2505,14 @@
               <w:pStyle w:val="EsriProposalBodyText"/>
               <w:cnfStyle w:val="000000000000" w:firstRow="0" w:lastRow="0" w:firstColumn="0" w:lastColumn="0" w:oddVBand="0" w:evenVBand="0" w:oddHBand="0" w:evenHBand="0" w:firstRowFirstColumn="0" w:firstRowLastColumn="0" w:lastRowFirstColumn="0" w:lastRowLastColumn="0"/>
               <w:rPr>
-                <w:sz w:val="20"/>
+                <w:sz w:val="18"/>
+                <w:szCs w:val="20"/>
               </w:rPr>
             </w:pPr>
             <w:r>
               <w:rPr>
-                <w:sz w:val="20"/>
+                <w:sz w:val="18"/>
+                <w:szCs w:val="20"/>
               </w:rPr>
               <w:t>Mike Nelson</w:t>
             </w:r>
@@ -2523,34 +2532,16 @@
             <w:pPr>
               <w:pStyle w:val="EsriProposalBodyText"/>
               <w:rPr>
-                <w:sz w:val="20"/>
+                <w:sz w:val="18"/>
+                <w:szCs w:val="20"/>
               </w:rPr>
             </w:pPr>
             <w:r>
               <w:rPr>
-                <w:sz w:val="20"/>
+                <w:sz w:val="18"/>
+                <w:szCs w:val="20"/>
               </w:rPr>
               <w:t>6/12/2020</w:t>
-            </w:r>
-          </w:p>
-        </w:tc>
-        <w:tc>
-          <w:tcPr>
-            <w:tcW w:w="1250" w:type="dxa"/>
-          </w:tcPr>
-          <w:p>
-            <w:pPr>
-              <w:pStyle w:val="EsriProposalBodyText"/>
-              <w:cnfStyle w:val="000000000000" w:firstRow="0" w:lastRow="0" w:firstColumn="0" w:lastColumn="0" w:oddVBand="0" w:evenVBand="0" w:oddHBand="0" w:evenHBand="0" w:firstRowFirstColumn="0" w:firstRowLastColumn="0" w:lastRowFirstColumn="0" w:lastRowLastColumn="0"/>
-              <w:rPr>
-                <w:sz w:val="20"/>
-              </w:rPr>
-            </w:pPr>
-            <w:r>
-              <w:rPr>
-                <w:sz w:val="20"/>
-              </w:rPr>
-              <w:t>2.0</w:t>
             </w:r>
           </w:p>
         </w:tc>
@@ -2563,12 +2554,14 @@
               <w:pStyle w:val="EsriProposalBodyText"/>
               <w:cnfStyle w:val="000000000000" w:firstRow="0" w:lastRow="0" w:firstColumn="0" w:lastColumn="0" w:oddVBand="0" w:evenVBand="0" w:oddHBand="0" w:evenHBand="0" w:firstRowFirstColumn="0" w:firstRowLastColumn="0" w:lastRowFirstColumn="0" w:lastRowLastColumn="0"/>
               <w:rPr>
-                <w:sz w:val="20"/>
+                <w:sz w:val="18"/>
+                <w:szCs w:val="20"/>
               </w:rPr>
             </w:pPr>
             <w:r>
               <w:rPr>
-                <w:sz w:val="20"/>
+                <w:sz w:val="18"/>
+                <w:szCs w:val="20"/>
               </w:rPr>
               <w:t>Updates for 10.8, various edits</w:t>
             </w:r>
@@ -2583,12 +2576,87 @@
               <w:pStyle w:val="EsriProposalBodyText"/>
               <w:cnfStyle w:val="000000000000" w:firstRow="0" w:lastRow="0" w:firstColumn="0" w:lastColumn="0" w:oddVBand="0" w:evenVBand="0" w:oddHBand="0" w:evenHBand="0" w:firstRowFirstColumn="0" w:firstRowLastColumn="0" w:lastRowFirstColumn="0" w:lastRowLastColumn="0"/>
               <w:rPr>
-                <w:sz w:val="20"/>
+                <w:sz w:val="18"/>
+                <w:szCs w:val="20"/>
               </w:rPr>
             </w:pPr>
             <w:r>
               <w:rPr>
-                <w:sz w:val="20"/>
+                <w:sz w:val="18"/>
+                <w:szCs w:val="20"/>
+              </w:rPr>
+              <w:t>Mike Nelson</w:t>
+            </w:r>
+          </w:p>
+        </w:tc>
+        <w:bookmarkStart w:id="4" w:name="_GoBack"/>
+        <w:bookmarkEnd w:id="4"/>
+      </w:tr>
+      <w:tr>
+        <w:trPr>
+          <w:trHeight w:val="404"/>
+        </w:trPr>
+        <w:tc>
+          <w:tcPr>
+            <w:cnfStyle w:val="001000000000" w:firstRow="0" w:lastRow="0" w:firstColumn="1" w:lastColumn="0" w:oddVBand="0" w:evenVBand="0" w:oddHBand="0" w:evenHBand="0" w:firstRowFirstColumn="0" w:firstRowLastColumn="0" w:lastRowFirstColumn="0" w:lastRowLastColumn="0"/>
+            <w:tcW w:w="1355" w:type="dxa"/>
+          </w:tcPr>
+          <w:p>
+            <w:pPr>
+              <w:pStyle w:val="EsriProposalBodyText"/>
+              <w:rPr>
+                <w:sz w:val="18"/>
+                <w:szCs w:val="20"/>
+              </w:rPr>
+            </w:pPr>
+            <w:r>
+              <w:rPr>
+                <w:sz w:val="18"/>
+                <w:szCs w:val="20"/>
+              </w:rPr>
+              <w:t>7/2/2020</w:t>
+            </w:r>
+          </w:p>
+        </w:tc>
+        <w:tc>
+          <w:tcPr>
+            <w:tcW w:w="4617" w:type="dxa"/>
+          </w:tcPr>
+          <w:p>
+            <w:pPr>
+              <w:pStyle w:val="EsriProposalBodyText"/>
+              <w:cnfStyle w:val="000000000000" w:firstRow="0" w:lastRow="0" w:firstColumn="0" w:lastColumn="0" w:oddVBand="0" w:evenVBand="0" w:oddHBand="0" w:evenHBand="0" w:firstRowFirstColumn="0" w:firstRowLastColumn="0" w:lastRowFirstColumn="0" w:lastRowLastColumn="0"/>
+              <w:rPr>
+                <w:sz w:val="18"/>
+                <w:szCs w:val="20"/>
+              </w:rPr>
+            </w:pPr>
+            <w:r>
+              <w:rPr>
+                <w:sz w:val="18"/>
+                <w:szCs w:val="20"/>
+              </w:rPr>
+              <w:t>apply feedback from Dev deployment</w:t>
+            </w:r>
+          </w:p>
+        </w:tc>
+        <w:tc>
+          <w:tcPr>
+            <w:tcW w:w="2128" w:type="dxa"/>
+          </w:tcPr>
+          <w:p>
+            <w:pPr>
+              <w:pStyle w:val="EsriProposalBodyText"/>
+              <w:cnfStyle w:val="000000000000" w:firstRow="0" w:lastRow="0" w:firstColumn="0" w:lastColumn="0" w:oddVBand="0" w:evenVBand="0" w:oddHBand="0" w:evenHBand="0" w:firstRowFirstColumn="0" w:firstRowLastColumn="0" w:lastRowFirstColumn="0" w:lastRowLastColumn="0"/>
+              <w:rPr>
+                <w:sz w:val="18"/>
+                <w:szCs w:val="20"/>
+              </w:rPr>
+            </w:pPr>
+            <w:r>
+              <w:rPr>
+                <w:sz w:val="18"/>
+                <w:szCs w:val="20"/>
               </w:rPr>
               <w:t>Mike Nelson</w:t>
             </w:r>
@@ -2605,34 +2673,16 @@
             <w:pPr>
               <w:pStyle w:val="EsriProposalBodyText"/>
               <w:rPr>
-                <w:sz w:val="20"/>
+                <w:sz w:val="18"/>
+                <w:szCs w:val="20"/>
               </w:rPr>
             </w:pPr>
             <w:r>
               <w:rPr>
-                <w:sz w:val="20"/>
+                <w:sz w:val="18"/>
+                <w:szCs w:val="20"/>
               </w:rPr>
-              <w:t>7/2/2020</w:t>
-            </w:r>
-          </w:p>
-        </w:tc>
-        <w:tc>
-          <w:tcPr>
-            <w:tcW w:w="1250" w:type="dxa"/>
-          </w:tcPr>
-          <w:p>
-            <w:pPr>
-              <w:pStyle w:val="EsriProposalBodyText"/>
-              <w:cnfStyle w:val="000000000000" w:firstRow="0" w:lastRow="0" w:firstColumn="0" w:lastColumn="0" w:oddVBand="0" w:evenVBand="0" w:oddHBand="0" w:evenHBand="0" w:firstRowFirstColumn="0" w:firstRowLastColumn="0" w:lastRowFirstColumn="0" w:lastRowLastColumn="0"/>
-              <w:rPr>
-                <w:sz w:val="20"/>
-              </w:rPr>
-            </w:pPr>
-            <w:r>
-              <w:rPr>
-                <w:sz w:val="20"/>
-              </w:rPr>
-              <w:t>3.0</w:t>
+              <w:t>9/14/2020</w:t>
             </w:r>
           </w:p>
         </w:tc>
@@ -2645,14 +2695,16 @@
               <w:pStyle w:val="EsriProposalBodyText"/>
               <w:cnfStyle w:val="000000000000" w:firstRow="0" w:lastRow="0" w:firstColumn="0" w:lastColumn="0" w:oddVBand="0" w:evenVBand="0" w:oddHBand="0" w:evenHBand="0" w:firstRowFirstColumn="0" w:firstRowLastColumn="0" w:lastRowFirstColumn="0" w:lastRowLastColumn="0"/>
               <w:rPr>
-                <w:sz w:val="20"/>
+                <w:sz w:val="18"/>
+                <w:szCs w:val="20"/>
               </w:rPr>
             </w:pPr>
             <w:r>
               <w:rPr>
-                <w:sz w:val="20"/>
+                <w:sz w:val="18"/>
+                <w:szCs w:val="20"/>
               </w:rPr>
-              <w:t>apply feedback from Dev deployment</w:t>
+              <w:t>Updated steps for Route Service o updated default value</w:t>
             </w:r>
           </w:p>
         </w:tc>
@@ -2665,12 +2717,14 @@
               <w:pStyle w:val="EsriProposalBodyText"/>
               <w:cnfStyle w:val="000000000000" w:firstRow="0" w:lastRow="0" w:firstColumn="0" w:lastColumn="0" w:oddVBand="0" w:evenVBand="0" w:oddHBand="0" w:evenHBand="0" w:firstRowFirstColumn="0" w:firstRowLastColumn="0" w:lastRowFirstColumn="0" w:lastRowLastColumn="0"/>
               <w:rPr>
-                <w:sz w:val="20"/>
+                <w:sz w:val="18"/>
+                <w:szCs w:val="20"/>
               </w:rPr>
             </w:pPr>
             <w:r>
               <w:rPr>
-                <w:sz w:val="20"/>
+                <w:sz w:val="18"/>
+                <w:szCs w:val="20"/>
               </w:rPr>
               <w:t>Mike Nelson</w:t>
             </w:r>
@@ -2692,7 +2746,7 @@
       <w:pPr>
         <w:pStyle w:val="EsriHeading1"/>
       </w:pPr>
-      <w:bookmarkStart w:id="5" w:name="_Toc45712534"/>
+      <w:bookmarkStart w:id="5" w:name="_Toc50973050"/>
       <w:r>
         <w:t>System Overview</w:t>
       </w:r>
@@ -2863,7 +2917,7 @@
       <w:pPr>
         <w:pStyle w:val="EsriHeading2"/>
       </w:pPr>
-      <w:bookmarkStart w:id="6" w:name="_Toc45712535"/>
+      <w:bookmarkStart w:id="6" w:name="_Toc50973051"/>
       <w:r>
         <w:t>Prerequisites</w:t>
       </w:r>
@@ -3036,7 +3090,7 @@
       <w:pPr>
         <w:pStyle w:val="EsriHeading1"/>
       </w:pPr>
-      <w:bookmarkStart w:id="7" w:name="_Toc45712536"/>
+      <w:bookmarkStart w:id="7" w:name="_Toc50973052"/>
       <w:r>
         <w:lastRenderedPageBreak/>
         <w:t>ArcGIS Enterprise</w:t>
@@ -3047,7 +3101,7 @@
       <w:pPr>
         <w:pStyle w:val="EsriHeading2"/>
       </w:pPr>
-      <w:bookmarkStart w:id="8" w:name="_Toc45712537"/>
+      <w:bookmarkStart w:id="8" w:name="_Toc50973053"/>
       <w:r>
         <w:t>Portal</w:t>
       </w:r>
@@ -3116,7 +3170,7 @@
       <w:pPr>
         <w:pStyle w:val="EsriHeading2"/>
       </w:pPr>
-      <w:bookmarkStart w:id="9" w:name="_Toc45712538"/>
+      <w:bookmarkStart w:id="9" w:name="_Toc50973054"/>
       <w:r>
         <w:t>Routing Services</w:t>
       </w:r>
@@ -3179,6 +3233,241 @@
       </w:r>
       <w:r>
         <w:t xml:space="preserve"> </w:t>
+      </w:r>
+    </w:p>
+    <w:p>
+      <w:pPr>
+        <w:pStyle w:val="EsriProposalBodyText"/>
+      </w:pPr>
+      <w:r>
+        <w:t xml:space="preserve">By </w:t>
+      </w:r>
+      <w:proofErr w:type="gramStart"/>
+      <w:r>
+        <w:t>default</w:t>
+      </w:r>
+      <w:proofErr w:type="gramEnd"/>
+      <w:r>
+        <w:t xml:space="preserve"> VRP services created using publish routing services tool expose the </w:t>
+      </w:r>
+      <w:proofErr w:type="spellStart"/>
+      <w:r>
+        <w:t>ignore_invalid_order_locations</w:t>
+      </w:r>
+      <w:proofErr w:type="spellEnd"/>
+      <w:r>
+        <w:t xml:space="preserve"> parameter. By </w:t>
+      </w:r>
+      <w:proofErr w:type="gramStart"/>
+      <w:r>
+        <w:t>default</w:t>
+      </w:r>
+      <w:proofErr w:type="gramEnd"/>
+      <w:r>
+        <w:t xml:space="preserve"> it’s value is false (so the service will fail if any order is not located).  To change the default for this parameter, you </w:t>
+      </w:r>
+      <w:r>
+        <w:t>will</w:t>
+      </w:r>
+      <w:r>
+        <w:t xml:space="preserve"> need to change the default in the config file that can be specified when running the publish routing services tool</w:t>
+      </w:r>
+      <w:r>
+        <w:t>.</w:t>
+      </w:r>
+    </w:p>
+    <w:p>
+      <w:pPr>
+        <w:pStyle w:val="EsriProposalBodyText"/>
+        <w:numPr>
+          <w:ilvl w:val="0"/>
+          <w:numId w:val="27"/>
+        </w:numPr>
+        <w:spacing w:before="0" w:after="0"/>
+        <w:rPr>
+          <w:rFonts w:asciiTheme="minorHAnsi" w:hAnsiTheme="minorHAnsi" w:cstheme="minorHAnsi"/>
+          <w:sz w:val="22"/>
+          <w:szCs w:val="20"/>
+        </w:rPr>
+      </w:pPr>
+      <w:r>
+        <w:rPr>
+          <w:rFonts w:asciiTheme="minorHAnsi" w:hAnsiTheme="minorHAnsi" w:cstheme="minorHAnsi"/>
+          <w:sz w:val="22"/>
+          <w:szCs w:val="20"/>
+        </w:rPr>
+        <w:t>Open t</w:t>
+      </w:r>
+      <w:r>
+        <w:rPr>
+          <w:rFonts w:asciiTheme="minorHAnsi" w:hAnsiTheme="minorHAnsi" w:cstheme="minorHAnsi"/>
+          <w:sz w:val="22"/>
+          <w:szCs w:val="20"/>
+        </w:rPr>
+        <w:t>he default config file used by the tool</w:t>
+      </w:r>
+      <w:r>
+        <w:rPr>
+          <w:rFonts w:asciiTheme="minorHAnsi" w:hAnsiTheme="minorHAnsi" w:cstheme="minorHAnsi"/>
+          <w:sz w:val="22"/>
+          <w:szCs w:val="20"/>
+        </w:rPr>
+        <w:t>.</w:t>
+      </w:r>
+    </w:p>
+    <w:p>
+      <w:pPr>
+        <w:pStyle w:val="EsriProposalBodyText"/>
+        <w:numPr>
+          <w:ilvl w:val="1"/>
+          <w:numId w:val="27"/>
+        </w:numPr>
+        <w:spacing w:before="0" w:after="0"/>
+        <w:rPr>
+          <w:rFonts w:asciiTheme="minorHAnsi" w:hAnsiTheme="minorHAnsi" w:cstheme="minorHAnsi"/>
+          <w:sz w:val="22"/>
+          <w:szCs w:val="20"/>
+        </w:rPr>
+      </w:pPr>
+      <w:r>
+        <w:rPr>
+          <w:rFonts w:asciiTheme="minorHAnsi" w:hAnsiTheme="minorHAnsi" w:cstheme="minorHAnsi"/>
+          <w:sz w:val="22"/>
+          <w:szCs w:val="20"/>
+        </w:rPr>
+        <w:t xml:space="preserve">It </w:t>
+      </w:r>
+      <w:proofErr w:type="gramStart"/>
+      <w:r>
+        <w:rPr>
+          <w:rFonts w:asciiTheme="minorHAnsi" w:hAnsiTheme="minorHAnsi" w:cstheme="minorHAnsi"/>
+          <w:sz w:val="22"/>
+          <w:szCs w:val="20"/>
+        </w:rPr>
+        <w:t xml:space="preserve">is </w:t>
+      </w:r>
+      <w:r>
+        <w:rPr>
+          <w:rFonts w:asciiTheme="minorHAnsi" w:hAnsiTheme="minorHAnsi" w:cstheme="minorHAnsi"/>
+          <w:sz w:val="22"/>
+          <w:szCs w:val="20"/>
+        </w:rPr>
+        <w:t>located in</w:t>
+      </w:r>
+      <w:proofErr w:type="gramEnd"/>
+      <w:r>
+        <w:rPr>
+          <w:rFonts w:asciiTheme="minorHAnsi" w:hAnsiTheme="minorHAnsi" w:cstheme="minorHAnsi"/>
+          <w:sz w:val="22"/>
+          <w:szCs w:val="20"/>
+        </w:rPr>
+        <w:t xml:space="preserve"> "C:\Program Files\ArcGIS\Server\tools\publishroutingservices\publishroutingservices.json" </w:t>
+      </w:r>
+    </w:p>
+    <w:p>
+      <w:pPr>
+        <w:pStyle w:val="EsriProposalBodyText"/>
+        <w:numPr>
+          <w:ilvl w:val="0"/>
+          <w:numId w:val="27"/>
+        </w:numPr>
+        <w:spacing w:before="0" w:after="0"/>
+      </w:pPr>
+      <w:r>
+        <w:rPr>
+          <w:rFonts w:asciiTheme="minorHAnsi" w:hAnsiTheme="minorHAnsi" w:cstheme="minorHAnsi"/>
+          <w:sz w:val="22"/>
+          <w:szCs w:val="20"/>
+        </w:rPr>
+        <w:t>C</w:t>
+      </w:r>
+      <w:r>
+        <w:rPr>
+          <w:rFonts w:asciiTheme="minorHAnsi" w:hAnsiTheme="minorHAnsi" w:cstheme="minorHAnsi"/>
+          <w:sz w:val="22"/>
+          <w:szCs w:val="20"/>
+        </w:rPr>
+        <w:t xml:space="preserve">hange </w:t>
+      </w:r>
+      <w:proofErr w:type="spellStart"/>
+      <w:r>
+        <w:rPr>
+          <w:rFonts w:asciiTheme="minorHAnsi" w:hAnsiTheme="minorHAnsi" w:cstheme="minorHAnsi"/>
+          <w:sz w:val="22"/>
+          <w:szCs w:val="20"/>
+        </w:rPr>
+        <w:t>gpToolOptions</w:t>
+      </w:r>
+      <w:proofErr w:type="spellEnd"/>
+      <w:r>
+        <w:rPr>
+          <w:rFonts w:asciiTheme="minorHAnsi" w:hAnsiTheme="minorHAnsi" w:cstheme="minorHAnsi"/>
+          <w:sz w:val="22"/>
+          <w:szCs w:val="20"/>
+        </w:rPr>
+        <w:t xml:space="preserve"> &gt;&gt; </w:t>
+      </w:r>
+      <w:proofErr w:type="spellStart"/>
+      <w:r>
+        <w:rPr>
+          <w:rFonts w:asciiTheme="minorHAnsi" w:hAnsiTheme="minorHAnsi" w:cstheme="minorHAnsi"/>
+          <w:sz w:val="22"/>
+          <w:szCs w:val="20"/>
+        </w:rPr>
+        <w:t>SolveVehicleRoutingProblem</w:t>
+      </w:r>
+      <w:proofErr w:type="spellEnd"/>
+      <w:r>
+        <w:rPr>
+          <w:rFonts w:asciiTheme="minorHAnsi" w:hAnsiTheme="minorHAnsi" w:cstheme="minorHAnsi"/>
+          <w:sz w:val="22"/>
+          <w:szCs w:val="20"/>
+        </w:rPr>
+        <w:t xml:space="preserve"> &gt;&gt; </w:t>
+      </w:r>
+      <w:proofErr w:type="spellStart"/>
+      <w:r>
+        <w:rPr>
+          <w:rFonts w:asciiTheme="minorHAnsi" w:hAnsiTheme="minorHAnsi" w:cstheme="minorHAnsi"/>
+          <w:sz w:val="22"/>
+          <w:szCs w:val="20"/>
+        </w:rPr>
+        <w:t>defaultValues</w:t>
+      </w:r>
+      <w:proofErr w:type="spellEnd"/>
+      <w:r>
+        <w:rPr>
+          <w:rFonts w:asciiTheme="minorHAnsi" w:hAnsiTheme="minorHAnsi" w:cstheme="minorHAnsi"/>
+          <w:sz w:val="22"/>
+          <w:szCs w:val="20"/>
+        </w:rPr>
+        <w:t xml:space="preserve"> &gt;&gt; </w:t>
+      </w:r>
+      <w:proofErr w:type="spellStart"/>
+      <w:r>
+        <w:rPr>
+          <w:rFonts w:asciiTheme="minorHAnsi" w:hAnsiTheme="minorHAnsi" w:cstheme="minorHAnsi"/>
+          <w:sz w:val="22"/>
+          <w:szCs w:val="20"/>
+        </w:rPr>
+        <w:t>ignore_invalid_order_locations</w:t>
+      </w:r>
+      <w:proofErr w:type="spellEnd"/>
+      <w:r>
+        <w:rPr>
+          <w:rFonts w:asciiTheme="minorHAnsi" w:hAnsiTheme="minorHAnsi" w:cstheme="minorHAnsi"/>
+          <w:sz w:val="22"/>
+          <w:szCs w:val="20"/>
+        </w:rPr>
+        <w:t xml:space="preserve"> to true.</w:t>
+      </w:r>
+    </w:p>
+    <w:p>
+      <w:pPr>
+        <w:pStyle w:val="EsriProposalBodyText"/>
+      </w:pPr>
+      <w:r>
+        <w:t>After updating the configuration, run steps to publish the service.</w:t>
       </w:r>
     </w:p>
     <w:p>
@@ -3500,6 +3789,7 @@
           <w:rFonts w:ascii="Calibri" w:hAnsi="Calibri" w:cs="Calibri"/>
           <w:sz w:val="22"/>
         </w:rPr>
+        <w:lastRenderedPageBreak/>
         <w:t xml:space="preserve">Create a folder to hold services C:\_data\RoutingServices\ServiceDefinitions </w:t>
       </w:r>
     </w:p>
@@ -3600,46 +3890,6 @@
         </w:rPr>
         <w:t>code sample below from an admin command prompt. Update paths and information where applicable.</w:t>
       </w:r>
-    </w:p>
-    <w:p>
-      <w:pPr>
-        <w:spacing w:before="0" w:after="0" w:line="240" w:lineRule="auto"/>
-        <w:textAlignment w:val="center"/>
-        <w:rPr>
-          <w:rFonts w:ascii="Calibri" w:hAnsi="Calibri" w:cs="Calibri"/>
-          <w:sz w:val="22"/>
-        </w:rPr>
-      </w:pPr>
-    </w:p>
-    <w:p>
-      <w:pPr>
-        <w:spacing w:before="0" w:after="0" w:line="240" w:lineRule="auto"/>
-        <w:textAlignment w:val="center"/>
-        <w:rPr>
-          <w:rFonts w:ascii="Calibri" w:hAnsi="Calibri" w:cs="Calibri"/>
-          <w:sz w:val="22"/>
-        </w:rPr>
-      </w:pPr>
-    </w:p>
-    <w:p>
-      <w:pPr>
-        <w:spacing w:before="0" w:after="0" w:line="240" w:lineRule="auto"/>
-        <w:textAlignment w:val="center"/>
-        <w:rPr>
-          <w:rFonts w:ascii="Calibri" w:hAnsi="Calibri" w:cs="Calibri"/>
-          <w:sz w:val="22"/>
-        </w:rPr>
-      </w:pPr>
-    </w:p>
-    <w:p>
-      <w:pPr>
-        <w:spacing w:before="0" w:after="0" w:line="240" w:lineRule="auto"/>
-        <w:textAlignment w:val="center"/>
-        <w:rPr>
-          <w:rFonts w:ascii="Calibri" w:hAnsi="Calibri" w:cs="Calibri"/>
-          <w:sz w:val="22"/>
-        </w:rPr>
-      </w:pPr>
     </w:p>
     <w:p>
       <w:pPr>
@@ -4404,6 +4654,7 @@
         <w:rPr>
           <w:noProof/>
         </w:rPr>
+        <w:lastRenderedPageBreak/>
         <w:drawing>
           <wp:inline distT="0" distB="0" distL="0" distR="0" wp14:anchorId="33F0250B" wp14:editId="7B16A057">
             <wp:extent cx="4175681" cy="1709531"/>
@@ -4503,7 +4754,6 @@
           <w:rFonts w:ascii="Calibri" w:hAnsi="Calibri" w:cs="Calibri"/>
           <w:sz w:val="22"/>
         </w:rPr>
-        <w:lastRenderedPageBreak/>
         <w:t>Log into Portal as admin</w:t>
       </w:r>
     </w:p>
@@ -4634,7 +4884,7 @@
       <w:pPr>
         <w:pStyle w:val="EsriHeading1"/>
       </w:pPr>
-      <w:bookmarkStart w:id="10" w:name="_Toc45712539"/>
+      <w:bookmarkStart w:id="10" w:name="_Toc50973055"/>
       <w:r>
         <w:lastRenderedPageBreak/>
         <w:t>Middleware</w:t>
@@ -4659,7 +4909,7 @@
       <w:pPr>
         <w:pStyle w:val="EsriHeading2"/>
       </w:pPr>
-      <w:bookmarkStart w:id="11" w:name="_Toc45712540"/>
+      <w:bookmarkStart w:id="11" w:name="_Toc50973056"/>
       <w:r>
         <w:t>Node</w:t>
       </w:r>
@@ -4968,7 +5218,7 @@
       <w:pPr>
         <w:pStyle w:val="EsriHeading2"/>
       </w:pPr>
-      <w:bookmarkStart w:id="13" w:name="_Toc45712541"/>
+      <w:bookmarkStart w:id="13" w:name="_Toc50973057"/>
       <w:r>
         <w:t>IIS</w:t>
       </w:r>
@@ -5200,7 +5450,7 @@
       <w:pPr>
         <w:pStyle w:val="EsriHeading2"/>
       </w:pPr>
-      <w:bookmarkStart w:id="14" w:name="_Toc45712542"/>
+      <w:bookmarkStart w:id="14" w:name="_Toc50973058"/>
       <w:r>
         <w:t>Forward Proxy</w:t>
       </w:r>
@@ -5419,7 +5669,7 @@
       <w:pPr>
         <w:pStyle w:val="EsriHeading2"/>
       </w:pPr>
-      <w:bookmarkStart w:id="15" w:name="_Toc45712543"/>
+      <w:bookmarkStart w:id="15" w:name="_Toc50973059"/>
       <w:r>
         <w:lastRenderedPageBreak/>
         <w:t>Middleware URL</w:t>
@@ -5495,7 +5745,7 @@
       <w:pPr>
         <w:pStyle w:val="EsriHeading1"/>
       </w:pPr>
-      <w:bookmarkStart w:id="16" w:name="_Toc45712544"/>
+      <w:bookmarkStart w:id="16" w:name="_Toc50973060"/>
       <w:r>
         <w:t>Web Server</w:t>
       </w:r>
@@ -5528,7 +5778,7 @@
       <w:pPr>
         <w:pStyle w:val="EsriHeading2"/>
       </w:pPr>
-      <w:bookmarkStart w:id="17" w:name="_Toc45712545"/>
+      <w:bookmarkStart w:id="17" w:name="_Toc50973061"/>
       <w:r>
         <w:t>IIS</w:t>
       </w:r>
@@ -5587,7 +5837,7 @@
       <w:pPr>
         <w:pStyle w:val="EsriHeading2"/>
       </w:pPr>
-      <w:bookmarkStart w:id="18" w:name="_Toc45712546"/>
+      <w:bookmarkStart w:id="18" w:name="_Toc50973062"/>
       <w:r>
         <w:t>RoutePlanner URL</w:t>
       </w:r>
@@ -5658,7 +5908,7 @@
       <w:pPr>
         <w:pStyle w:val="EsriHeading1"/>
       </w:pPr>
-      <w:bookmarkStart w:id="20" w:name="_Toc45712547"/>
+      <w:bookmarkStart w:id="20" w:name="_Toc50973063"/>
       <w:r>
         <w:lastRenderedPageBreak/>
         <w:t>Certificates</w:t>
@@ -5677,7 +5927,7 @@
       <w:pPr>
         <w:pStyle w:val="EsriHeading2"/>
       </w:pPr>
-      <w:bookmarkStart w:id="21" w:name="_Toc45712548"/>
+      <w:bookmarkStart w:id="21" w:name="_Toc50973064"/>
       <w:r>
         <w:t>Domain-signed</w:t>
       </w:r>
@@ -5868,10 +6118,12 @@
       <w:pPr>
         <w:pStyle w:val="EsriNumberedAppendixHeading"/>
       </w:pPr>
+      <w:bookmarkStart w:id="22" w:name="_Toc50973065"/>
       <w:r>
         <w:lastRenderedPageBreak/>
         <w:t>Environment Checklist</w:t>
       </w:r>
+      <w:bookmarkEnd w:id="22"/>
     </w:p>
     <w:p>
       <w:pPr>
@@ -7303,7 +7555,7 @@
         <w:rFonts w:cs="Arial"/>
         <w:szCs w:val="16"/>
       </w:rPr>
-      <w:t>July</w:t>
+      <w:t>September</w:t>
     </w:r>
     <w:r>
       <w:rPr>
@@ -7416,7 +7668,7 @@
                   </a:ln>
                   <a:extLst>
                     <a:ext uri="{FAA26D3D-D897-4be2-8F04-BA451C77F1D7}">
-                      <ma14:placeholderFlag xmlns:ma14="http://schemas.microsoft.com/office/mac/drawingml/2011/main" xmlns:w="http://schemas.openxmlformats.org/wordprocessingml/2006/main" xmlns:w10="urn:schemas-microsoft-com:office:word" xmlns:v="urn:schemas-microsoft-com:vml" xmlns:o="urn:schemas-microsoft-com:office:office" xmlns:mv="urn:schemas-microsoft-com:mac:vml" xmlns:mo="http://schemas.microsoft.com/office/mac/office/2008/main" xmlns="" xmlns:arto="http://schemas.microsoft.com/office/word/2006/arto" xmlns:a14="http://schemas.microsoft.com/office/drawing/2010/main"/>
+                      <ma14:placeholderFlag xmlns:a14="http://schemas.microsoft.com/office/drawing/2010/main" xmlns:arto="http://schemas.microsoft.com/office/word/2006/arto" xmlns="" xmlns:mo="http://schemas.microsoft.com/office/mac/office/2008/main" xmlns:mv="urn:schemas-microsoft-com:mac:vml" xmlns:o="urn:schemas-microsoft-com:office:office" xmlns:v="urn:schemas-microsoft-com:vml" xmlns:w10="urn:schemas-microsoft-com:office:word" xmlns:w="http://schemas.openxmlformats.org/wordprocessingml/2006/main" xmlns:ma14="http://schemas.microsoft.com/office/mac/drawingml/2011/main"/>
                     </a:ext>
                   </a:extLst>
                 </pic:spPr>
@@ -7821,6 +8073,92 @@
     </w:lvl>
   </w:abstractNum>
   <w:abstractNum w:abstractNumId="4" w15:restartNumberingAfterBreak="0">
+    <w:nsid w:val="1596591E"/>
+    <w:multiLevelType w:val="hybridMultilevel"/>
+    <w:tmpl w:val="23BC49E8"/>
+    <w:lvl w:ilvl="0" w:tplc="0409000F">
+      <w:start w:val="1"/>
+      <w:numFmt w:val="decimal"/>
+      <w:lvlText w:val="%1."/>
+      <w:lvlJc w:val="left"/>
+      <w:pPr>
+        <w:ind w:left="720" w:hanging="360"/>
+      </w:pPr>
+    </w:lvl>
+    <w:lvl w:ilvl="1" w:tplc="04090019">
+      <w:start w:val="1"/>
+      <w:numFmt w:val="lowerLetter"/>
+      <w:lvlText w:val="%2."/>
+      <w:lvlJc w:val="left"/>
+      <w:pPr>
+        <w:ind w:left="1440" w:hanging="360"/>
+      </w:pPr>
+    </w:lvl>
+    <w:lvl w:ilvl="2" w:tplc="0409001B" w:tentative="1">
+      <w:start w:val="1"/>
+      <w:numFmt w:val="lowerRoman"/>
+      <w:lvlText w:val="%3."/>
+      <w:lvlJc w:val="right"/>
+      <w:pPr>
+        <w:ind w:left="2160" w:hanging="180"/>
+      </w:pPr>
+    </w:lvl>
+    <w:lvl w:ilvl="3" w:tplc="0409000F" w:tentative="1">
+      <w:start w:val="1"/>
+      <w:numFmt w:val="decimal"/>
+      <w:lvlText w:val="%4."/>
+      <w:lvlJc w:val="left"/>
+      <w:pPr>
+        <w:ind w:left="2880" w:hanging="360"/>
+      </w:pPr>
+    </w:lvl>
+    <w:lvl w:ilvl="4" w:tplc="04090019" w:tentative="1">
+      <w:start w:val="1"/>
+      <w:numFmt w:val="lowerLetter"/>
+      <w:lvlText w:val="%5."/>
+      <w:lvlJc w:val="left"/>
+      <w:pPr>
+        <w:ind w:left="3600" w:hanging="360"/>
+      </w:pPr>
+    </w:lvl>
+    <w:lvl w:ilvl="5" w:tplc="0409001B" w:tentative="1">
+      <w:start w:val="1"/>
+      <w:numFmt w:val="lowerRoman"/>
+      <w:lvlText w:val="%6."/>
+      <w:lvlJc w:val="right"/>
+      <w:pPr>
+        <w:ind w:left="4320" w:hanging="180"/>
+      </w:pPr>
+    </w:lvl>
+    <w:lvl w:ilvl="6" w:tplc="0409000F" w:tentative="1">
+      <w:start w:val="1"/>
+      <w:numFmt w:val="decimal"/>
+      <w:lvlText w:val="%7."/>
+      <w:lvlJc w:val="left"/>
+      <w:pPr>
+        <w:ind w:left="5040" w:hanging="360"/>
+      </w:pPr>
+    </w:lvl>
+    <w:lvl w:ilvl="7" w:tplc="04090019" w:tentative="1">
+      <w:start w:val="1"/>
+      <w:numFmt w:val="lowerLetter"/>
+      <w:lvlText w:val="%8."/>
+      <w:lvlJc w:val="left"/>
+      <w:pPr>
+        <w:ind w:left="5760" w:hanging="360"/>
+      </w:pPr>
+    </w:lvl>
+    <w:lvl w:ilvl="8" w:tplc="0409001B" w:tentative="1">
+      <w:start w:val="1"/>
+      <w:numFmt w:val="lowerRoman"/>
+      <w:lvlText w:val="%9."/>
+      <w:lvlJc w:val="right"/>
+      <w:pPr>
+        <w:ind w:left="6480" w:hanging="180"/>
+      </w:pPr>
+    </w:lvl>
+  </w:abstractNum>
+  <w:abstractNum w:abstractNumId="5" w15:restartNumberingAfterBreak="0">
     <w:nsid w:val="161604AC"/>
     <w:multiLevelType w:val="multilevel"/>
     <w:tmpl w:val="37447B28"/>
@@ -7938,7 +8276,7 @@
       </w:rPr>
     </w:lvl>
   </w:abstractNum>
-  <w:abstractNum w:abstractNumId="5" w15:restartNumberingAfterBreak="0">
+  <w:abstractNum w:abstractNumId="6" w15:restartNumberingAfterBreak="0">
     <w:nsid w:val="1B5702CB"/>
     <w:multiLevelType w:val="multilevel"/>
     <w:tmpl w:val="859C545E"/>
@@ -8051,7 +8389,7 @@
       </w:pPr>
     </w:lvl>
   </w:abstractNum>
-  <w:abstractNum w:abstractNumId="6" w15:restartNumberingAfterBreak="0">
+  <w:abstractNum w:abstractNumId="7" w15:restartNumberingAfterBreak="0">
     <w:nsid w:val="205A4A50"/>
     <w:multiLevelType w:val="hybridMultilevel"/>
     <w:tmpl w:val="6066ADB0"/>
@@ -8137,7 +8475,7 @@
       </w:pPr>
     </w:lvl>
   </w:abstractNum>
-  <w:abstractNum w:abstractNumId="7" w15:restartNumberingAfterBreak="0">
+  <w:abstractNum w:abstractNumId="8" w15:restartNumberingAfterBreak="0">
     <w:nsid w:val="21C70CF6"/>
     <w:multiLevelType w:val="multilevel"/>
     <w:tmpl w:val="F432B926"/>
@@ -8250,7 +8588,7 @@
       </w:pPr>
     </w:lvl>
   </w:abstractNum>
-  <w:abstractNum w:abstractNumId="8" w15:restartNumberingAfterBreak="0">
+  <w:abstractNum w:abstractNumId="9" w15:restartNumberingAfterBreak="0">
     <w:nsid w:val="232048C1"/>
     <w:multiLevelType w:val="multilevel"/>
     <w:tmpl w:val="77EAA656"/>
@@ -8374,7 +8712,7 @@
       </w:rPr>
     </w:lvl>
   </w:abstractNum>
-  <w:abstractNum w:abstractNumId="9" w15:restartNumberingAfterBreak="0">
+  <w:abstractNum w:abstractNumId="10" w15:restartNumberingAfterBreak="0">
     <w:nsid w:val="244813F2"/>
     <w:multiLevelType w:val="hybridMultilevel"/>
     <w:tmpl w:val="A42E0E04"/>
@@ -8464,7 +8802,7 @@
       </w:pPr>
     </w:lvl>
   </w:abstractNum>
-  <w:abstractNum w:abstractNumId="10" w15:restartNumberingAfterBreak="0">
+  <w:abstractNum w:abstractNumId="11" w15:restartNumberingAfterBreak="0">
     <w:nsid w:val="2A926070"/>
     <w:multiLevelType w:val="multilevel"/>
     <w:tmpl w:val="F4A2AD08"/>
@@ -8581,7 +8919,7 @@
       </w:rPr>
     </w:lvl>
   </w:abstractNum>
-  <w:abstractNum w:abstractNumId="11" w15:restartNumberingAfterBreak="0">
+  <w:abstractNum w:abstractNumId="12" w15:restartNumberingAfterBreak="0">
     <w:nsid w:val="2AE37FE3"/>
     <w:multiLevelType w:val="hybridMultilevel"/>
     <w:tmpl w:val="B7AA74CC"/>
@@ -8670,7 +9008,7 @@
       </w:pPr>
     </w:lvl>
   </w:abstractNum>
-  <w:abstractNum w:abstractNumId="12" w15:restartNumberingAfterBreak="0">
+  <w:abstractNum w:abstractNumId="13" w15:restartNumberingAfterBreak="0">
     <w:nsid w:val="32C02791"/>
     <w:multiLevelType w:val="hybridMultilevel"/>
     <w:tmpl w:val="54E2E640"/>
@@ -8783,7 +9121,7 @@
       </w:rPr>
     </w:lvl>
   </w:abstractNum>
-  <w:abstractNum w:abstractNumId="13" w15:restartNumberingAfterBreak="0">
+  <w:abstractNum w:abstractNumId="14" w15:restartNumberingAfterBreak="0">
     <w:nsid w:val="3B4A5416"/>
     <w:multiLevelType w:val="hybridMultilevel"/>
     <w:tmpl w:val="3586D34A"/>
@@ -8896,7 +9234,7 @@
       </w:rPr>
     </w:lvl>
   </w:abstractNum>
-  <w:abstractNum w:abstractNumId="14" w15:restartNumberingAfterBreak="0">
+  <w:abstractNum w:abstractNumId="15" w15:restartNumberingAfterBreak="0">
     <w:nsid w:val="3C6D612B"/>
     <w:multiLevelType w:val="hybridMultilevel"/>
     <w:tmpl w:val="FB5A63AA"/>
@@ -8982,7 +9320,7 @@
       </w:pPr>
     </w:lvl>
   </w:abstractNum>
-  <w:abstractNum w:abstractNumId="15" w15:restartNumberingAfterBreak="0">
+  <w:abstractNum w:abstractNumId="16" w15:restartNumberingAfterBreak="0">
     <w:nsid w:val="3F765D4D"/>
     <w:multiLevelType w:val="multilevel"/>
     <w:tmpl w:val="A93E54E4"/>
@@ -9096,7 +9434,7 @@
       </w:rPr>
     </w:lvl>
   </w:abstractNum>
-  <w:abstractNum w:abstractNumId="16" w15:restartNumberingAfterBreak="0">
+  <w:abstractNum w:abstractNumId="17" w15:restartNumberingAfterBreak="0">
     <w:nsid w:val="447160A2"/>
     <w:multiLevelType w:val="multilevel"/>
     <w:tmpl w:val="81D07018"/>
@@ -9238,7 +9576,7 @@
       </w:rPr>
     </w:lvl>
   </w:abstractNum>
-  <w:abstractNum w:abstractNumId="17" w15:restartNumberingAfterBreak="0">
+  <w:abstractNum w:abstractNumId="18" w15:restartNumberingAfterBreak="0">
     <w:nsid w:val="44AD61BD"/>
     <w:multiLevelType w:val="hybridMultilevel"/>
     <w:tmpl w:val="D236D814"/>
@@ -9328,7 +9666,7 @@
       </w:pPr>
     </w:lvl>
   </w:abstractNum>
-  <w:abstractNum w:abstractNumId="18" w15:restartNumberingAfterBreak="0">
+  <w:abstractNum w:abstractNumId="19" w15:restartNumberingAfterBreak="0">
     <w:nsid w:val="45546000"/>
     <w:multiLevelType w:val="multilevel"/>
     <w:tmpl w:val="49326CA8"/>
@@ -9451,7 +9789,7 @@
       </w:rPr>
     </w:lvl>
   </w:abstractNum>
-  <w:abstractNum w:abstractNumId="19" w15:restartNumberingAfterBreak="0">
+  <w:abstractNum w:abstractNumId="20" w15:restartNumberingAfterBreak="0">
     <w:nsid w:val="50307B53"/>
     <w:multiLevelType w:val="hybridMultilevel"/>
     <w:tmpl w:val="9F749532"/>
@@ -9540,7 +9878,7 @@
       </w:pPr>
     </w:lvl>
   </w:abstractNum>
-  <w:abstractNum w:abstractNumId="20" w15:restartNumberingAfterBreak="0">
+  <w:abstractNum w:abstractNumId="21" w15:restartNumberingAfterBreak="0">
     <w:nsid w:val="5AEA0583"/>
     <w:multiLevelType w:val="hybridMultilevel"/>
     <w:tmpl w:val="282C7466"/>
@@ -9626,7 +9964,7 @@
       </w:pPr>
     </w:lvl>
   </w:abstractNum>
-  <w:abstractNum w:abstractNumId="21" w15:restartNumberingAfterBreak="0">
+  <w:abstractNum w:abstractNumId="22" w15:restartNumberingAfterBreak="0">
     <w:nsid w:val="5C822963"/>
     <w:multiLevelType w:val="multilevel"/>
     <w:tmpl w:val="DFC8B0FE"/>
@@ -9739,7 +10077,7 @@
       </w:pPr>
     </w:lvl>
   </w:abstractNum>
-  <w:abstractNum w:abstractNumId="22" w15:restartNumberingAfterBreak="0">
+  <w:abstractNum w:abstractNumId="23" w15:restartNumberingAfterBreak="0">
     <w:nsid w:val="62407A8D"/>
     <w:multiLevelType w:val="multilevel"/>
     <w:tmpl w:val="9F90F75A"/>
@@ -9852,7 +10190,7 @@
       </w:pPr>
     </w:lvl>
   </w:abstractNum>
-  <w:abstractNum w:abstractNumId="23" w15:restartNumberingAfterBreak="0">
+  <w:abstractNum w:abstractNumId="24" w15:restartNumberingAfterBreak="0">
     <w:nsid w:val="64C062ED"/>
     <w:multiLevelType w:val="multilevel"/>
     <w:tmpl w:val="F432B926"/>
@@ -9965,7 +10303,7 @@
       </w:pPr>
     </w:lvl>
   </w:abstractNum>
-  <w:abstractNum w:abstractNumId="24" w15:restartNumberingAfterBreak="0">
+  <w:abstractNum w:abstractNumId="25" w15:restartNumberingAfterBreak="0">
     <w:nsid w:val="73FD06B4"/>
     <w:multiLevelType w:val="multilevel"/>
     <w:tmpl w:val="859C545E"/>
@@ -10079,25 +10417,25 @@
     </w:lvl>
   </w:abstractNum>
   <w:num w:numId="1">
-    <w:abstractNumId w:val="15"/>
+    <w:abstractNumId w:val="16"/>
   </w:num>
   <w:num w:numId="2">
     <w:abstractNumId w:val="0"/>
   </w:num>
   <w:num w:numId="3">
-    <w:abstractNumId w:val="8"/>
+    <w:abstractNumId w:val="9"/>
   </w:num>
   <w:num w:numId="4">
-    <w:abstractNumId w:val="10"/>
+    <w:abstractNumId w:val="11"/>
   </w:num>
   <w:num w:numId="5">
+    <w:abstractNumId w:val="19"/>
+  </w:num>
+  <w:num w:numId="6">
     <w:abstractNumId w:val="18"/>
   </w:num>
-  <w:num w:numId="6">
+  <w:num w:numId="7">
     <w:abstractNumId w:val="17"/>
-  </w:num>
-  <w:num w:numId="7">
-    <w:abstractNumId w:val="16"/>
     <w:lvlOverride w:ilvl="0">
       <w:lvl w:ilvl="0">
         <w:start w:val="1"/>
@@ -10118,10 +10456,10 @@
     </w:lvlOverride>
   </w:num>
   <w:num w:numId="8">
-    <w:abstractNumId w:val="4"/>
+    <w:abstractNumId w:val="5"/>
   </w:num>
   <w:num w:numId="9">
-    <w:abstractNumId w:val="12"/>
+    <w:abstractNumId w:val="13"/>
   </w:num>
   <w:num w:numId="10">
     <w:abstractNumId w:val="1"/>
@@ -10130,60 +10468,63 @@
     <w:abstractNumId w:val="3"/>
   </w:num>
   <w:num w:numId="12">
-    <w:abstractNumId w:val="23"/>
+    <w:abstractNumId w:val="24"/>
     <w:lvlOverride w:ilvl="0">
       <w:startOverride w:val="1"/>
     </w:lvlOverride>
   </w:num>
   <w:num w:numId="13">
-    <w:abstractNumId w:val="23"/>
+    <w:abstractNumId w:val="24"/>
     <w:lvlOverride w:ilvl="0"/>
     <w:lvlOverride w:ilvl="1">
       <w:startOverride w:val="1"/>
     </w:lvlOverride>
   </w:num>
   <w:num w:numId="14">
-    <w:abstractNumId w:val="5"/>
+    <w:abstractNumId w:val="6"/>
     <w:lvlOverride w:ilvl="0"/>
     <w:lvlOverride w:ilvl="1">
       <w:startOverride w:val="1"/>
     </w:lvlOverride>
   </w:num>
   <w:num w:numId="15">
-    <w:abstractNumId w:val="9"/>
+    <w:abstractNumId w:val="10"/>
   </w:num>
   <w:num w:numId="16">
-    <w:abstractNumId w:val="13"/>
+    <w:abstractNumId w:val="14"/>
   </w:num>
   <w:num w:numId="17">
-    <w:abstractNumId w:val="11"/>
+    <w:abstractNumId w:val="12"/>
   </w:num>
   <w:num w:numId="18">
-    <w:abstractNumId w:val="24"/>
+    <w:abstractNumId w:val="25"/>
   </w:num>
   <w:num w:numId="19">
-    <w:abstractNumId w:val="19"/>
+    <w:abstractNumId w:val="20"/>
   </w:num>
   <w:num w:numId="20">
-    <w:abstractNumId w:val="20"/>
+    <w:abstractNumId w:val="21"/>
   </w:num>
   <w:num w:numId="21">
-    <w:abstractNumId w:val="14"/>
+    <w:abstractNumId w:val="15"/>
   </w:num>
   <w:num w:numId="22">
-    <w:abstractNumId w:val="22"/>
+    <w:abstractNumId w:val="23"/>
   </w:num>
   <w:num w:numId="23">
     <w:abstractNumId w:val="2"/>
   </w:num>
   <w:num w:numId="24">
-    <w:abstractNumId w:val="21"/>
+    <w:abstractNumId w:val="22"/>
   </w:num>
   <w:num w:numId="25">
-    <w:abstractNumId w:val="6"/>
+    <w:abstractNumId w:val="7"/>
   </w:num>
   <w:num w:numId="26">
-    <w:abstractNumId w:val="7"/>
+    <w:abstractNumId w:val="8"/>
+  </w:num>
+  <w:num w:numId="27">
+    <w:abstractNumId w:val="4"/>
   </w:num>
   <w:numIdMacAtCleanup w:val="20"/>
 </w:numbering>
@@ -12336,9 +12677,12 @@
 </file>
 
 <file path=customXml/item1.xml><?xml version="1.0" encoding="utf-8"?>
-<p:properties xmlns:p="http://schemas.microsoft.com/office/2006/metadata/properties" xmlns:xsi="http://www.w3.org/2001/XMLSchema-instance" xmlns:pc="http://schemas.microsoft.com/office/infopath/2007/PartnerControls">
-  <documentManagement/>
-</p:properties>
+<?mso-contentType ?>
+<FormTemplates xmlns="http://schemas.microsoft.com/sharepoint/v3/contenttype/forms">
+  <Display>DocumentLibraryForm</Display>
+  <Edit>DocumentLibraryForm</Edit>
+  <New>DocumentLibraryForm</New>
+</FormTemplates>
 </file>
 
 <file path=customXml/item2.xml><?xml version="1.0" encoding="utf-8"?>
@@ -12521,12 +12865,9 @@
 </file>
 
 <file path=customXml/item3.xml><?xml version="1.0" encoding="utf-8"?>
-<?mso-contentType ?>
-<FormTemplates xmlns="http://schemas.microsoft.com/sharepoint/v3/contenttype/forms">
-  <Display>DocumentLibraryForm</Display>
-  <Edit>DocumentLibraryForm</Edit>
-  <New>DocumentLibraryForm</New>
-</FormTemplates>
+<p:properties xmlns:p="http://schemas.microsoft.com/office/2006/metadata/properties" xmlns:xsi="http://www.w3.org/2001/XMLSchema-instance" xmlns:pc="http://schemas.microsoft.com/office/infopath/2007/PartnerControls">
+  <documentManagement/>
+</p:properties>
 </file>
 
 <file path=customXml/item4.xml><?xml version="1.0" encoding="utf-8"?>
@@ -12534,26 +12875,6 @@
 </file>
 
 <file path=customXml/itemProps1.xml><?xml version="1.0" encoding="utf-8"?>
-<ds:datastoreItem xmlns:ds="http://schemas.openxmlformats.org/officeDocument/2006/customXml" ds:itemID="{9A6A423B-6D1A-4ACF-BF35-FBE1F9A0D140}">
-  <ds:schemaRefs>
-    <ds:schemaRef ds:uri="http://schemas.microsoft.com/office/infopath/2007/PartnerControls"/>
-    <ds:schemaRef ds:uri="http://schemas.microsoft.com/office/2006/documentManagement/types"/>
-    <ds:schemaRef ds:uri="http://schemas.microsoft.com/office/2006/metadata/properties"/>
-    <ds:schemaRef ds:uri="http://purl.org/dc/terms/"/>
-    <ds:schemaRef ds:uri="http://schemas.openxmlformats.org/package/2006/metadata/core-properties"/>
-    <ds:schemaRef ds:uri="http://purl.org/dc/dcmitype/"/>
-    <ds:schemaRef ds:uri="3b231bd9-362e-4b4a-b934-a8e14959ce6d"/>
-    <ds:schemaRef ds:uri="http://www.w3.org/XML/1998/namespace"/>
-    <ds:schemaRef ds:uri="http://purl.org/dc/elements/1.1/"/>
-  </ds:schemaRefs>
-</ds:datastoreItem>
-</file>
-
-<file path=customXml/itemProps2.xml><?xml version="1.0" encoding="utf-8"?>
-<ds:datastoreItem xmlns:ds="http://schemas.openxmlformats.org/officeDocument/2006/customXml" ds:itemID="{53F17F02-693C-4220-8814-877526CA8B85}"/>
-</file>
-
-<file path=customXml/itemProps3.xml><?xml version="1.0" encoding="utf-8"?>
 <ds:datastoreItem xmlns:ds="http://schemas.openxmlformats.org/officeDocument/2006/customXml" ds:itemID="{49B6B7B5-1764-4EA5-B951-584BF8EEB49D}">
   <ds:schemaRefs>
     <ds:schemaRef ds:uri="http://schemas.microsoft.com/sharepoint/v3/contenttype/forms"/>
@@ -12561,8 +12882,36 @@
 </ds:datastoreItem>
 </file>
 
+<file path=customXml/itemProps2.xml><?xml version="1.0" encoding="utf-8"?>
+<ds:datastoreItem xmlns:ds="http://schemas.openxmlformats.org/officeDocument/2006/customXml" ds:itemID="{53F17F02-693C-4220-8814-877526CA8B85}">
+  <ds:schemaRefs>
+    <ds:schemaRef ds:uri="http://schemas.microsoft.com/office/2006/metadata/contentType"/>
+    <ds:schemaRef ds:uri="http://schemas.microsoft.com/office/2006/metadata/properties/metaAttributes"/>
+    <ds:schemaRef ds:uri="http://www.w3.org/2001/XMLSchema"/>
+    <ds:schemaRef ds:uri="http://schemas.microsoft.com/office/2006/metadata/properties"/>
+    <ds:schemaRef ds:uri="3b231bd9-362e-4b4a-b934-a8e14959ce6d"/>
+    <ds:schemaRef ds:uri="969634b1-bb27-4400-acd6-86276217b3b6"/>
+    <ds:schemaRef ds:uri="http://schemas.microsoft.com/office/2006/documentManagement/types"/>
+    <ds:schemaRef ds:uri="http://schemas.microsoft.com/office/infopath/2007/PartnerControls"/>
+    <ds:schemaRef ds:uri="http://schemas.openxmlformats.org/package/2006/metadata/core-properties"/>
+    <ds:schemaRef ds:uri="http://purl.org/dc/elements/1.1/"/>
+    <ds:schemaRef ds:uri="http://purl.org/dc/terms/"/>
+    <ds:schemaRef ds:uri="http://schemas.microsoft.com/internal/obd"/>
+  </ds:schemaRefs>
+</ds:datastoreItem>
+</file>
+
+<file path=customXml/itemProps3.xml><?xml version="1.0" encoding="utf-8"?>
+<ds:datastoreItem xmlns:ds="http://schemas.openxmlformats.org/officeDocument/2006/customXml" ds:itemID="{9A6A423B-6D1A-4ACF-BF35-FBE1F9A0D140}">
+  <ds:schemaRefs>
+    <ds:schemaRef ds:uri="http://schemas.microsoft.com/office/2006/metadata/properties"/>
+    <ds:schemaRef ds:uri="http://schemas.microsoft.com/office/infopath/2007/PartnerControls"/>
+  </ds:schemaRefs>
+</ds:datastoreItem>
+</file>
+
 <file path=customXml/itemProps4.xml><?xml version="1.0" encoding="utf-8"?>
-<ds:datastoreItem xmlns:ds="http://schemas.openxmlformats.org/officeDocument/2006/customXml" ds:itemID="{1BB502A1-BB3D-4CB5-B197-3F81F20C6EF2}">
+<ds:datastoreItem xmlns:ds="http://schemas.openxmlformats.org/officeDocument/2006/customXml" ds:itemID="{2C5CB347-8D72-46FC-80F3-C05B5E6DFEE2}">
   <ds:schemaRefs>
     <ds:schemaRef ds:uri="http://schemas.openxmlformats.org/officeDocument/2006/bibliography"/>
   </ds:schemaRefs>

</xml_diff>

<commit_message>
Added detail about routing message level
</commit_message>
<xml_diff>
--- a/Install-Deployment/ERM Environment Setup Guide.docx
+++ b/Install-Deployment/ERM Environment Setup Guide.docx
@@ -11,7 +11,7 @@
         <w:t xml:space="preserve"> </w:t>
       </w:r>
       <w:r>
-        <w:t>September</w:t>
+        <w:t>November</w:t>
       </w:r>
       <w:r>
         <w:t xml:space="preserve"> 2020</w:t>
@@ -2312,11 +2312,6 @@
     </w:tbl>
     <w:p>
       <w:pPr>
-        <w:pStyle w:val="EsriProposalBodyText"/>
-      </w:pPr>
-    </w:p>
-    <w:p>
-      <w:pPr>
         <w:pStyle w:val="EsriHeading2"/>
       </w:pPr>
       <w:bookmarkStart w:id="3" w:name="_Toc50973049"/>
@@ -2589,8 +2584,6 @@
             </w:r>
           </w:p>
         </w:tc>
-        <w:bookmarkStart w:id="4" w:name="_GoBack"/>
-        <w:bookmarkEnd w:id="4"/>
       </w:tr>
       <w:tr>
         <w:trPr>
@@ -2731,16 +2724,81 @@
           </w:p>
         </w:tc>
       </w:tr>
+      <w:tr>
+        <w:tc>
+          <w:tcPr>
+            <w:cnfStyle w:val="001000000000" w:firstRow="0" w:lastRow="0" w:firstColumn="1" w:lastColumn="0" w:oddVBand="0" w:evenVBand="0" w:oddHBand="0" w:evenHBand="0" w:firstRowFirstColumn="0" w:firstRowLastColumn="0" w:lastRowFirstColumn="0" w:lastRowLastColumn="0"/>
+            <w:tcW w:w="1355" w:type="dxa"/>
+          </w:tcPr>
+          <w:p>
+            <w:pPr>
+              <w:pStyle w:val="EsriProposalBodyText"/>
+              <w:rPr>
+                <w:sz w:val="18"/>
+                <w:szCs w:val="20"/>
+              </w:rPr>
+            </w:pPr>
+            <w:r>
+              <w:rPr>
+                <w:sz w:val="18"/>
+                <w:szCs w:val="20"/>
+              </w:rPr>
+              <w:t>11/17/2020</w:t>
+            </w:r>
+          </w:p>
+        </w:tc>
+        <w:tc>
+          <w:tcPr>
+            <w:tcW w:w="4617" w:type="dxa"/>
+          </w:tcPr>
+          <w:p>
+            <w:pPr>
+              <w:pStyle w:val="EsriProposalBodyText"/>
+              <w:cnfStyle w:val="000000000000" w:firstRow="0" w:lastRow="0" w:firstColumn="0" w:lastColumn="0" w:oddVBand="0" w:evenVBand="0" w:oddHBand="0" w:evenHBand="0" w:firstRowFirstColumn="0" w:firstRowLastColumn="0" w:lastRowFirstColumn="0" w:lastRowLastColumn="0"/>
+              <w:rPr>
+                <w:sz w:val="18"/>
+                <w:szCs w:val="20"/>
+              </w:rPr>
+            </w:pPr>
+            <w:r>
+              <w:rPr>
+                <w:sz w:val="18"/>
+                <w:szCs w:val="20"/>
+              </w:rPr>
+              <w:t>Added detail about routing message level</w:t>
+            </w:r>
+          </w:p>
+        </w:tc>
+        <w:tc>
+          <w:tcPr>
+            <w:tcW w:w="2128" w:type="dxa"/>
+          </w:tcPr>
+          <w:p>
+            <w:pPr>
+              <w:pStyle w:val="EsriProposalBodyText"/>
+              <w:cnfStyle w:val="000000000000" w:firstRow="0" w:lastRow="0" w:firstColumn="0" w:lastColumn="0" w:oddVBand="0" w:evenVBand="0" w:oddHBand="0" w:evenHBand="0" w:firstRowFirstColumn="0" w:firstRowLastColumn="0" w:lastRowFirstColumn="0" w:lastRowLastColumn="0"/>
+              <w:rPr>
+                <w:sz w:val="18"/>
+                <w:szCs w:val="20"/>
+              </w:rPr>
+            </w:pPr>
+            <w:r>
+              <w:rPr>
+                <w:sz w:val="18"/>
+                <w:szCs w:val="20"/>
+              </w:rPr>
+              <w:t>Mike Nelson</w:t>
+            </w:r>
+          </w:p>
+        </w:tc>
+      </w:tr>
     </w:tbl>
     <w:p>
       <w:pPr>
         <w:pStyle w:val="EsriProposalBodyText"/>
       </w:pPr>
-    </w:p>
-    <w:p>
-      <w:pPr>
-        <w:pStyle w:val="EsriProposalBodyText"/>
-      </w:pPr>
+      <w:bookmarkStart w:id="4" w:name="_GoBack"/>
+      <w:bookmarkEnd w:id="4"/>
     </w:p>
     <w:p>
       <w:pPr>
@@ -3240,15 +3298,7 @@
         <w:pStyle w:val="EsriProposalBodyText"/>
       </w:pPr>
       <w:r>
-        <w:t xml:space="preserve">By </w:t>
-      </w:r>
-      <w:proofErr w:type="gramStart"/>
-      <w:r>
-        <w:t>default</w:t>
-      </w:r>
-      <w:proofErr w:type="gramEnd"/>
-      <w:r>
-        <w:t xml:space="preserve"> VRP services created using publish routing services tool expose the </w:t>
+        <w:t xml:space="preserve">By default VRP services created using publish routing services tool expose the </w:t>
       </w:r>
       <w:proofErr w:type="spellStart"/>
       <w:r>
@@ -3256,15 +3306,7 @@
       </w:r>
       <w:proofErr w:type="spellEnd"/>
       <w:r>
-        <w:t xml:space="preserve"> parameter. By </w:t>
-      </w:r>
-      <w:proofErr w:type="gramStart"/>
-      <w:r>
-        <w:t>default</w:t>
-      </w:r>
-      <w:proofErr w:type="gramEnd"/>
-      <w:r>
-        <w:t xml:space="preserve"> it’s value is false (so the service will fail if any order is not located).  To change the default for this parameter, you </w:t>
+        <w:t xml:space="preserve"> parameter. By default it’s value is false (so the service will fail if any order is not located).  To change the default for this parameter, you </w:t>
       </w:r>
       <w:r>
         <w:t>will</w:t>
@@ -3335,33 +3377,15 @@
           <w:sz w:val="22"/>
           <w:szCs w:val="20"/>
         </w:rPr>
-        <w:t xml:space="preserve">It </w:t>
-      </w:r>
-      <w:proofErr w:type="gramStart"/>
+        <w:t xml:space="preserve">It is </w:t>
+      </w:r>
       <w:r>
         <w:rPr>
           <w:rFonts w:asciiTheme="minorHAnsi" w:hAnsiTheme="minorHAnsi" w:cstheme="minorHAnsi"/>
           <w:sz w:val="22"/>
           <w:szCs w:val="20"/>
         </w:rPr>
-        <w:t xml:space="preserve">is </w:t>
-      </w:r>
-      <w:r>
-        <w:rPr>
-          <w:rFonts w:asciiTheme="minorHAnsi" w:hAnsiTheme="minorHAnsi" w:cstheme="minorHAnsi"/>
-          <w:sz w:val="22"/>
-          <w:szCs w:val="20"/>
-        </w:rPr>
-        <w:t>located in</w:t>
-      </w:r>
-      <w:proofErr w:type="gramEnd"/>
-      <w:r>
-        <w:rPr>
-          <w:rFonts w:asciiTheme="minorHAnsi" w:hAnsiTheme="minorHAnsi" w:cstheme="minorHAnsi"/>
-          <w:sz w:val="22"/>
-          <w:szCs w:val="20"/>
-        </w:rPr>
-        <w:t xml:space="preserve"> "C:\Program Files\ArcGIS\Server\tools\publishroutingservices\publishroutingservices.json" </w:t>
+        <w:t xml:space="preserve">located in "C:\Program Files\ArcGIS\Server\tools\publishroutingservices\publishroutingservices.json" </w:t>
       </w:r>
     </w:p>
     <w:p>
@@ -3379,15 +3403,7 @@
           <w:sz w:val="22"/>
           <w:szCs w:val="20"/>
         </w:rPr>
-        <w:t>C</w:t>
-      </w:r>
-      <w:r>
-        <w:rPr>
-          <w:rFonts w:asciiTheme="minorHAnsi" w:hAnsiTheme="minorHAnsi" w:cstheme="minorHAnsi"/>
-          <w:sz w:val="22"/>
-          <w:szCs w:val="20"/>
-        </w:rPr>
-        <w:t xml:space="preserve">hange </w:t>
+        <w:t xml:space="preserve">Change </w:t>
       </w:r>
       <w:proofErr w:type="spellStart"/>
       <w:r>
@@ -3761,6 +3777,7 @@
           <w:rFonts w:ascii="Calibri" w:hAnsi="Calibri" w:cs="Calibri"/>
           <w:sz w:val="22"/>
         </w:rPr>
+        <w:lastRenderedPageBreak/>
         <w:t>NOTE: for the .002 files, you only need to extract .001 files using 7zip. It will automatically gra</w:t>
       </w:r>
       <w:r>
@@ -3789,7 +3806,6 @@
           <w:rFonts w:ascii="Calibri" w:hAnsi="Calibri" w:cs="Calibri"/>
           <w:sz w:val="22"/>
         </w:rPr>
-        <w:lastRenderedPageBreak/>
         <w:t xml:space="preserve">Create a folder to hold services C:\_data\RoutingServices\ServiceDefinitions </w:t>
       </w:r>
     </w:p>
@@ -3890,26 +3906,6 @@
         </w:rPr>
         <w:t>code sample below from an admin command prompt. Update paths and information where applicable.</w:t>
       </w:r>
-    </w:p>
-    <w:p>
-      <w:pPr>
-        <w:spacing w:before="0" w:after="0" w:line="240" w:lineRule="auto"/>
-        <w:textAlignment w:val="center"/>
-        <w:rPr>
-          <w:rFonts w:ascii="Calibri" w:hAnsi="Calibri" w:cs="Calibri"/>
-          <w:sz w:val="22"/>
-        </w:rPr>
-      </w:pPr>
-    </w:p>
-    <w:p>
-      <w:pPr>
-        <w:spacing w:before="0" w:after="0" w:line="240" w:lineRule="auto"/>
-        <w:textAlignment w:val="center"/>
-        <w:rPr>
-          <w:rFonts w:ascii="Calibri" w:hAnsi="Calibri" w:cs="Calibri"/>
-          <w:sz w:val="22"/>
-        </w:rPr>
-      </w:pPr>
     </w:p>
     <w:p>
       <w:pPr>
@@ -4866,11 +4862,204 @@
     </w:p>
     <w:p>
       <w:pPr>
-        <w:spacing w:before="0" w:after="200"/>
-        <w:rPr>
-          <w:rFonts w:ascii="Arial" w:eastAsiaTheme="majorEastAsia" w:hAnsi="Arial" w:cs="Arial"/>
-          <w:b/>
-          <w:bCs/>
+        <w:pStyle w:val="EsriHeading3"/>
+      </w:pPr>
+      <w:r>
+        <w:t>Routing Messages</w:t>
+      </w:r>
+    </w:p>
+    <w:p>
+      <w:pPr>
+        <w:pStyle w:val="EsriProposalBodyText"/>
+      </w:pPr>
+      <w:r>
+        <w:t>The level of detail in messages that the routing service returns can be set on the Network Analysis service. This setting will control how much detail is shown in dialog when Solve is run in the Route Planner application.</w:t>
+      </w:r>
+    </w:p>
+    <w:p>
+      <w:pPr>
+        <w:pStyle w:val="EsriProposalBodyText"/>
+      </w:pPr>
+      <w:r>
+        <w:rPr>
+          <w:noProof/>
+        </w:rPr>
+        <w:drawing>
+          <wp:anchor distT="0" distB="0" distL="114300" distR="114300" simplePos="0" relativeHeight="251659264" behindDoc="0" locked="0" layoutInCell="1" allowOverlap="1" wp14:anchorId="18D7EC17" wp14:editId="183A4902">
+            <wp:simplePos x="0" y="0"/>
+            <wp:positionH relativeFrom="margin">
+              <wp:posOffset>2651760</wp:posOffset>
+            </wp:positionH>
+            <wp:positionV relativeFrom="paragraph">
+              <wp:posOffset>25400</wp:posOffset>
+            </wp:positionV>
+            <wp:extent cx="3491865" cy="1914525"/>
+            <wp:effectExtent l="0" t="0" r="0" b="9525"/>
+            <wp:wrapSquare wrapText="bothSides"/>
+            <wp:docPr id="6" name="Picture 6"/>
+            <wp:cNvGraphicFramePr>
+              <a:graphicFrameLocks xmlns:a="http://schemas.openxmlformats.org/drawingml/2006/main" noChangeAspect="1"/>
+            </wp:cNvGraphicFramePr>
+            <a:graphic xmlns:a="http://schemas.openxmlformats.org/drawingml/2006/main">
+              <a:graphicData uri="http://schemas.openxmlformats.org/drawingml/2006/picture">
+                <pic:pic xmlns:pic="http://schemas.openxmlformats.org/drawingml/2006/picture">
+                  <pic:nvPicPr>
+                    <pic:cNvPr id="1" name=""/>
+                    <pic:cNvPicPr/>
+                  </pic:nvPicPr>
+                  <pic:blipFill>
+                    <a:blip r:embed="rId21" cstate="print">
+                      <a:extLst>
+                        <a:ext uri="{28A0092B-C50C-407E-A947-70E740481C1C}">
+                          <a14:useLocalDpi xmlns:a14="http://schemas.microsoft.com/office/drawing/2010/main" val="0"/>
+                        </a:ext>
+                      </a:extLst>
+                    </a:blip>
+                    <a:stretch>
+                      <a:fillRect/>
+                    </a:stretch>
+                  </pic:blipFill>
+                  <pic:spPr>
+                    <a:xfrm>
+                      <a:off x="0" y="0"/>
+                      <a:ext cx="3491865" cy="1914525"/>
+                    </a:xfrm>
+                    <a:prstGeom prst="rect">
+                      <a:avLst/>
+                    </a:prstGeom>
+                  </pic:spPr>
+                </pic:pic>
+              </a:graphicData>
+            </a:graphic>
+            <wp14:sizeRelH relativeFrom="margin">
+              <wp14:pctWidth>0</wp14:pctWidth>
+            </wp14:sizeRelH>
+            <wp14:sizeRelV relativeFrom="margin">
+              <wp14:pctHeight>0</wp14:pctHeight>
+            </wp14:sizeRelV>
+          </wp:anchor>
+        </w:drawing>
+      </w:r>
+    </w:p>
+    <w:p>
+      <w:pPr>
+        <w:pStyle w:val="EsriProposalBodyText"/>
+        <w:numPr>
+          <w:ilvl w:val="0"/>
+          <w:numId w:val="28"/>
+        </w:numPr>
+        <w:spacing w:before="0" w:after="0"/>
+        <w:rPr>
+          <w:rFonts w:ascii="Calibri" w:hAnsi="Calibri" w:cs="Calibri"/>
+          <w:sz w:val="22"/>
+        </w:rPr>
+      </w:pPr>
+      <w:r>
+        <w:rPr>
+          <w:rFonts w:asciiTheme="minorHAnsi" w:hAnsiTheme="minorHAnsi" w:cstheme="minorHAnsi"/>
+          <w:sz w:val="22"/>
+        </w:rPr>
+        <w:t>Open</w:t>
+      </w:r>
+      <w:r>
+        <w:rPr>
+          <w:rFonts w:ascii="Calibri" w:hAnsi="Calibri" w:cs="Calibri"/>
+          <w:sz w:val="22"/>
+        </w:rPr>
+        <w:t xml:space="preserve"> Server Manager</w:t>
+      </w:r>
+      <w:r>
+        <w:rPr>
+          <w:rFonts w:ascii="Calibri" w:hAnsi="Calibri" w:cs="Calibri"/>
+          <w:sz w:val="22"/>
+        </w:rPr>
+        <w:t xml:space="preserve"> and open the Routing\</w:t>
+      </w:r>
+      <w:proofErr w:type="spellStart"/>
+      <w:r>
+        <w:rPr>
+          <w:rFonts w:ascii="Calibri" w:hAnsi="Calibri" w:cs="Calibri"/>
+          <w:sz w:val="22"/>
+        </w:rPr>
+        <w:t>NetworkAnalysis</w:t>
+      </w:r>
+      <w:proofErr w:type="spellEnd"/>
+      <w:r>
+        <w:rPr>
+          <w:rFonts w:ascii="Calibri" w:hAnsi="Calibri" w:cs="Calibri"/>
+          <w:sz w:val="22"/>
+        </w:rPr>
+        <w:t xml:space="preserve"> geoprocessing service.</w:t>
+      </w:r>
+    </w:p>
+    <w:p>
+      <w:pPr>
+        <w:pStyle w:val="EsriProposalBodyText"/>
+        <w:numPr>
+          <w:ilvl w:val="0"/>
+          <w:numId w:val="28"/>
+        </w:numPr>
+        <w:spacing w:before="0" w:after="0"/>
+        <w:rPr>
+          <w:rFonts w:ascii="Calibri" w:hAnsi="Calibri" w:cs="Calibri"/>
+          <w:sz w:val="22"/>
+        </w:rPr>
+      </w:pPr>
+      <w:r>
+        <w:rPr>
+          <w:rFonts w:ascii="Calibri" w:hAnsi="Calibri" w:cs="Calibri"/>
+          <w:sz w:val="22"/>
+        </w:rPr>
+        <w:t>Open Parameters tab.</w:t>
+      </w:r>
+    </w:p>
+    <w:p>
+      <w:pPr>
+        <w:pStyle w:val="EsriProposalBodyText"/>
+        <w:numPr>
+          <w:ilvl w:val="0"/>
+          <w:numId w:val="28"/>
+        </w:numPr>
+        <w:spacing w:before="0" w:after="0"/>
+        <w:rPr>
+          <w:rFonts w:ascii="Calibri" w:hAnsi="Calibri" w:cs="Calibri"/>
+          <w:sz w:val="22"/>
+        </w:rPr>
+      </w:pPr>
+      <w:r>
+        <w:rPr>
+          <w:rFonts w:ascii="Calibri" w:hAnsi="Calibri" w:cs="Calibri"/>
+          <w:sz w:val="22"/>
+        </w:rPr>
+        <w:t>Choose the Message Level you want.</w:t>
+      </w:r>
+    </w:p>
+    <w:p>
+      <w:pPr>
+        <w:pStyle w:val="EsriProposalBodyText"/>
+        <w:numPr>
+          <w:ilvl w:val="0"/>
+          <w:numId w:val="28"/>
+        </w:numPr>
+        <w:spacing w:before="0" w:after="0"/>
+        <w:rPr>
+          <w:rFonts w:ascii="Calibri" w:hAnsi="Calibri" w:cs="Calibri"/>
+          <w:sz w:val="22"/>
+        </w:rPr>
+      </w:pPr>
+      <w:r>
+        <w:rPr>
+          <w:rFonts w:ascii="Calibri" w:hAnsi="Calibri" w:cs="Calibri"/>
+          <w:sz w:val="22"/>
+        </w:rPr>
+        <w:t>Save and Restart the service.</w:t>
+      </w:r>
+    </w:p>
+    <w:p>
+      <w:pPr>
+        <w:pStyle w:val="EsriProposalBodyText"/>
+        <w:jc w:val="center"/>
+        <w:rPr>
           <w:color w:val="007AC2"/>
           <w:sz w:val="32"/>
           <w:szCs w:val="32"/>
@@ -5187,7 +5376,7 @@
                     <pic:cNvPicPr/>
                   </pic:nvPicPr>
                   <pic:blipFill>
-                    <a:blip r:embed="rId21">
+                    <a:blip r:embed="rId22">
                       <a:extLst>
                         <a:ext uri="{28A0092B-C50C-407E-A947-70E740481C1C}">
                           <a14:useLocalDpi xmlns:a14="http://schemas.microsoft.com/office/drawing/2010/main" val="0"/>
@@ -5405,7 +5594,7 @@
         </w:rPr>
         <w:t xml:space="preserve"> the </w:t>
       </w:r>
-      <w:hyperlink r:id="rId22" w:history="1">
+      <w:hyperlink r:id="rId23" w:history="1">
         <w:r>
           <w:rPr>
             <w:rStyle w:val="Hyperlink"/>
@@ -5425,7 +5614,7 @@
         </w:rPr>
         <w:t> and </w:t>
       </w:r>
-      <w:hyperlink r:id="rId23" w:history="1">
+      <w:hyperlink r:id="rId24" w:history="1">
         <w:r>
           <w:rPr>
             <w:rStyle w:val="Hyperlink"/>
@@ -5654,7 +5843,7 @@
       <w:r>
         <w:t>Set the Rewrite URL to </w:t>
       </w:r>
-      <w:hyperlink r:id="rId24" w:history="1">
+      <w:hyperlink r:id="rId25" w:history="1">
         <w:r>
           <w:rPr>
             <w:rStyle w:val="Hyperlink"/>
@@ -5816,7 +6005,7 @@
       <w:r>
         <w:t xml:space="preserve"> IIS module </w:t>
       </w:r>
-      <w:hyperlink r:id="rId25" w:history="1">
+      <w:hyperlink r:id="rId26" w:history="1">
         <w:r>
           <w:rPr>
             <w:rStyle w:val="Hyperlink"/>
@@ -6046,7 +6235,7 @@
                     <pic:cNvPicPr/>
                   </pic:nvPicPr>
                   <pic:blipFill>
-                    <a:blip r:embed="rId26"/>
+                    <a:blip r:embed="rId27"/>
                     <a:stretch>
                       <a:fillRect/>
                     </a:stretch>
@@ -7383,8 +7572,8 @@
       </w:pPr>
     </w:p>
     <w:sectPr>
-      <w:headerReference w:type="default" r:id="rId27"/>
-      <w:footerReference w:type="default" r:id="rId28"/>
+      <w:headerReference w:type="default" r:id="rId28"/>
+      <w:footerReference w:type="default" r:id="rId29"/>
       <w:pgSz w:w="12240" w:h="15840"/>
       <w:pgMar w:top="1440" w:right="1440" w:bottom="1440" w:left="1440" w:header="720" w:footer="936" w:gutter="0"/>
       <w:cols w:space="720"/>
@@ -7668,7 +7857,7 @@
                   </a:ln>
                   <a:extLst>
                     <a:ext uri="{FAA26D3D-D897-4be2-8F04-BA451C77F1D7}">
-                      <ma14:placeholderFlag xmlns:a14="http://schemas.microsoft.com/office/drawing/2010/main" xmlns:arto="http://schemas.microsoft.com/office/word/2006/arto" xmlns="" xmlns:mo="http://schemas.microsoft.com/office/mac/office/2008/main" xmlns:mv="urn:schemas-microsoft-com:mac:vml" xmlns:o="urn:schemas-microsoft-com:office:office" xmlns:v="urn:schemas-microsoft-com:vml" xmlns:w10="urn:schemas-microsoft-com:office:word" xmlns:w="http://schemas.openxmlformats.org/wordprocessingml/2006/main" xmlns:ma14="http://schemas.microsoft.com/office/mac/drawingml/2011/main"/>
+                      <ma14:placeholderFlag xmlns:ma14="http://schemas.microsoft.com/office/mac/drawingml/2011/main" xmlns:w="http://schemas.openxmlformats.org/wordprocessingml/2006/main" xmlns:w10="urn:schemas-microsoft-com:office:word" xmlns:v="urn:schemas-microsoft-com:vml" xmlns:o="urn:schemas-microsoft-com:office:office" xmlns:mv="urn:schemas-microsoft-com:mac:vml" xmlns:mo="http://schemas.microsoft.com/office/mac/office/2008/main" xmlns="" xmlns:arto="http://schemas.microsoft.com/office/word/2006/arto" xmlns:a14="http://schemas.microsoft.com/office/drawing/2010/main"/>
                     </a:ext>
                   </a:extLst>
                 </pic:spPr>
@@ -10416,6 +10605,119 @@
       </w:pPr>
     </w:lvl>
   </w:abstractNum>
+  <w:abstractNum w:abstractNumId="26" w15:restartNumberingAfterBreak="0">
+    <w:nsid w:val="7B985968"/>
+    <w:multiLevelType w:val="multilevel"/>
+    <w:tmpl w:val="F432B926"/>
+    <w:lvl w:ilvl="0">
+      <w:start w:val="1"/>
+      <w:numFmt w:val="decimal"/>
+      <w:lvlText w:val="%1."/>
+      <w:lvlJc w:val="left"/>
+      <w:pPr>
+        <w:tabs>
+          <w:tab w:val="num" w:pos="540"/>
+        </w:tabs>
+        <w:ind w:left="540" w:hanging="360"/>
+      </w:pPr>
+    </w:lvl>
+    <w:lvl w:ilvl="1">
+      <w:start w:val="1"/>
+      <w:numFmt w:val="lowerLetter"/>
+      <w:lvlText w:val="%2."/>
+      <w:lvlJc w:val="left"/>
+      <w:pPr>
+        <w:tabs>
+          <w:tab w:val="num" w:pos="1440"/>
+        </w:tabs>
+        <w:ind w:left="1440" w:hanging="360"/>
+      </w:pPr>
+    </w:lvl>
+    <w:lvl w:ilvl="2">
+      <w:start w:val="1"/>
+      <w:numFmt w:val="decimal"/>
+      <w:lvlText w:val="%3."/>
+      <w:lvlJc w:val="left"/>
+      <w:pPr>
+        <w:tabs>
+          <w:tab w:val="num" w:pos="2160"/>
+        </w:tabs>
+        <w:ind w:left="2160" w:hanging="360"/>
+      </w:pPr>
+    </w:lvl>
+    <w:lvl w:ilvl="3" w:tentative="1">
+      <w:start w:val="1"/>
+      <w:numFmt w:val="decimal"/>
+      <w:lvlText w:val="%4."/>
+      <w:lvlJc w:val="left"/>
+      <w:pPr>
+        <w:tabs>
+          <w:tab w:val="num" w:pos="2880"/>
+        </w:tabs>
+        <w:ind w:left="2880" w:hanging="360"/>
+      </w:pPr>
+    </w:lvl>
+    <w:lvl w:ilvl="4" w:tentative="1">
+      <w:start w:val="1"/>
+      <w:numFmt w:val="decimal"/>
+      <w:lvlText w:val="%5."/>
+      <w:lvlJc w:val="left"/>
+      <w:pPr>
+        <w:tabs>
+          <w:tab w:val="num" w:pos="3600"/>
+        </w:tabs>
+        <w:ind w:left="3600" w:hanging="360"/>
+      </w:pPr>
+    </w:lvl>
+    <w:lvl w:ilvl="5" w:tentative="1">
+      <w:start w:val="1"/>
+      <w:numFmt w:val="decimal"/>
+      <w:lvlText w:val="%6."/>
+      <w:lvlJc w:val="left"/>
+      <w:pPr>
+        <w:tabs>
+          <w:tab w:val="num" w:pos="4320"/>
+        </w:tabs>
+        <w:ind w:left="4320" w:hanging="360"/>
+      </w:pPr>
+    </w:lvl>
+    <w:lvl w:ilvl="6" w:tentative="1">
+      <w:start w:val="1"/>
+      <w:numFmt w:val="decimal"/>
+      <w:lvlText w:val="%7."/>
+      <w:lvlJc w:val="left"/>
+      <w:pPr>
+        <w:tabs>
+          <w:tab w:val="num" w:pos="5040"/>
+        </w:tabs>
+        <w:ind w:left="5040" w:hanging="360"/>
+      </w:pPr>
+    </w:lvl>
+    <w:lvl w:ilvl="7" w:tentative="1">
+      <w:start w:val="1"/>
+      <w:numFmt w:val="decimal"/>
+      <w:lvlText w:val="%8."/>
+      <w:lvlJc w:val="left"/>
+      <w:pPr>
+        <w:tabs>
+          <w:tab w:val="num" w:pos="5760"/>
+        </w:tabs>
+        <w:ind w:left="5760" w:hanging="360"/>
+      </w:pPr>
+    </w:lvl>
+    <w:lvl w:ilvl="8" w:tentative="1">
+      <w:start w:val="1"/>
+      <w:numFmt w:val="decimal"/>
+      <w:lvlText w:val="%9."/>
+      <w:lvlJc w:val="left"/>
+      <w:pPr>
+        <w:tabs>
+          <w:tab w:val="num" w:pos="6480"/>
+        </w:tabs>
+        <w:ind w:left="6480" w:hanging="360"/>
+      </w:pPr>
+    </w:lvl>
+  </w:abstractNum>
   <w:num w:numId="1">
     <w:abstractNumId w:val="16"/>
   </w:num>
@@ -10525,6 +10827,9 @@
   </w:num>
   <w:num w:numId="27">
     <w:abstractNumId w:val="4"/>
+  </w:num>
+  <w:num w:numId="28">
+    <w:abstractNumId w:val="26"/>
   </w:num>
   <w:numIdMacAtCleanup w:val="20"/>
 </w:numbering>
@@ -12677,12 +12982,9 @@
 </file>
 
 <file path=customXml/item1.xml><?xml version="1.0" encoding="utf-8"?>
-<?mso-contentType ?>
-<FormTemplates xmlns="http://schemas.microsoft.com/sharepoint/v3/contenttype/forms">
-  <Display>DocumentLibraryForm</Display>
-  <Edit>DocumentLibraryForm</Edit>
-  <New>DocumentLibraryForm</New>
-</FormTemplates>
+<p:properties xmlns:p="http://schemas.microsoft.com/office/2006/metadata/properties" xmlns:xsi="http://www.w3.org/2001/XMLSchema-instance" xmlns:pc="http://schemas.microsoft.com/office/infopath/2007/PartnerControls">
+  <documentManagement/>
+</p:properties>
 </file>
 
 <file path=customXml/item2.xml><?xml version="1.0" encoding="utf-8"?>
@@ -12865,9 +13167,12 @@
 </file>
 
 <file path=customXml/item3.xml><?xml version="1.0" encoding="utf-8"?>
-<p:properties xmlns:p="http://schemas.microsoft.com/office/2006/metadata/properties" xmlns:xsi="http://www.w3.org/2001/XMLSchema-instance" xmlns:pc="http://schemas.microsoft.com/office/infopath/2007/PartnerControls">
-  <documentManagement/>
-</p:properties>
+<?mso-contentType ?>
+<FormTemplates xmlns="http://schemas.microsoft.com/sharepoint/v3/contenttype/forms">
+  <Display>DocumentLibraryForm</Display>
+  <Edit>DocumentLibraryForm</Edit>
+  <New>DocumentLibraryForm</New>
+</FormTemplates>
 </file>
 
 <file path=customXml/item4.xml><?xml version="1.0" encoding="utf-8"?>
@@ -12875,9 +13180,10 @@
 </file>
 
 <file path=customXml/itemProps1.xml><?xml version="1.0" encoding="utf-8"?>
-<ds:datastoreItem xmlns:ds="http://schemas.openxmlformats.org/officeDocument/2006/customXml" ds:itemID="{49B6B7B5-1764-4EA5-B951-584BF8EEB49D}">
+<ds:datastoreItem xmlns:ds="http://schemas.openxmlformats.org/officeDocument/2006/customXml" ds:itemID="{9A6A423B-6D1A-4ACF-BF35-FBE1F9A0D140}">
   <ds:schemaRefs>
-    <ds:schemaRef ds:uri="http://schemas.microsoft.com/sharepoint/v3/contenttype/forms"/>
+    <ds:schemaRef ds:uri="http://schemas.microsoft.com/office/2006/metadata/properties"/>
+    <ds:schemaRef ds:uri="http://schemas.microsoft.com/office/infopath/2007/PartnerControls"/>
   </ds:schemaRefs>
 </ds:datastoreItem>
 </file>
@@ -12902,16 +13208,15 @@
 </file>
 
 <file path=customXml/itemProps3.xml><?xml version="1.0" encoding="utf-8"?>
-<ds:datastoreItem xmlns:ds="http://schemas.openxmlformats.org/officeDocument/2006/customXml" ds:itemID="{9A6A423B-6D1A-4ACF-BF35-FBE1F9A0D140}">
+<ds:datastoreItem xmlns:ds="http://schemas.openxmlformats.org/officeDocument/2006/customXml" ds:itemID="{49B6B7B5-1764-4EA5-B951-584BF8EEB49D}">
   <ds:schemaRefs>
-    <ds:schemaRef ds:uri="http://schemas.microsoft.com/office/2006/metadata/properties"/>
-    <ds:schemaRef ds:uri="http://schemas.microsoft.com/office/infopath/2007/PartnerControls"/>
+    <ds:schemaRef ds:uri="http://schemas.microsoft.com/sharepoint/v3/contenttype/forms"/>
   </ds:schemaRefs>
 </ds:datastoreItem>
 </file>
 
 <file path=customXml/itemProps4.xml><?xml version="1.0" encoding="utf-8"?>
-<ds:datastoreItem xmlns:ds="http://schemas.openxmlformats.org/officeDocument/2006/customXml" ds:itemID="{2C5CB347-8D72-46FC-80F3-C05B5E6DFEE2}">
+<ds:datastoreItem xmlns:ds="http://schemas.openxmlformats.org/officeDocument/2006/customXml" ds:itemID="{51ED6DDA-7B9F-4ECE-8874-0B1E7E8332EF}">
   <ds:schemaRefs>
     <ds:schemaRef ds:uri="http://schemas.openxmlformats.org/officeDocument/2006/bibliography"/>
   </ds:schemaRefs>

</xml_diff>

<commit_message>
proxy note, updated date tags
</commit_message>
<xml_diff>
--- a/Install-Deployment/ERM Environment Setup Guide.docx
+++ b/Install-Deployment/ERM Environment Setup Guide.docx
@@ -11,11 +11,28 @@
         <w:t xml:space="preserve"> </w:t>
       </w:r>
       <w:r>
-        <w:t>November</w:t>
-      </w:r>
-      <w:r>
-        <w:t xml:space="preserve"> 2020</w:t>
-      </w:r>
+        <w:t xml:space="preserve">Last Update: </w:t>
+      </w:r>
+      <w:r>
+        <w:fldChar w:fldCharType="begin"/>
+      </w:r>
+      <w:r>
+        <w:instrText xml:space="preserve"> SAVEDATE  \@ "MMMM d, yyyy"  \* MERGEFORMAT </w:instrText>
+      </w:r>
+      <w:r>
+        <w:fldChar w:fldCharType="separate"/>
+      </w:r>
+      <w:r>
+        <w:rPr>
+          <w:noProof/>
+        </w:rPr>
+        <w:t>December 8, 2020</w:t>
+      </w:r>
+      <w:r>
+        <w:fldChar w:fldCharType="end"/>
+      </w:r>
+      <w:bookmarkStart w:id="0" w:name="_GoBack"/>
+      <w:bookmarkEnd w:id="0"/>
     </w:p>
     <w:p>
       <w:pPr>
@@ -184,7 +201,7 @@
         </w:rPr>
         <w:fldChar w:fldCharType="separate"/>
       </w:r>
-      <w:hyperlink w:anchor="_Toc50973046" w:history="1">
+      <w:hyperlink w:anchor="_Toc58308594" w:history="1">
         <w:r>
           <w:rPr>
             <w:rStyle w:val="Hyperlink"/>
@@ -222,7 +239,7 @@
           <w:rPr>
             <w:webHidden/>
           </w:rPr>
-          <w:instrText xml:space="preserve"> PAGEREF _Toc50973046 \h </w:instrText>
+          <w:instrText xml:space="preserve"> PAGEREF _Toc58308594 \h </w:instrText>
         </w:r>
         <w:r>
           <w:rPr>
@@ -262,7 +279,7 @@
           <w:sz w:val="22"/>
         </w:rPr>
       </w:pPr>
-      <w:hyperlink w:anchor="_Toc50973047" w:history="1">
+      <w:hyperlink w:anchor="_Toc58308595" w:history="1">
         <w:r>
           <w:rPr>
             <w:rStyle w:val="Hyperlink"/>
@@ -304,7 +321,7 @@
             <w:noProof/>
             <w:webHidden/>
           </w:rPr>
-          <w:instrText xml:space="preserve"> PAGEREF _Toc50973047 \h </w:instrText>
+          <w:instrText xml:space="preserve"> PAGEREF _Toc58308595 \h </w:instrText>
         </w:r>
         <w:r>
           <w:rPr>
@@ -348,7 +365,7 @@
           <w:sz w:val="22"/>
         </w:rPr>
       </w:pPr>
-      <w:hyperlink w:anchor="_Toc50973048" w:history="1">
+      <w:hyperlink w:anchor="_Toc58308596" w:history="1">
         <w:r>
           <w:rPr>
             <w:rStyle w:val="Hyperlink"/>
@@ -390,7 +407,7 @@
             <w:noProof/>
             <w:webHidden/>
           </w:rPr>
-          <w:instrText xml:space="preserve"> PAGEREF _Toc50973048 \h </w:instrText>
+          <w:instrText xml:space="preserve"> PAGEREF _Toc58308596 \h </w:instrText>
         </w:r>
         <w:r>
           <w:rPr>
@@ -434,7 +451,7 @@
           <w:sz w:val="22"/>
         </w:rPr>
       </w:pPr>
-      <w:hyperlink w:anchor="_Toc50973049" w:history="1">
+      <w:hyperlink w:anchor="_Toc58308597" w:history="1">
         <w:r>
           <w:rPr>
             <w:rStyle w:val="Hyperlink"/>
@@ -476,7 +493,7 @@
             <w:noProof/>
             <w:webHidden/>
           </w:rPr>
-          <w:instrText xml:space="preserve"> PAGEREF _Toc50973049 \h </w:instrText>
+          <w:instrText xml:space="preserve"> PAGEREF _Toc58308597 \h </w:instrText>
         </w:r>
         <w:r>
           <w:rPr>
@@ -517,7 +534,7 @@
           <w:szCs w:val="22"/>
         </w:rPr>
       </w:pPr>
-      <w:hyperlink w:anchor="_Toc50973050" w:history="1">
+      <w:hyperlink w:anchor="_Toc58308598" w:history="1">
         <w:r>
           <w:rPr>
             <w:rStyle w:val="Hyperlink"/>
@@ -555,7 +572,7 @@
           <w:rPr>
             <w:webHidden/>
           </w:rPr>
-          <w:instrText xml:space="preserve"> PAGEREF _Toc50973050 \h </w:instrText>
+          <w:instrText xml:space="preserve"> PAGEREF _Toc58308598 \h </w:instrText>
         </w:r>
         <w:r>
           <w:rPr>
@@ -572,7 +589,7 @@
           <w:rPr>
             <w:webHidden/>
           </w:rPr>
-          <w:t>3</w:t>
+          <w:t>4</w:t>
         </w:r>
         <w:r>
           <w:rPr>
@@ -595,7 +612,7 @@
           <w:sz w:val="22"/>
         </w:rPr>
       </w:pPr>
-      <w:hyperlink w:anchor="_Toc50973051" w:history="1">
+      <w:hyperlink w:anchor="_Toc58308599" w:history="1">
         <w:r>
           <w:rPr>
             <w:rStyle w:val="Hyperlink"/>
@@ -637,7 +654,7 @@
             <w:noProof/>
             <w:webHidden/>
           </w:rPr>
-          <w:instrText xml:space="preserve"> PAGEREF _Toc50973051 \h </w:instrText>
+          <w:instrText xml:space="preserve"> PAGEREF _Toc58308599 \h </w:instrText>
         </w:r>
         <w:r>
           <w:rPr>
@@ -657,7 +674,7 @@
             <w:noProof/>
             <w:webHidden/>
           </w:rPr>
-          <w:t>3</w:t>
+          <w:t>4</w:t>
         </w:r>
         <w:r>
           <w:rPr>
@@ -678,7 +695,7 @@
           <w:szCs w:val="22"/>
         </w:rPr>
       </w:pPr>
-      <w:hyperlink w:anchor="_Toc50973052" w:history="1">
+      <w:hyperlink w:anchor="_Toc58308600" w:history="1">
         <w:r>
           <w:rPr>
             <w:rStyle w:val="Hyperlink"/>
@@ -716,7 +733,7 @@
           <w:rPr>
             <w:webHidden/>
           </w:rPr>
-          <w:instrText xml:space="preserve"> PAGEREF _Toc50973052 \h </w:instrText>
+          <w:instrText xml:space="preserve"> PAGEREF _Toc58308600 \h </w:instrText>
         </w:r>
         <w:r>
           <w:rPr>
@@ -733,7 +750,7 @@
           <w:rPr>
             <w:webHidden/>
           </w:rPr>
-          <w:t>4</w:t>
+          <w:t>5</w:t>
         </w:r>
         <w:r>
           <w:rPr>
@@ -756,7 +773,7 @@
           <w:sz w:val="22"/>
         </w:rPr>
       </w:pPr>
-      <w:hyperlink w:anchor="_Toc50973053" w:history="1">
+      <w:hyperlink w:anchor="_Toc58308601" w:history="1">
         <w:r>
           <w:rPr>
             <w:rStyle w:val="Hyperlink"/>
@@ -798,7 +815,7 @@
             <w:noProof/>
             <w:webHidden/>
           </w:rPr>
-          <w:instrText xml:space="preserve"> PAGEREF _Toc50973053 \h </w:instrText>
+          <w:instrText xml:space="preserve"> PAGEREF _Toc58308601 \h </w:instrText>
         </w:r>
         <w:r>
           <w:rPr>
@@ -818,7 +835,7 @@
             <w:noProof/>
             <w:webHidden/>
           </w:rPr>
-          <w:t>4</w:t>
+          <w:t>5</w:t>
         </w:r>
         <w:r>
           <w:rPr>
@@ -842,7 +859,7 @@
           <w:sz w:val="22"/>
         </w:rPr>
       </w:pPr>
-      <w:hyperlink w:anchor="_Toc50973054" w:history="1">
+      <w:hyperlink w:anchor="_Toc58308602" w:history="1">
         <w:r>
           <w:rPr>
             <w:rStyle w:val="Hyperlink"/>
@@ -884,7 +901,7 @@
             <w:noProof/>
             <w:webHidden/>
           </w:rPr>
-          <w:instrText xml:space="preserve"> PAGEREF _Toc50973054 \h </w:instrText>
+          <w:instrText xml:space="preserve"> PAGEREF _Toc58308602 \h </w:instrText>
         </w:r>
         <w:r>
           <w:rPr>
@@ -904,11 +921,82 @@
             <w:noProof/>
             <w:webHidden/>
           </w:rPr>
-          <w:t>4</w:t>
+          <w:t>5</w:t>
         </w:r>
         <w:r>
           <w:rPr>
             <w:noProof/>
+            <w:webHidden/>
+          </w:rPr>
+          <w:fldChar w:fldCharType="end"/>
+        </w:r>
+      </w:hyperlink>
+    </w:p>
+    <w:p>
+      <w:pPr>
+        <w:pStyle w:val="TOC3"/>
+        <w:rPr>
+          <w:rFonts w:asciiTheme="minorHAnsi" w:hAnsiTheme="minorHAnsi"/>
+          <w:sz w:val="22"/>
+        </w:rPr>
+      </w:pPr>
+      <w:hyperlink w:anchor="_Toc58308603" w:history="1">
+        <w:r>
+          <w:rPr>
+            <w:rStyle w:val="Hyperlink"/>
+          </w:rPr>
+          <w:t>3.2.1</w:t>
+        </w:r>
+        <w:r>
+          <w:rPr>
+            <w:rFonts w:asciiTheme="minorHAnsi" w:hAnsiTheme="minorHAnsi"/>
+            <w:sz w:val="22"/>
+          </w:rPr>
+          <w:tab/>
+        </w:r>
+        <w:r>
+          <w:rPr>
+            <w:rStyle w:val="Hyperlink"/>
+          </w:rPr>
+          <w:t>Routing Messages</w:t>
+        </w:r>
+        <w:r>
+          <w:rPr>
+            <w:webHidden/>
+          </w:rPr>
+          <w:tab/>
+        </w:r>
+        <w:r>
+          <w:rPr>
+            <w:webHidden/>
+          </w:rPr>
+          <w:fldChar w:fldCharType="begin"/>
+        </w:r>
+        <w:r>
+          <w:rPr>
+            <w:webHidden/>
+          </w:rPr>
+          <w:instrText xml:space="preserve"> PAGEREF _Toc58308603 \h </w:instrText>
+        </w:r>
+        <w:r>
+          <w:rPr>
+            <w:webHidden/>
+          </w:rPr>
+        </w:r>
+        <w:r>
+          <w:rPr>
+            <w:webHidden/>
+          </w:rPr>
+          <w:fldChar w:fldCharType="separate"/>
+        </w:r>
+        <w:r>
+          <w:rPr>
+            <w:webHidden/>
+          </w:rPr>
+          <w:t>7</w:t>
+        </w:r>
+        <w:r>
+          <w:rPr>
             <w:webHidden/>
           </w:rPr>
           <w:fldChar w:fldCharType="end"/>
@@ -925,7 +1013,7 @@
           <w:szCs w:val="22"/>
         </w:rPr>
       </w:pPr>
-      <w:hyperlink w:anchor="_Toc50973055" w:history="1">
+      <w:hyperlink w:anchor="_Toc58308604" w:history="1">
         <w:r>
           <w:rPr>
             <w:rStyle w:val="Hyperlink"/>
@@ -963,7 +1051,7 @@
           <w:rPr>
             <w:webHidden/>
           </w:rPr>
-          <w:instrText xml:space="preserve"> PAGEREF _Toc50973055 \h </w:instrText>
+          <w:instrText xml:space="preserve"> PAGEREF _Toc58308604 \h </w:instrText>
         </w:r>
         <w:r>
           <w:rPr>
@@ -980,7 +1068,7 @@
           <w:rPr>
             <w:webHidden/>
           </w:rPr>
-          <w:t>7</w:t>
+          <w:t>8</w:t>
         </w:r>
         <w:r>
           <w:rPr>
@@ -1003,7 +1091,7 @@
           <w:sz w:val="22"/>
         </w:rPr>
       </w:pPr>
-      <w:hyperlink w:anchor="_Toc50973056" w:history="1">
+      <w:hyperlink w:anchor="_Toc58308605" w:history="1">
         <w:r>
           <w:rPr>
             <w:rStyle w:val="Hyperlink"/>
@@ -1045,7 +1133,7 @@
             <w:noProof/>
             <w:webHidden/>
           </w:rPr>
-          <w:instrText xml:space="preserve"> PAGEREF _Toc50973056 \h </w:instrText>
+          <w:instrText xml:space="preserve"> PAGEREF _Toc58308605 \h </w:instrText>
         </w:r>
         <w:r>
           <w:rPr>
@@ -1065,7 +1153,7 @@
             <w:noProof/>
             <w:webHidden/>
           </w:rPr>
-          <w:t>7</w:t>
+          <w:t>8</w:t>
         </w:r>
         <w:r>
           <w:rPr>
@@ -1089,7 +1177,7 @@
           <w:sz w:val="22"/>
         </w:rPr>
       </w:pPr>
-      <w:hyperlink w:anchor="_Toc50973057" w:history="1">
+      <w:hyperlink w:anchor="_Toc58308606" w:history="1">
         <w:r>
           <w:rPr>
             <w:rStyle w:val="Hyperlink"/>
@@ -1131,7 +1219,7 @@
             <w:noProof/>
             <w:webHidden/>
           </w:rPr>
-          <w:instrText xml:space="preserve"> PAGEREF _Toc50973057 \h </w:instrText>
+          <w:instrText xml:space="preserve"> PAGEREF _Toc58308606 \h </w:instrText>
         </w:r>
         <w:r>
           <w:rPr>
@@ -1151,7 +1239,7 @@
             <w:noProof/>
             <w:webHidden/>
           </w:rPr>
-          <w:t>7</w:t>
+          <w:t>8</w:t>
         </w:r>
         <w:r>
           <w:rPr>
@@ -1175,7 +1263,7 @@
           <w:sz w:val="22"/>
         </w:rPr>
       </w:pPr>
-      <w:hyperlink w:anchor="_Toc50973058" w:history="1">
+      <w:hyperlink w:anchor="_Toc58308607" w:history="1">
         <w:r>
           <w:rPr>
             <w:rStyle w:val="Hyperlink"/>
@@ -1217,7 +1305,7 @@
             <w:noProof/>
             <w:webHidden/>
           </w:rPr>
-          <w:instrText xml:space="preserve"> PAGEREF _Toc50973058 \h </w:instrText>
+          <w:instrText xml:space="preserve"> PAGEREF _Toc58308607 \h </w:instrText>
         </w:r>
         <w:r>
           <w:rPr>
@@ -1237,7 +1325,7 @@
             <w:noProof/>
             <w:webHidden/>
           </w:rPr>
-          <w:t>7</w:t>
+          <w:t>8</w:t>
         </w:r>
         <w:r>
           <w:rPr>
@@ -1261,7 +1349,7 @@
           <w:sz w:val="22"/>
         </w:rPr>
       </w:pPr>
-      <w:hyperlink w:anchor="_Toc50973059" w:history="1">
+      <w:hyperlink w:anchor="_Toc58308608" w:history="1">
         <w:r>
           <w:rPr>
             <w:rStyle w:val="Hyperlink"/>
@@ -1303,7 +1391,7 @@
             <w:noProof/>
             <w:webHidden/>
           </w:rPr>
-          <w:instrText xml:space="preserve"> PAGEREF _Toc50973059 \h </w:instrText>
+          <w:instrText xml:space="preserve"> PAGEREF _Toc58308608 \h </w:instrText>
         </w:r>
         <w:r>
           <w:rPr>
@@ -1323,7 +1411,7 @@
             <w:noProof/>
             <w:webHidden/>
           </w:rPr>
-          <w:t>8</w:t>
+          <w:t>9</w:t>
         </w:r>
         <w:r>
           <w:rPr>
@@ -1344,7 +1432,7 @@
           <w:szCs w:val="22"/>
         </w:rPr>
       </w:pPr>
-      <w:hyperlink w:anchor="_Toc50973060" w:history="1">
+      <w:hyperlink w:anchor="_Toc58308609" w:history="1">
         <w:r>
           <w:rPr>
             <w:rStyle w:val="Hyperlink"/>
@@ -1382,7 +1470,7 @@
           <w:rPr>
             <w:webHidden/>
           </w:rPr>
-          <w:instrText xml:space="preserve"> PAGEREF _Toc50973060 \h </w:instrText>
+          <w:instrText xml:space="preserve"> PAGEREF _Toc58308609 \h </w:instrText>
         </w:r>
         <w:r>
           <w:rPr>
@@ -1399,7 +1487,7 @@
           <w:rPr>
             <w:webHidden/>
           </w:rPr>
-          <w:t>8</w:t>
+          <w:t>10</w:t>
         </w:r>
         <w:r>
           <w:rPr>
@@ -1422,7 +1510,7 @@
           <w:sz w:val="22"/>
         </w:rPr>
       </w:pPr>
-      <w:hyperlink w:anchor="_Toc50973061" w:history="1">
+      <w:hyperlink w:anchor="_Toc58308610" w:history="1">
         <w:r>
           <w:rPr>
             <w:rStyle w:val="Hyperlink"/>
@@ -1464,7 +1552,7 @@
             <w:noProof/>
             <w:webHidden/>
           </w:rPr>
-          <w:instrText xml:space="preserve"> PAGEREF _Toc50973061 \h </w:instrText>
+          <w:instrText xml:space="preserve"> PAGEREF _Toc58308610 \h </w:instrText>
         </w:r>
         <w:r>
           <w:rPr>
@@ -1484,7 +1572,7 @@
             <w:noProof/>
             <w:webHidden/>
           </w:rPr>
-          <w:t>8</w:t>
+          <w:t>10</w:t>
         </w:r>
         <w:r>
           <w:rPr>
@@ -1508,7 +1596,7 @@
           <w:sz w:val="22"/>
         </w:rPr>
       </w:pPr>
-      <w:hyperlink w:anchor="_Toc50973062" w:history="1">
+      <w:hyperlink w:anchor="_Toc58308611" w:history="1">
         <w:r>
           <w:rPr>
             <w:rStyle w:val="Hyperlink"/>
@@ -1550,7 +1638,7 @@
             <w:noProof/>
             <w:webHidden/>
           </w:rPr>
-          <w:instrText xml:space="preserve"> PAGEREF _Toc50973062 \h </w:instrText>
+          <w:instrText xml:space="preserve"> PAGEREF _Toc58308611 \h </w:instrText>
         </w:r>
         <w:r>
           <w:rPr>
@@ -1570,7 +1658,7 @@
             <w:noProof/>
             <w:webHidden/>
           </w:rPr>
-          <w:t>8</w:t>
+          <w:t>10</w:t>
         </w:r>
         <w:r>
           <w:rPr>
@@ -1591,7 +1679,7 @@
           <w:szCs w:val="22"/>
         </w:rPr>
       </w:pPr>
-      <w:hyperlink w:anchor="_Toc50973063" w:history="1">
+      <w:hyperlink w:anchor="_Toc58308612" w:history="1">
         <w:r>
           <w:rPr>
             <w:rStyle w:val="Hyperlink"/>
@@ -1629,7 +1717,7 @@
           <w:rPr>
             <w:webHidden/>
           </w:rPr>
-          <w:instrText xml:space="preserve"> PAGEREF _Toc50973063 \h </w:instrText>
+          <w:instrText xml:space="preserve"> PAGEREF _Toc58308612 \h </w:instrText>
         </w:r>
         <w:r>
           <w:rPr>
@@ -1646,7 +1734,7 @@
           <w:rPr>
             <w:webHidden/>
           </w:rPr>
-          <w:t>9</w:t>
+          <w:t>11</w:t>
         </w:r>
         <w:r>
           <w:rPr>
@@ -1669,7 +1757,7 @@
           <w:sz w:val="22"/>
         </w:rPr>
       </w:pPr>
-      <w:hyperlink w:anchor="_Toc50973064" w:history="1">
+      <w:hyperlink w:anchor="_Toc58308613" w:history="1">
         <w:r>
           <w:rPr>
             <w:rStyle w:val="Hyperlink"/>
@@ -1711,7 +1799,7 @@
             <w:noProof/>
             <w:webHidden/>
           </w:rPr>
-          <w:instrText xml:space="preserve"> PAGEREF _Toc50973064 \h </w:instrText>
+          <w:instrText xml:space="preserve"> PAGEREF _Toc58308613 \h </w:instrText>
         </w:r>
         <w:r>
           <w:rPr>
@@ -1731,7 +1819,7 @@
             <w:noProof/>
             <w:webHidden/>
           </w:rPr>
-          <w:t>9</w:t>
+          <w:t>11</w:t>
         </w:r>
         <w:r>
           <w:rPr>
@@ -1752,7 +1840,7 @@
           <w:szCs w:val="22"/>
         </w:rPr>
       </w:pPr>
-      <w:hyperlink w:anchor="_Toc50973065" w:history="1">
+      <w:hyperlink w:anchor="_Toc58308614" w:history="1">
         <w:r>
           <w:rPr>
             <w:rStyle w:val="Hyperlink"/>
@@ -1775,7 +1863,7 @@
           <w:rPr>
             <w:webHidden/>
           </w:rPr>
-          <w:instrText xml:space="preserve"> PAGEREF _Toc50973065 \h </w:instrText>
+          <w:instrText xml:space="preserve"> PAGEREF _Toc58308614 \h </w:instrText>
         </w:r>
         <w:r>
           <w:rPr>
@@ -1792,7 +1880,7 @@
           <w:rPr>
             <w:webHidden/>
           </w:rPr>
-          <w:t>10</w:t>
+          <w:t>12</w:t>
         </w:r>
         <w:r>
           <w:rPr>
@@ -1847,22 +1935,22 @@
       <w:pPr>
         <w:pStyle w:val="EsriHeading1"/>
       </w:pPr>
-      <w:bookmarkStart w:id="0" w:name="_Toc50973046"/>
+      <w:bookmarkStart w:id="1" w:name="_Toc58308594"/>
       <w:r>
         <w:lastRenderedPageBreak/>
         <w:t>About This Document</w:t>
       </w:r>
-      <w:bookmarkEnd w:id="0"/>
+      <w:bookmarkEnd w:id="1"/>
     </w:p>
     <w:p>
       <w:pPr>
         <w:pStyle w:val="EsriHeading2"/>
       </w:pPr>
-      <w:bookmarkStart w:id="1" w:name="_Toc50973047"/>
+      <w:bookmarkStart w:id="2" w:name="_Toc58308595"/>
       <w:r>
         <w:t>Purpose</w:t>
       </w:r>
-      <w:bookmarkEnd w:id="1"/>
+      <w:bookmarkEnd w:id="2"/>
       <w:r>
         <w:t xml:space="preserve"> </w:t>
       </w:r>
@@ -1931,11 +2019,11 @@
       <w:pPr>
         <w:pStyle w:val="EsriHeading2"/>
       </w:pPr>
-      <w:bookmarkStart w:id="2" w:name="_Toc50973048"/>
+      <w:bookmarkStart w:id="3" w:name="_Toc58308596"/>
       <w:r>
         <w:t>Authors &amp; Contributors</w:t>
       </w:r>
-      <w:bookmarkEnd w:id="2"/>
+      <w:bookmarkEnd w:id="3"/>
     </w:p>
     <w:tbl>
       <w:tblPr>
@@ -2314,11 +2402,11 @@
       <w:pPr>
         <w:pStyle w:val="EsriHeading2"/>
       </w:pPr>
-      <w:bookmarkStart w:id="3" w:name="_Toc50973049"/>
+      <w:bookmarkStart w:id="4" w:name="_Toc58308597"/>
       <w:r>
         <w:t>Revision History</w:t>
       </w:r>
-      <w:bookmarkEnd w:id="3"/>
+      <w:bookmarkEnd w:id="4"/>
     </w:p>
     <w:tbl>
       <w:tblPr>
@@ -2334,6 +2422,8 @@
       <w:tr>
         <w:trPr>
           <w:cnfStyle w:val="100000000000" w:firstRow="1" w:lastRow="0" w:firstColumn="0" w:lastColumn="0" w:oddVBand="0" w:evenVBand="0" w:oddHBand="0" w:evenHBand="0" w:firstRowFirstColumn="0" w:firstRowLastColumn="0" w:lastRowFirstColumn="0" w:lastRowLastColumn="0"/>
+          <w:cantSplit/>
+          <w:tblHeader/>
         </w:trPr>
         <w:tc>
           <w:tcPr>
@@ -2792,341 +2882,80 @@
           </w:p>
         </w:tc>
       </w:tr>
+      <w:tr>
+        <w:tc>
+          <w:tcPr>
+            <w:cnfStyle w:val="001000000000" w:firstRow="0" w:lastRow="0" w:firstColumn="1" w:lastColumn="0" w:oddVBand="0" w:evenVBand="0" w:oddHBand="0" w:evenHBand="0" w:firstRowFirstColumn="0" w:firstRowLastColumn="0" w:lastRowFirstColumn="0" w:lastRowLastColumn="0"/>
+            <w:tcW w:w="1355" w:type="dxa"/>
+          </w:tcPr>
+          <w:p>
+            <w:pPr>
+              <w:pStyle w:val="EsriProposalBodyText"/>
+              <w:rPr>
+                <w:sz w:val="18"/>
+                <w:szCs w:val="20"/>
+              </w:rPr>
+            </w:pPr>
+            <w:r>
+              <w:rPr>
+                <w:sz w:val="18"/>
+                <w:szCs w:val="20"/>
+              </w:rPr>
+              <w:lastRenderedPageBreak/>
+              <w:t>12/8/2020</w:t>
+            </w:r>
+          </w:p>
+        </w:tc>
+        <w:tc>
+          <w:tcPr>
+            <w:tcW w:w="4617" w:type="dxa"/>
+          </w:tcPr>
+          <w:p>
+            <w:pPr>
+              <w:pStyle w:val="EsriProposalBodyText"/>
+              <w:cnfStyle w:val="000000000000" w:firstRow="0" w:lastRow="0" w:firstColumn="0" w:lastColumn="0" w:oddVBand="0" w:evenVBand="0" w:oddHBand="0" w:evenHBand="0" w:firstRowFirstColumn="0" w:firstRowLastColumn="0" w:lastRowFirstColumn="0" w:lastRowLastColumn="0"/>
+              <w:rPr>
+                <w:sz w:val="18"/>
+                <w:szCs w:val="20"/>
+              </w:rPr>
+            </w:pPr>
+            <w:r>
+              <w:rPr>
+                <w:sz w:val="18"/>
+                <w:szCs w:val="20"/>
+              </w:rPr>
+              <w:t>Detail in URL rewrite about double http</w:t>
+            </w:r>
+          </w:p>
+        </w:tc>
+        <w:tc>
+          <w:tcPr>
+            <w:tcW w:w="2128" w:type="dxa"/>
+          </w:tcPr>
+          <w:p>
+            <w:pPr>
+              <w:pStyle w:val="EsriProposalBodyText"/>
+              <w:cnfStyle w:val="000000000000" w:firstRow="0" w:lastRow="0" w:firstColumn="0" w:lastColumn="0" w:oddVBand="0" w:evenVBand="0" w:oddHBand="0" w:evenHBand="0" w:firstRowFirstColumn="0" w:firstRowLastColumn="0" w:lastRowFirstColumn="0" w:lastRowLastColumn="0"/>
+              <w:rPr>
+                <w:sz w:val="18"/>
+                <w:szCs w:val="20"/>
+              </w:rPr>
+            </w:pPr>
+            <w:r>
+              <w:rPr>
+                <w:sz w:val="18"/>
+                <w:szCs w:val="20"/>
+              </w:rPr>
+              <w:t>Mike Nelson</w:t>
+            </w:r>
+          </w:p>
+        </w:tc>
+      </w:tr>
     </w:tbl>
     <w:p>
       <w:pPr>
         <w:pStyle w:val="EsriProposalBodyText"/>
       </w:pPr>
-      <w:bookmarkStart w:id="4" w:name="_GoBack"/>
-      <w:bookmarkEnd w:id="4"/>
-    </w:p>
-    <w:p>
-      <w:pPr>
-        <w:pStyle w:val="EsriHeading1"/>
-      </w:pPr>
-      <w:bookmarkStart w:id="5" w:name="_Toc50973050"/>
-      <w:r>
-        <w:t>System Overview</w:t>
-      </w:r>
-      <w:bookmarkEnd w:id="5"/>
-    </w:p>
-    <w:p>
-      <w:pPr>
-        <w:pStyle w:val="EsriProposalBodyText"/>
-      </w:pPr>
-      <w:r>
-        <w:t>There ERM environment</w:t>
-      </w:r>
-      <w:r>
-        <w:t xml:space="preserve"> is made up of </w:t>
-      </w:r>
-      <w:r>
-        <w:t xml:space="preserve">3 </w:t>
-      </w:r>
-      <w:r>
-        <w:t>components:</w:t>
-      </w:r>
-    </w:p>
-    <w:p>
-      <w:pPr>
-        <w:pStyle w:val="EsriProposalBodyText"/>
-        <w:numPr>
-          <w:ilvl w:val="0"/>
-          <w:numId w:val="10"/>
-        </w:numPr>
-      </w:pPr>
-      <w:r>
-        <w:t xml:space="preserve">An </w:t>
-      </w:r>
-      <w:r>
-        <w:t>ArcGIS Enterprise</w:t>
-      </w:r>
-      <w:r>
-        <w:t xml:space="preserve"> deployment with Portal and Server</w:t>
-      </w:r>
-      <w:r>
-        <w:t>. (</w:t>
-      </w:r>
-      <w:r>
-        <w:t>Referred</w:t>
-      </w:r>
-      <w:r>
-        <w:t xml:space="preserve"> to as “</w:t>
-      </w:r>
-      <w:r>
-        <w:t>Enterprise</w:t>
-      </w:r>
-      <w:r>
-        <w:t>” throughout this doc).</w:t>
-      </w:r>
-    </w:p>
-    <w:p>
-      <w:pPr>
-        <w:pStyle w:val="EsriProposalBodyText"/>
-        <w:numPr>
-          <w:ilvl w:val="0"/>
-          <w:numId w:val="10"/>
-        </w:numPr>
-      </w:pPr>
-      <w:r>
-        <w:t xml:space="preserve">A </w:t>
-      </w:r>
-      <w:r>
-        <w:t xml:space="preserve">dedicated </w:t>
-      </w:r>
-      <w:r>
-        <w:t xml:space="preserve">windows </w:t>
-      </w:r>
-      <w:r>
-        <w:t>server th</w:t>
-      </w:r>
-      <w:r>
-        <w:t xml:space="preserve">at hosts the </w:t>
-      </w:r>
-      <w:r>
-        <w:t>Enterprise Route Management API</w:t>
-      </w:r>
-      <w:r>
-        <w:t xml:space="preserve"> service.</w:t>
-      </w:r>
-      <w:r>
-        <w:t xml:space="preserve"> (</w:t>
-      </w:r>
-      <w:r>
-        <w:t>“Middleware”</w:t>
-      </w:r>
-      <w:r>
-        <w:t>)</w:t>
-      </w:r>
-    </w:p>
-    <w:p>
-      <w:pPr>
-        <w:pStyle w:val="EsriProposalBodyText"/>
-        <w:numPr>
-          <w:ilvl w:val="0"/>
-          <w:numId w:val="10"/>
-        </w:numPr>
-      </w:pPr>
-      <w:r>
-        <w:t>A web server that hosts the ERM web application</w:t>
-      </w:r>
-      <w:r>
-        <w:t>. (“Web Server”)</w:t>
-      </w:r>
-    </w:p>
-    <w:p>
-      <w:pPr>
-        <w:pStyle w:val="EsriProposalBodyText"/>
-      </w:pPr>
-      <w:r>
-        <w:t xml:space="preserve">It is recommended that these 3 components are placed on three separate machines, either cloud based or </w:t>
-      </w:r>
-      <w:r>
-        <w:t xml:space="preserve">physical. </w:t>
-      </w:r>
-      <w:r>
-        <w:t>These instructions assume 3 separate machines.</w:t>
-      </w:r>
-    </w:p>
-    <w:p>
-      <w:pPr>
-        <w:pStyle w:val="EsriProposalBodyText"/>
-      </w:pPr>
-      <w:r>
-        <w:t>For test or sample environments these could be combined</w:t>
-      </w:r>
-      <w:r>
-        <w:t xml:space="preserve"> to use fewer machines.</w:t>
-      </w:r>
-    </w:p>
-    <w:p>
-      <w:pPr>
-        <w:pStyle w:val="EsriProposalBodyText"/>
-      </w:pPr>
-      <w:r>
-        <w:t>These instructions assume standing up environment from scratch. Existing web server or</w:t>
-      </w:r>
-      <w:r>
-        <w:t xml:space="preserve"> ArcGIS</w:t>
-      </w:r>
-      <w:r>
-        <w:t xml:space="preserve"> Enterprise deployment can be used if meet requirements.</w:t>
-      </w:r>
-    </w:p>
-    <w:p>
-      <w:pPr>
-        <w:pStyle w:val="EsriProposalBodyText"/>
-      </w:pPr>
-      <w:r>
-        <w:t xml:space="preserve">See </w:t>
-      </w:r>
-      <w:r>
-        <w:rPr>
-          <w:i/>
-          <w:iCs/>
-        </w:rPr>
-        <w:t>Appendix A Environment Checklist</w:t>
-      </w:r>
-      <w:r>
-        <w:t xml:space="preserve"> for a list of basic tasks to complete.</w:t>
-      </w:r>
-    </w:p>
-    <w:p>
-      <w:pPr>
-        <w:pStyle w:val="EsriHeading2"/>
-      </w:pPr>
-      <w:bookmarkStart w:id="6" w:name="_Toc50973051"/>
-      <w:r>
-        <w:t>Prerequisites</w:t>
-      </w:r>
-      <w:bookmarkEnd w:id="6"/>
-    </w:p>
-    <w:p>
-      <w:pPr>
-        <w:pStyle w:val="EsriProposalBodyText"/>
-        <w:numPr>
-          <w:ilvl w:val="0"/>
-          <w:numId w:val="11"/>
-        </w:numPr>
-      </w:pPr>
-      <w:r>
-        <w:t>M</w:t>
-      </w:r>
-      <w:r>
-        <w:t xml:space="preserve">iddleware </w:t>
-      </w:r>
-      <w:r>
-        <w:t xml:space="preserve">server </w:t>
-      </w:r>
-      <w:r>
-        <w:t xml:space="preserve">will </w:t>
-      </w:r>
-      <w:r>
-        <w:t>use</w:t>
-      </w:r>
-      <w:r>
-        <w:t xml:space="preserve"> Windows Server 2019.</w:t>
-      </w:r>
-    </w:p>
-    <w:p>
-      <w:pPr>
-        <w:pStyle w:val="EsriProposalBodyText"/>
-        <w:numPr>
-          <w:ilvl w:val="0"/>
-          <w:numId w:val="11"/>
-        </w:numPr>
-      </w:pPr>
-      <w:r>
-        <w:t xml:space="preserve">The </w:t>
-      </w:r>
-      <w:r>
-        <w:t xml:space="preserve">Middleware </w:t>
-      </w:r>
-      <w:r>
-        <w:t xml:space="preserve">API will be exposed as a site through </w:t>
-      </w:r>
-      <w:r>
-        <w:t>IIS</w:t>
-      </w:r>
-      <w:r>
-        <w:t xml:space="preserve">. </w:t>
-      </w:r>
-      <w:r>
-        <w:t xml:space="preserve">This site will need to be public facing </w:t>
-      </w:r>
-      <w:r>
-        <w:t>for the application to access.</w:t>
-      </w:r>
-    </w:p>
-    <w:p>
-      <w:pPr>
-        <w:pStyle w:val="EsriProposalBodyText"/>
-        <w:numPr>
-          <w:ilvl w:val="1"/>
-          <w:numId w:val="11"/>
-        </w:numPr>
-      </w:pPr>
-      <w:r>
-        <w:t>“Public” in this sense can be an intranet</w:t>
-      </w:r>
-    </w:p>
-    <w:p>
-      <w:pPr>
-        <w:pStyle w:val="EsriProposalBodyText"/>
-        <w:numPr>
-          <w:ilvl w:val="0"/>
-          <w:numId w:val="11"/>
-        </w:numPr>
-      </w:pPr>
-      <w:r>
-        <w:t xml:space="preserve">ArcGIS Enterprise </w:t>
-      </w:r>
-      <w:r>
-        <w:t xml:space="preserve">version </w:t>
-      </w:r>
-      <w:r>
-        <w:t>10.</w:t>
-      </w:r>
-      <w:r>
-        <w:t>7.1 or 10.8</w:t>
-      </w:r>
-    </w:p>
-    <w:p>
-      <w:pPr>
-        <w:pStyle w:val="EsriProposalBodyText"/>
-        <w:numPr>
-          <w:ilvl w:val="1"/>
-          <w:numId w:val="11"/>
-        </w:numPr>
-      </w:pPr>
-      <w:r>
-        <w:t>There are slight paths differences</w:t>
-      </w:r>
-      <w:r>
-        <w:t>. They are called out in subsequent instructions.</w:t>
-      </w:r>
-    </w:p>
-    <w:p>
-      <w:pPr>
-        <w:pStyle w:val="EsriProposalBodyText"/>
-        <w:numPr>
-          <w:ilvl w:val="0"/>
-          <w:numId w:val="11"/>
-        </w:numPr>
-      </w:pPr>
-      <w:r>
-        <w:t>Node JS</w:t>
-      </w:r>
-      <w:r>
-        <w:t xml:space="preserve"> version</w:t>
-      </w:r>
-      <w:r>
-        <w:t xml:space="preserve"> 12.1</w:t>
-      </w:r>
-      <w:r>
-        <w:t>8</w:t>
-      </w:r>
-      <w:r>
-        <w:t>.0</w:t>
-      </w:r>
-    </w:p>
-    <w:p>
-      <w:pPr>
-        <w:pStyle w:val="EsriProposalBodyText"/>
-        <w:numPr>
-          <w:ilvl w:val="1"/>
-          <w:numId w:val="11"/>
-        </w:numPr>
-      </w:pPr>
-      <w:r>
-        <w:t>Any</w:t>
-      </w:r>
-      <w:r>
-        <w:t xml:space="preserve"> 12.x version </w:t>
-      </w:r>
-      <w:r>
-        <w:t>is acceptable.</w:t>
-      </w:r>
     </w:p>
     <w:p>
       <w:pPr>
@@ -3148,7 +2977,352 @@
       <w:pPr>
         <w:pStyle w:val="EsriHeading1"/>
       </w:pPr>
-      <w:bookmarkStart w:id="7" w:name="_Toc50973052"/>
+      <w:bookmarkStart w:id="5" w:name="_Toc58308598"/>
+      <w:r>
+        <w:lastRenderedPageBreak/>
+        <w:t>System Overview</w:t>
+      </w:r>
+      <w:bookmarkEnd w:id="5"/>
+    </w:p>
+    <w:p>
+      <w:pPr>
+        <w:pStyle w:val="EsriProposalBodyText"/>
+      </w:pPr>
+      <w:r>
+        <w:t>There ERM environment</w:t>
+      </w:r>
+      <w:r>
+        <w:t xml:space="preserve"> is made up of </w:t>
+      </w:r>
+      <w:r>
+        <w:t xml:space="preserve">3 </w:t>
+      </w:r>
+      <w:r>
+        <w:t>components:</w:t>
+      </w:r>
+    </w:p>
+    <w:p>
+      <w:pPr>
+        <w:pStyle w:val="EsriProposalBodyText"/>
+        <w:numPr>
+          <w:ilvl w:val="0"/>
+          <w:numId w:val="10"/>
+        </w:numPr>
+      </w:pPr>
+      <w:r>
+        <w:t xml:space="preserve">An </w:t>
+      </w:r>
+      <w:r>
+        <w:t>ArcGIS Enterprise</w:t>
+      </w:r>
+      <w:r>
+        <w:t xml:space="preserve"> deployment with Portal and Server</w:t>
+      </w:r>
+      <w:r>
+        <w:t>. (</w:t>
+      </w:r>
+      <w:r>
+        <w:t>Referred</w:t>
+      </w:r>
+      <w:r>
+        <w:t xml:space="preserve"> to as “</w:t>
+      </w:r>
+      <w:r>
+        <w:t>Enterprise</w:t>
+      </w:r>
+      <w:r>
+        <w:t>” throughout this doc).</w:t>
+      </w:r>
+    </w:p>
+    <w:p>
+      <w:pPr>
+        <w:pStyle w:val="EsriProposalBodyText"/>
+        <w:numPr>
+          <w:ilvl w:val="0"/>
+          <w:numId w:val="10"/>
+        </w:numPr>
+      </w:pPr>
+      <w:r>
+        <w:t xml:space="preserve">A </w:t>
+      </w:r>
+      <w:r>
+        <w:t xml:space="preserve">dedicated </w:t>
+      </w:r>
+      <w:r>
+        <w:t xml:space="preserve">windows </w:t>
+      </w:r>
+      <w:r>
+        <w:t>server th</w:t>
+      </w:r>
+      <w:r>
+        <w:t xml:space="preserve">at hosts the </w:t>
+      </w:r>
+      <w:r>
+        <w:t>Enterprise Route Management API</w:t>
+      </w:r>
+      <w:r>
+        <w:t xml:space="preserve"> service.</w:t>
+      </w:r>
+      <w:r>
+        <w:t xml:space="preserve"> (</w:t>
+      </w:r>
+      <w:r>
+        <w:t>“Middleware”</w:t>
+      </w:r>
+      <w:r>
+        <w:t>)</w:t>
+      </w:r>
+    </w:p>
+    <w:p>
+      <w:pPr>
+        <w:pStyle w:val="EsriProposalBodyText"/>
+        <w:numPr>
+          <w:ilvl w:val="0"/>
+          <w:numId w:val="10"/>
+        </w:numPr>
+      </w:pPr>
+      <w:r>
+        <w:t>A web server that hosts the ERM web application</w:t>
+      </w:r>
+      <w:r>
+        <w:t>. (“Web Server”)</w:t>
+      </w:r>
+    </w:p>
+    <w:p>
+      <w:pPr>
+        <w:pStyle w:val="EsriProposalBodyText"/>
+      </w:pPr>
+      <w:r>
+        <w:t xml:space="preserve">It is recommended that these 3 components are placed on three separate machines, either cloud based or </w:t>
+      </w:r>
+      <w:r>
+        <w:t xml:space="preserve">physical. </w:t>
+      </w:r>
+      <w:r>
+        <w:t>These instructions assume 3 separate machines.</w:t>
+      </w:r>
+    </w:p>
+    <w:p>
+      <w:pPr>
+        <w:pStyle w:val="EsriProposalBodyText"/>
+      </w:pPr>
+      <w:r>
+        <w:t>For test or sample environments these could be combined</w:t>
+      </w:r>
+      <w:r>
+        <w:t xml:space="preserve"> to use fewer machines.</w:t>
+      </w:r>
+    </w:p>
+    <w:p>
+      <w:pPr>
+        <w:pStyle w:val="EsriProposalBodyText"/>
+      </w:pPr>
+      <w:r>
+        <w:t>These instructions assume standing up environment from scratch. Existing web server or</w:t>
+      </w:r>
+      <w:r>
+        <w:t xml:space="preserve"> ArcGIS</w:t>
+      </w:r>
+      <w:r>
+        <w:t xml:space="preserve"> Enterprise deployment can be used if meet requirements.</w:t>
+      </w:r>
+    </w:p>
+    <w:p>
+      <w:pPr>
+        <w:pStyle w:val="EsriProposalBodyText"/>
+      </w:pPr>
+      <w:r>
+        <w:t xml:space="preserve">See </w:t>
+      </w:r>
+      <w:r>
+        <w:rPr>
+          <w:i/>
+          <w:iCs/>
+        </w:rPr>
+        <w:t>Appendix A Environment Checklist</w:t>
+      </w:r>
+      <w:r>
+        <w:t xml:space="preserve"> for a list of basic tasks to complete.</w:t>
+      </w:r>
+    </w:p>
+    <w:p>
+      <w:pPr>
+        <w:pStyle w:val="EsriHeading2"/>
+      </w:pPr>
+      <w:bookmarkStart w:id="6" w:name="_Toc58308599"/>
+      <w:r>
+        <w:t>Prerequisites</w:t>
+      </w:r>
+      <w:bookmarkEnd w:id="6"/>
+    </w:p>
+    <w:p>
+      <w:pPr>
+        <w:pStyle w:val="EsriProposalBodyText"/>
+        <w:numPr>
+          <w:ilvl w:val="0"/>
+          <w:numId w:val="11"/>
+        </w:numPr>
+      </w:pPr>
+      <w:r>
+        <w:t>M</w:t>
+      </w:r>
+      <w:r>
+        <w:t xml:space="preserve">iddleware </w:t>
+      </w:r>
+      <w:r>
+        <w:t xml:space="preserve">server </w:t>
+      </w:r>
+      <w:r>
+        <w:t xml:space="preserve">will </w:t>
+      </w:r>
+      <w:r>
+        <w:t>use</w:t>
+      </w:r>
+      <w:r>
+        <w:t xml:space="preserve"> Windows Server 2019.</w:t>
+      </w:r>
+    </w:p>
+    <w:p>
+      <w:pPr>
+        <w:pStyle w:val="EsriProposalBodyText"/>
+        <w:numPr>
+          <w:ilvl w:val="0"/>
+          <w:numId w:val="11"/>
+        </w:numPr>
+      </w:pPr>
+      <w:r>
+        <w:t xml:space="preserve">The </w:t>
+      </w:r>
+      <w:r>
+        <w:t xml:space="preserve">Middleware </w:t>
+      </w:r>
+      <w:r>
+        <w:t xml:space="preserve">API will be exposed as a site through </w:t>
+      </w:r>
+      <w:r>
+        <w:t>IIS</w:t>
+      </w:r>
+      <w:r>
+        <w:t xml:space="preserve">. </w:t>
+      </w:r>
+      <w:r>
+        <w:t xml:space="preserve">This site will need to be public facing </w:t>
+      </w:r>
+      <w:r>
+        <w:t>for the application to access.</w:t>
+      </w:r>
+    </w:p>
+    <w:p>
+      <w:pPr>
+        <w:pStyle w:val="EsriProposalBodyText"/>
+        <w:numPr>
+          <w:ilvl w:val="1"/>
+          <w:numId w:val="11"/>
+        </w:numPr>
+      </w:pPr>
+      <w:r>
+        <w:t>“Public” in this sense can be an intranet</w:t>
+      </w:r>
+    </w:p>
+    <w:p>
+      <w:pPr>
+        <w:pStyle w:val="EsriProposalBodyText"/>
+        <w:numPr>
+          <w:ilvl w:val="0"/>
+          <w:numId w:val="11"/>
+        </w:numPr>
+      </w:pPr>
+      <w:r>
+        <w:t xml:space="preserve">ArcGIS Enterprise </w:t>
+      </w:r>
+      <w:r>
+        <w:t xml:space="preserve">version </w:t>
+      </w:r>
+      <w:r>
+        <w:t>10.</w:t>
+      </w:r>
+      <w:r>
+        <w:t>7.1 or 10.8</w:t>
+      </w:r>
+    </w:p>
+    <w:p>
+      <w:pPr>
+        <w:pStyle w:val="EsriProposalBodyText"/>
+        <w:numPr>
+          <w:ilvl w:val="1"/>
+          <w:numId w:val="11"/>
+        </w:numPr>
+      </w:pPr>
+      <w:r>
+        <w:t>There are slight paths differences</w:t>
+      </w:r>
+      <w:r>
+        <w:t>. They are called out in subsequent instructions.</w:t>
+      </w:r>
+    </w:p>
+    <w:p>
+      <w:pPr>
+        <w:pStyle w:val="EsriProposalBodyText"/>
+        <w:numPr>
+          <w:ilvl w:val="0"/>
+          <w:numId w:val="11"/>
+        </w:numPr>
+      </w:pPr>
+      <w:r>
+        <w:t>Node JS</w:t>
+      </w:r>
+      <w:r>
+        <w:t xml:space="preserve"> version</w:t>
+      </w:r>
+      <w:r>
+        <w:t xml:space="preserve"> 12.1</w:t>
+      </w:r>
+      <w:r>
+        <w:t>8</w:t>
+      </w:r>
+      <w:r>
+        <w:t>.0</w:t>
+      </w:r>
+    </w:p>
+    <w:p>
+      <w:pPr>
+        <w:pStyle w:val="EsriProposalBodyText"/>
+        <w:numPr>
+          <w:ilvl w:val="1"/>
+          <w:numId w:val="11"/>
+        </w:numPr>
+      </w:pPr>
+      <w:r>
+        <w:t>Any</w:t>
+      </w:r>
+      <w:r>
+        <w:t xml:space="preserve"> 12.x version </w:t>
+      </w:r>
+      <w:r>
+        <w:t>is acceptable.</w:t>
+      </w:r>
+    </w:p>
+    <w:p>
+      <w:pPr>
+        <w:spacing w:before="0" w:after="200"/>
+        <w:rPr>
+          <w:rFonts w:ascii="Arial" w:eastAsiaTheme="majorEastAsia" w:hAnsi="Arial" w:cs="Arial"/>
+          <w:b/>
+          <w:bCs/>
+          <w:color w:val="007AC2"/>
+          <w:sz w:val="32"/>
+          <w:szCs w:val="32"/>
+        </w:rPr>
+      </w:pPr>
+      <w:r>
+        <w:br w:type="page"/>
+      </w:r>
+    </w:p>
+    <w:p>
+      <w:pPr>
+        <w:pStyle w:val="EsriHeading1"/>
+      </w:pPr>
+      <w:bookmarkStart w:id="7" w:name="_Toc58308600"/>
       <w:r>
         <w:lastRenderedPageBreak/>
         <w:t>ArcGIS Enterprise</w:t>
@@ -3159,7 +3333,7 @@
       <w:pPr>
         <w:pStyle w:val="EsriHeading2"/>
       </w:pPr>
-      <w:bookmarkStart w:id="8" w:name="_Toc50973053"/>
+      <w:bookmarkStart w:id="8" w:name="_Toc58308601"/>
       <w:r>
         <w:t>Portal</w:t>
       </w:r>
@@ -3228,7 +3402,7 @@
       <w:pPr>
         <w:pStyle w:val="EsriHeading2"/>
       </w:pPr>
-      <w:bookmarkStart w:id="9" w:name="_Toc50973054"/>
+      <w:bookmarkStart w:id="9" w:name="_Toc58308602"/>
       <w:r>
         <w:t>Routing Services</w:t>
       </w:r>
@@ -3298,7 +3472,15 @@
         <w:pStyle w:val="EsriProposalBodyText"/>
       </w:pPr>
       <w:r>
-        <w:t xml:space="preserve">By default VRP services created using publish routing services tool expose the </w:t>
+        <w:t xml:space="preserve">By </w:t>
+      </w:r>
+      <w:proofErr w:type="gramStart"/>
+      <w:r>
+        <w:t>default</w:t>
+      </w:r>
+      <w:proofErr w:type="gramEnd"/>
+      <w:r>
+        <w:t xml:space="preserve"> VRP services created using publish routing services tool expose the </w:t>
       </w:r>
       <w:proofErr w:type="spellStart"/>
       <w:r>
@@ -3306,7 +3488,15 @@
       </w:r>
       <w:proofErr w:type="spellEnd"/>
       <w:r>
-        <w:t xml:space="preserve"> parameter. By default it’s value is false (so the service will fail if any order is not located).  To change the default for this parameter, you </w:t>
+        <w:t xml:space="preserve"> parameter. By </w:t>
+      </w:r>
+      <w:proofErr w:type="gramStart"/>
+      <w:r>
+        <w:t>default</w:t>
+      </w:r>
+      <w:proofErr w:type="gramEnd"/>
+      <w:r>
+        <w:t xml:space="preserve"> it’s value is false (so the service will fail if any order is not located).  To change the default for this parameter, you </w:t>
       </w:r>
       <w:r>
         <w:t>will</w:t>
@@ -3377,15 +3567,33 @@
           <w:sz w:val="22"/>
           <w:szCs w:val="20"/>
         </w:rPr>
-        <w:t xml:space="preserve">It is </w:t>
-      </w:r>
+        <w:t xml:space="preserve">It </w:t>
+      </w:r>
+      <w:proofErr w:type="gramStart"/>
       <w:r>
         <w:rPr>
           <w:rFonts w:asciiTheme="minorHAnsi" w:hAnsiTheme="minorHAnsi" w:cstheme="minorHAnsi"/>
           <w:sz w:val="22"/>
           <w:szCs w:val="20"/>
         </w:rPr>
-        <w:t xml:space="preserve">located in "C:\Program Files\ArcGIS\Server\tools\publishroutingservices\publishroutingservices.json" </w:t>
+        <w:t xml:space="preserve">is </w:t>
+      </w:r>
+      <w:r>
+        <w:rPr>
+          <w:rFonts w:asciiTheme="minorHAnsi" w:hAnsiTheme="minorHAnsi" w:cstheme="minorHAnsi"/>
+          <w:sz w:val="22"/>
+          <w:szCs w:val="20"/>
+        </w:rPr>
+        <w:t>located in</w:t>
+      </w:r>
+      <w:proofErr w:type="gramEnd"/>
+      <w:r>
+        <w:rPr>
+          <w:rFonts w:asciiTheme="minorHAnsi" w:hAnsiTheme="minorHAnsi" w:cstheme="minorHAnsi"/>
+          <w:sz w:val="22"/>
+          <w:szCs w:val="20"/>
+        </w:rPr>
+        <w:t xml:space="preserve"> "C:\Program Files\ArcGIS\Server\tools\publishroutingservices\publishroutingservices.json" </w:t>
       </w:r>
     </w:p>
     <w:p>
@@ -4864,9 +5072,11 @@
       <w:pPr>
         <w:pStyle w:val="EsriHeading3"/>
       </w:pPr>
+      <w:bookmarkStart w:id="10" w:name="_Toc58308603"/>
       <w:r>
         <w:t>Routing Messages</w:t>
       </w:r>
+      <w:bookmarkEnd w:id="10"/>
     </w:p>
     <w:p>
       <w:pPr>
@@ -4966,14 +5176,7 @@
           <w:rFonts w:ascii="Calibri" w:hAnsi="Calibri" w:cs="Calibri"/>
           <w:sz w:val="22"/>
         </w:rPr>
-        <w:t xml:space="preserve"> Server Manager</w:t>
-      </w:r>
-      <w:r>
-        <w:rPr>
-          <w:rFonts w:ascii="Calibri" w:hAnsi="Calibri" w:cs="Calibri"/>
-          <w:sz w:val="22"/>
-        </w:rPr>
-        <w:t xml:space="preserve"> and open the Routing\</w:t>
+        <w:t xml:space="preserve"> Server Manager and open the Routing\</w:t>
       </w:r>
       <w:proofErr w:type="spellStart"/>
       <w:r>
@@ -5073,7 +5276,7 @@
       <w:pPr>
         <w:pStyle w:val="EsriHeading1"/>
       </w:pPr>
-      <w:bookmarkStart w:id="10" w:name="_Toc50973055"/>
+      <w:bookmarkStart w:id="11" w:name="_Toc58308604"/>
       <w:r>
         <w:lastRenderedPageBreak/>
         <w:t>Middleware</w:t>
@@ -5081,7 +5284,7 @@
       <w:r>
         <w:t>/Node</w:t>
       </w:r>
-      <w:bookmarkEnd w:id="10"/>
+      <w:bookmarkEnd w:id="11"/>
     </w:p>
     <w:p>
       <w:pPr>
@@ -5098,14 +5301,14 @@
       <w:pPr>
         <w:pStyle w:val="EsriHeading2"/>
       </w:pPr>
-      <w:bookmarkStart w:id="11" w:name="_Toc50973056"/>
+      <w:bookmarkStart w:id="12" w:name="_Toc58308605"/>
       <w:r>
         <w:t>Node</w:t>
       </w:r>
       <w:r>
         <w:t>.js</w:t>
       </w:r>
-      <w:bookmarkEnd w:id="11"/>
+      <w:bookmarkEnd w:id="12"/>
     </w:p>
     <w:p>
       <w:pPr>
@@ -5156,7 +5359,7 @@
         </w:rPr>
         <w:t xml:space="preserve"> of LTS from </w:t>
       </w:r>
-      <w:bookmarkStart w:id="12" w:name="_Hlk29367613"/>
+      <w:bookmarkStart w:id="13" w:name="_Hlk29367613"/>
       <w:r>
         <w:rPr>
           <w:rFonts w:ascii="Calibri" w:hAnsi="Calibri" w:cs="Calibri"/>
@@ -5193,7 +5396,7 @@
         </w:rPr>
         <w:fldChar w:fldCharType="end"/>
       </w:r>
-      <w:bookmarkEnd w:id="12"/>
+      <w:bookmarkEnd w:id="13"/>
       <w:r>
         <w:rPr>
           <w:rFonts w:ascii="Calibri" w:hAnsi="Calibri" w:cs="Calibri"/>
@@ -5407,11 +5610,11 @@
       <w:pPr>
         <w:pStyle w:val="EsriHeading2"/>
       </w:pPr>
-      <w:bookmarkStart w:id="13" w:name="_Toc50973057"/>
+      <w:bookmarkStart w:id="14" w:name="_Toc58308606"/>
       <w:r>
         <w:t>IIS</w:t>
       </w:r>
-      <w:bookmarkEnd w:id="13"/>
+      <w:bookmarkEnd w:id="14"/>
     </w:p>
     <w:p>
       <w:pPr>
@@ -5639,11 +5842,11 @@
       <w:pPr>
         <w:pStyle w:val="EsriHeading2"/>
       </w:pPr>
-      <w:bookmarkStart w:id="14" w:name="_Toc50973058"/>
+      <w:bookmarkStart w:id="15" w:name="_Toc58308607"/>
       <w:r>
         <w:t>Forward Proxy</w:t>
       </w:r>
-      <w:bookmarkEnd w:id="14"/>
+      <w:bookmarkEnd w:id="15"/>
     </w:p>
     <w:p>
       <w:pPr>
@@ -5856,374 +6059,54 @@
     </w:p>
     <w:p>
       <w:pPr>
-        <w:pStyle w:val="EsriHeading2"/>
-      </w:pPr>
-      <w:bookmarkStart w:id="15" w:name="_Toc50973059"/>
-      <w:r>
-        <w:lastRenderedPageBreak/>
-        <w:t>Middleware URL</w:t>
-      </w:r>
-      <w:bookmarkEnd w:id="15"/>
-    </w:p>
-    <w:p>
-      <w:pPr>
-        <w:pStyle w:val="EsriProposalBodyText"/>
-      </w:pPr>
-      <w:r>
-        <w:t xml:space="preserve">May need to work with your IT staff to configure a URL </w:t>
-      </w:r>
-      <w:r>
-        <w:t xml:space="preserve">so the application can reach the </w:t>
-      </w:r>
-      <w:r>
-        <w:t>API.</w:t>
-      </w:r>
-      <w:r>
-        <w:t xml:space="preserve"> </w:t>
-      </w:r>
-    </w:p>
-    <w:p>
-      <w:pPr>
-        <w:pStyle w:val="EsriProposalBodyText"/>
-        <w:rPr>
-          <w:u w:val="single"/>
-        </w:rPr>
-      </w:pPr>
-      <w:r>
-        <w:rPr>
-          <w:u w:val="single"/>
-        </w:rPr>
-        <w:t>https://&lt;your</w:t>
-      </w:r>
-      <w:r>
-        <w:rPr>
-          <w:u w:val="single"/>
-        </w:rPr>
-        <w:t xml:space="preserve"> </w:t>
-      </w:r>
-      <w:r>
-        <w:rPr>
-          <w:u w:val="single"/>
-        </w:rPr>
-        <w:t>URL</w:t>
-      </w:r>
-      <w:r>
-        <w:rPr>
-          <w:u w:val="single"/>
-        </w:rPr>
-        <w:t>&gt;/</w:t>
-      </w:r>
-      <w:r>
-        <w:rPr>
-          <w:u w:val="single"/>
-        </w:rPr>
-        <w:t>ermapi</w:t>
-      </w:r>
-    </w:p>
-    <w:p>
-      <w:pPr>
-        <w:spacing w:before="0" w:after="0" w:line="240" w:lineRule="auto"/>
-        <w:textAlignment w:val="center"/>
-        <w:rPr>
-          <w:rFonts w:ascii="Calibri" w:hAnsi="Calibri" w:cs="Calibri"/>
-          <w:sz w:val="22"/>
-        </w:rPr>
-      </w:pPr>
-    </w:p>
-    <w:p>
-      <w:pPr>
-        <w:pStyle w:val="EsriHeading1"/>
-      </w:pPr>
-      <w:bookmarkStart w:id="16" w:name="_Toc50973060"/>
-      <w:r>
-        <w:t>Web Server</w:t>
-      </w:r>
-      <w:bookmarkEnd w:id="16"/>
-    </w:p>
-    <w:p>
-      <w:pPr>
-        <w:pStyle w:val="EsriProposalBodyText"/>
-      </w:pPr>
-      <w:r>
-        <w:t>It is assumed the Web Server will be a separate machine from Enterprise and Middleware</w:t>
-      </w:r>
-      <w:r>
-        <w:t xml:space="preserve">, </w:t>
-      </w:r>
-      <w:r>
-        <w:t>possibly</w:t>
-      </w:r>
-      <w:r>
-        <w:t xml:space="preserve"> </w:t>
-      </w:r>
-      <w:r>
-        <w:t>leveraging</w:t>
-      </w:r>
-      <w:r>
-        <w:t xml:space="preserve"> existing Web Server. </w:t>
-      </w:r>
-    </w:p>
-    <w:p>
-      <w:pPr>
-        <w:pStyle w:val="EsriHeading2"/>
-      </w:pPr>
-      <w:bookmarkStart w:id="17" w:name="_Toc50973061"/>
-      <w:r>
-        <w:t>IIS</w:t>
-      </w:r>
-      <w:bookmarkEnd w:id="17"/>
-    </w:p>
-    <w:p>
-      <w:pPr>
-        <w:pStyle w:val="NoSpacing"/>
-        <w:numPr>
-          <w:ilvl w:val="0"/>
-          <w:numId w:val="21"/>
-        </w:numPr>
-      </w:pPr>
-      <w:r>
-        <w:t>Enable ISS</w:t>
-      </w:r>
-      <w:r>
-        <w:t xml:space="preserve"> on machine</w:t>
-      </w:r>
-      <w:r>
-        <w:t>.</w:t>
-      </w:r>
-    </w:p>
-    <w:p>
-      <w:pPr>
-        <w:pStyle w:val="NoSpacing"/>
-        <w:numPr>
-          <w:ilvl w:val="0"/>
-          <w:numId w:val="21"/>
-        </w:numPr>
-      </w:pPr>
-      <w:r>
-        <w:t>Install the</w:t>
-      </w:r>
-      <w:r>
-        <w:t xml:space="preserve"> IIS module </w:t>
-      </w:r>
-      <w:hyperlink r:id="rId26" w:history="1">
-        <w:r>
-          <w:rPr>
-            <w:rStyle w:val="Hyperlink"/>
-          </w:rPr>
-          <w:t>URL Rewrite</w:t>
-        </w:r>
-      </w:hyperlink>
-      <w:r>
-        <w:t>.</w:t>
-      </w:r>
-    </w:p>
-    <w:p>
-      <w:pPr>
-        <w:pStyle w:val="NoSpacing"/>
-      </w:pPr>
-    </w:p>
-    <w:p>
-      <w:pPr>
-        <w:pStyle w:val="EsriHeading2"/>
-      </w:pPr>
-      <w:bookmarkStart w:id="18" w:name="_Toc50973062"/>
-      <w:r>
-        <w:t>RoutePlanner URL</w:t>
-      </w:r>
-      <w:bookmarkEnd w:id="18"/>
-    </w:p>
-    <w:p>
-      <w:pPr>
-        <w:pStyle w:val="EsriProposalBodyText"/>
-      </w:pPr>
-      <w:bookmarkStart w:id="19" w:name="_Hlk45712303"/>
-      <w:r>
-        <w:t xml:space="preserve">May need to work with your IT staff to configure a URL </w:t>
-      </w:r>
-      <w:r>
-        <w:t xml:space="preserve">that users will use to hit the web planner app. </w:t>
-      </w:r>
-    </w:p>
-    <w:bookmarkEnd w:id="19"/>
-    <w:p>
-      <w:pPr>
-        <w:pStyle w:val="EsriProposalBodyText"/>
-        <w:rPr>
-          <w:u w:val="single"/>
-        </w:rPr>
-      </w:pPr>
-      <w:r>
-        <w:rPr>
-          <w:u w:val="single"/>
-        </w:rPr>
-        <w:t>https://&lt;your</w:t>
-      </w:r>
-      <w:r>
-        <w:rPr>
-          <w:u w:val="single"/>
-        </w:rPr>
-        <w:t xml:space="preserve"> </w:t>
-      </w:r>
-      <w:r>
-        <w:rPr>
-          <w:u w:val="single"/>
-        </w:rPr>
-        <w:t>URL</w:t>
-      </w:r>
-      <w:r>
-        <w:rPr>
-          <w:u w:val="single"/>
-        </w:rPr>
-        <w:t>&gt;/routeplanner</w:t>
-      </w:r>
-    </w:p>
-    <w:p>
-      <w:pPr>
-        <w:spacing w:before="0" w:after="200"/>
-        <w:rPr>
-          <w:rFonts w:ascii="Arial" w:eastAsiaTheme="majorEastAsia" w:hAnsi="Arial" w:cs="Arial"/>
-          <w:b/>
-          <w:bCs/>
-          <w:color w:val="007AC2"/>
-          <w:sz w:val="32"/>
-          <w:szCs w:val="32"/>
-        </w:rPr>
-      </w:pPr>
-      <w:r>
-        <w:br w:type="page"/>
-      </w:r>
-    </w:p>
-    <w:p>
-      <w:pPr>
-        <w:pStyle w:val="EsriHeading1"/>
-      </w:pPr>
-      <w:bookmarkStart w:id="20" w:name="_Toc50973063"/>
-      <w:r>
-        <w:lastRenderedPageBreak/>
-        <w:t>Certificates</w:t>
-      </w:r>
-      <w:bookmarkEnd w:id="20"/>
-    </w:p>
-    <w:p>
-      <w:pPr>
-        <w:pStyle w:val="EsriProposalBodyText"/>
-      </w:pPr>
-      <w:r>
-        <w:t>Any required certificates for the servers to talk across the network will need to be available.</w:t>
-      </w:r>
-    </w:p>
-    <w:p>
-      <w:pPr>
-        <w:pStyle w:val="EsriHeading2"/>
-      </w:pPr>
-      <w:bookmarkStart w:id="21" w:name="_Toc50973064"/>
-      <w:r>
-        <w:t>Domain-signed</w:t>
-      </w:r>
-      <w:bookmarkEnd w:id="21"/>
-    </w:p>
-    <w:p>
-      <w:pPr>
-        <w:shd w:val="clear" w:color="auto" w:fill="FFFFFF"/>
-        <w:spacing w:before="0" w:after="240" w:line="240" w:lineRule="auto"/>
-        <w:rPr>
-          <w:rFonts w:ascii="Segoe UI" w:eastAsia="Times New Roman" w:hAnsi="Segoe UI" w:cs="Segoe UI"/>
-          <w:color w:val="24292E"/>
-          <w:szCs w:val="24"/>
-        </w:rPr>
-      </w:pPr>
-      <w:r>
-        <w:rPr>
-          <w:rFonts w:ascii="Segoe UI" w:eastAsia="Times New Roman" w:hAnsi="Segoe UI" w:cs="Segoe UI"/>
-          <w:color w:val="24292E"/>
-          <w:szCs w:val="24"/>
-        </w:rPr>
-        <w:t xml:space="preserve">By </w:t>
-      </w:r>
-      <w:r>
-        <w:rPr>
-          <w:rFonts w:ascii="Segoe UI" w:eastAsia="Times New Roman" w:hAnsi="Segoe UI" w:cs="Segoe UI"/>
-          <w:color w:val="24292E"/>
-          <w:szCs w:val="24"/>
-        </w:rPr>
-        <w:t>default,</w:t>
-      </w:r>
-      <w:r>
-        <w:rPr>
-          <w:rFonts w:ascii="Segoe UI" w:eastAsia="Times New Roman" w:hAnsi="Segoe UI" w:cs="Segoe UI"/>
-          <w:color w:val="24292E"/>
-          <w:szCs w:val="24"/>
-        </w:rPr>
-        <w:t xml:space="preserve"> Node.js does not accept domain-signed certificates. To run this application against an ArcGIS Enterprise deployment with domain-signed certs, follow these steps:</w:t>
-      </w:r>
-    </w:p>
-    <w:p>
-      <w:pPr>
-        <w:pStyle w:val="NoSpacing"/>
-        <w:numPr>
-          <w:ilvl w:val="0"/>
-          <w:numId w:val="23"/>
-        </w:numPr>
-      </w:pPr>
-      <w:r>
-        <w:t>Download the domain root certificate and transform it to a .pem file if needed. Save the certificate file somewhere that the node app and geoprocessing services can access.</w:t>
-      </w:r>
-    </w:p>
-    <w:p>
-      <w:pPr>
         <w:pStyle w:val="NoSpacing"/>
         <w:numPr>
           <w:ilvl w:val="1"/>
-          <w:numId w:val="23"/>
+          <w:numId w:val="15"/>
         </w:numPr>
       </w:pPr>
       <w:r>
-        <w:t>Place in a local folder such as</w:t>
-      </w:r>
-      <w:r>
-        <w:t xml:space="preserve"> </w:t>
-      </w:r>
-      <w:r>
-        <w:t>C:\_certs</w:t>
+        <w:lastRenderedPageBreak/>
+        <w:t xml:space="preserve">After rule is created, review the Action URL in the dialog. Verify it is correct, sometimes the </w:t>
+      </w:r>
+      <w:hyperlink r:id="rId26" w:history="1">
+        <w:r>
+          <w:rPr>
+            <w:rStyle w:val="Hyperlink"/>
+          </w:rPr>
+          <w:t>http://</w:t>
+        </w:r>
+      </w:hyperlink>
+      <w:r>
+        <w:t xml:space="preserve"> portion can get duplicated.</w:t>
       </w:r>
     </w:p>
     <w:p>
       <w:pPr>
         <w:pStyle w:val="NoSpacing"/>
-        <w:numPr>
-          <w:ilvl w:val="0"/>
-          <w:numId w:val="23"/>
-        </w:numPr>
-      </w:pPr>
-      <w:r>
-        <w:t>Add an environment variable </w:t>
-      </w:r>
-      <w:r>
-        <w:rPr>
-          <w:rFonts w:ascii="Consolas" w:hAnsi="Consolas" w:cs="Courier New"/>
-          <w:sz w:val="20"/>
-          <w:szCs w:val="20"/>
-        </w:rPr>
-        <w:t>NODE_EXTRA_CA_CERTS</w:t>
-      </w:r>
-      <w:r>
-        <w:t> set to the path of this certificate</w:t>
-      </w:r>
+        <w:ind w:left="1440"/>
+      </w:pPr>
     </w:p>
     <w:p>
       <w:pPr>
         <w:pStyle w:val="NoSpacing"/>
         <w:ind w:left="720"/>
+        <w:jc w:val="center"/>
+        <w:rPr>
+          <w:rStyle w:val="Hyperlink"/>
+          <w:color w:val="auto"/>
+          <w:u w:val="none"/>
+        </w:rPr>
       </w:pPr>
       <w:r>
         <w:rPr>
           <w:noProof/>
         </w:rPr>
         <w:drawing>
-          <wp:inline distT="0" distB="0" distL="0" distR="0" wp14:anchorId="03009B0B" wp14:editId="5AB50834">
-            <wp:extent cx="4260850" cy="962128"/>
-            <wp:effectExtent l="0" t="0" r="6350" b="9525"/>
-            <wp:docPr id="4" name="Picture 4"/>
+          <wp:inline distT="0" distB="0" distL="0" distR="0" wp14:anchorId="37F2EE4D" wp14:editId="3E949FFB">
+            <wp:extent cx="4362450" cy="2035344"/>
+            <wp:effectExtent l="0" t="0" r="0" b="3175"/>
+            <wp:docPr id="5" name="Picture 5"/>
             <wp:cNvGraphicFramePr>
               <a:graphicFrameLocks xmlns:a="http://schemas.openxmlformats.org/drawingml/2006/main" noChangeAspect="1"/>
             </wp:cNvGraphicFramePr>
@@ -6243,6 +6126,424 @@
                   <pic:spPr>
                     <a:xfrm>
                       <a:off x="0" y="0"/>
+                      <a:ext cx="4379056" cy="2043092"/>
+                    </a:xfrm>
+                    <a:prstGeom prst="rect">
+                      <a:avLst/>
+                    </a:prstGeom>
+                  </pic:spPr>
+                </pic:pic>
+              </a:graphicData>
+            </a:graphic>
+          </wp:inline>
+        </w:drawing>
+      </w:r>
+    </w:p>
+    <w:p>
+      <w:pPr>
+        <w:pStyle w:val="EsriHeading2"/>
+      </w:pPr>
+      <w:bookmarkStart w:id="16" w:name="_Toc58308608"/>
+      <w:r>
+        <w:t>Middleware URL</w:t>
+      </w:r>
+      <w:bookmarkEnd w:id="16"/>
+    </w:p>
+    <w:p>
+      <w:pPr>
+        <w:pStyle w:val="EsriProposalBodyText"/>
+      </w:pPr>
+      <w:r>
+        <w:t xml:space="preserve">May need to work with your IT staff to configure a URL </w:t>
+      </w:r>
+      <w:r>
+        <w:t xml:space="preserve">so the application can reach the </w:t>
+      </w:r>
+      <w:r>
+        <w:t>API.</w:t>
+      </w:r>
+      <w:r>
+        <w:t xml:space="preserve"> </w:t>
+      </w:r>
+    </w:p>
+    <w:p>
+      <w:pPr>
+        <w:pStyle w:val="EsriProposalBodyText"/>
+        <w:rPr>
+          <w:u w:val="single"/>
+        </w:rPr>
+      </w:pPr>
+      <w:r>
+        <w:rPr>
+          <w:u w:val="single"/>
+        </w:rPr>
+        <w:t>https://&lt;your</w:t>
+      </w:r>
+      <w:r>
+        <w:rPr>
+          <w:u w:val="single"/>
+        </w:rPr>
+        <w:t xml:space="preserve"> </w:t>
+      </w:r>
+      <w:r>
+        <w:rPr>
+          <w:u w:val="single"/>
+        </w:rPr>
+        <w:t>URL</w:t>
+      </w:r>
+      <w:r>
+        <w:rPr>
+          <w:u w:val="single"/>
+        </w:rPr>
+        <w:t>&gt;/</w:t>
+      </w:r>
+      <w:r>
+        <w:rPr>
+          <w:u w:val="single"/>
+        </w:rPr>
+        <w:t>ermapi</w:t>
+      </w:r>
+    </w:p>
+    <w:p>
+      <w:pPr>
+        <w:spacing w:before="0" w:after="0" w:line="240" w:lineRule="auto"/>
+        <w:textAlignment w:val="center"/>
+        <w:rPr>
+          <w:rFonts w:ascii="Calibri" w:hAnsi="Calibri" w:cs="Calibri"/>
+          <w:sz w:val="22"/>
+        </w:rPr>
+      </w:pPr>
+    </w:p>
+    <w:p>
+      <w:pPr>
+        <w:spacing w:before="0" w:after="200"/>
+        <w:rPr>
+          <w:rFonts w:ascii="Arial" w:eastAsiaTheme="majorEastAsia" w:hAnsi="Arial" w:cs="Arial"/>
+          <w:b/>
+          <w:bCs/>
+          <w:color w:val="007AC2"/>
+          <w:sz w:val="32"/>
+          <w:szCs w:val="32"/>
+        </w:rPr>
+      </w:pPr>
+      <w:r>
+        <w:br w:type="page"/>
+      </w:r>
+    </w:p>
+    <w:p>
+      <w:pPr>
+        <w:pStyle w:val="EsriHeading1"/>
+      </w:pPr>
+      <w:bookmarkStart w:id="17" w:name="_Toc58308609"/>
+      <w:r>
+        <w:lastRenderedPageBreak/>
+        <w:t>Web Server</w:t>
+      </w:r>
+      <w:bookmarkEnd w:id="17"/>
+    </w:p>
+    <w:p>
+      <w:pPr>
+        <w:pStyle w:val="EsriProposalBodyText"/>
+      </w:pPr>
+      <w:r>
+        <w:t>It is assumed the Web Server will be a separate machine from Enterprise and Middleware</w:t>
+      </w:r>
+      <w:r>
+        <w:t xml:space="preserve">, </w:t>
+      </w:r>
+      <w:r>
+        <w:t>possibly</w:t>
+      </w:r>
+      <w:r>
+        <w:t xml:space="preserve"> </w:t>
+      </w:r>
+      <w:r>
+        <w:t>leveraging</w:t>
+      </w:r>
+      <w:r>
+        <w:t xml:space="preserve"> existing Web Server. </w:t>
+      </w:r>
+    </w:p>
+    <w:p>
+      <w:pPr>
+        <w:pStyle w:val="EsriHeading2"/>
+      </w:pPr>
+      <w:bookmarkStart w:id="18" w:name="_Toc58308610"/>
+      <w:r>
+        <w:t>IIS</w:t>
+      </w:r>
+      <w:bookmarkEnd w:id="18"/>
+    </w:p>
+    <w:p>
+      <w:pPr>
+        <w:pStyle w:val="NoSpacing"/>
+        <w:numPr>
+          <w:ilvl w:val="0"/>
+          <w:numId w:val="21"/>
+        </w:numPr>
+      </w:pPr>
+      <w:r>
+        <w:t>Enable ISS</w:t>
+      </w:r>
+      <w:r>
+        <w:t xml:space="preserve"> on machine</w:t>
+      </w:r>
+      <w:r>
+        <w:t>.</w:t>
+      </w:r>
+    </w:p>
+    <w:p>
+      <w:pPr>
+        <w:pStyle w:val="NoSpacing"/>
+        <w:numPr>
+          <w:ilvl w:val="0"/>
+          <w:numId w:val="21"/>
+        </w:numPr>
+      </w:pPr>
+      <w:r>
+        <w:t>Install the</w:t>
+      </w:r>
+      <w:r>
+        <w:t xml:space="preserve"> IIS module </w:t>
+      </w:r>
+      <w:hyperlink r:id="rId28" w:history="1">
+        <w:r>
+          <w:rPr>
+            <w:rStyle w:val="Hyperlink"/>
+          </w:rPr>
+          <w:t>URL Rewrite</w:t>
+        </w:r>
+      </w:hyperlink>
+      <w:r>
+        <w:t>.</w:t>
+      </w:r>
+    </w:p>
+    <w:p>
+      <w:pPr>
+        <w:pStyle w:val="NoSpacing"/>
+      </w:pPr>
+    </w:p>
+    <w:p>
+      <w:pPr>
+        <w:pStyle w:val="EsriHeading2"/>
+      </w:pPr>
+      <w:bookmarkStart w:id="19" w:name="_Toc58308611"/>
+      <w:r>
+        <w:t>RoutePlanner URL</w:t>
+      </w:r>
+      <w:bookmarkEnd w:id="19"/>
+    </w:p>
+    <w:p>
+      <w:pPr>
+        <w:pStyle w:val="EsriProposalBodyText"/>
+      </w:pPr>
+      <w:bookmarkStart w:id="20" w:name="_Hlk45712303"/>
+      <w:r>
+        <w:t xml:space="preserve">May need to work with your IT staff to configure a URL </w:t>
+      </w:r>
+      <w:r>
+        <w:t xml:space="preserve">that users will use to hit the web planner app. </w:t>
+      </w:r>
+    </w:p>
+    <w:bookmarkEnd w:id="20"/>
+    <w:p>
+      <w:pPr>
+        <w:pStyle w:val="EsriProposalBodyText"/>
+        <w:rPr>
+          <w:u w:val="single"/>
+        </w:rPr>
+      </w:pPr>
+      <w:r>
+        <w:rPr>
+          <w:u w:val="single"/>
+        </w:rPr>
+        <w:t>https://&lt;your</w:t>
+      </w:r>
+      <w:r>
+        <w:rPr>
+          <w:u w:val="single"/>
+        </w:rPr>
+        <w:t xml:space="preserve"> </w:t>
+      </w:r>
+      <w:r>
+        <w:rPr>
+          <w:u w:val="single"/>
+        </w:rPr>
+        <w:t>URL</w:t>
+      </w:r>
+      <w:r>
+        <w:rPr>
+          <w:u w:val="single"/>
+        </w:rPr>
+        <w:t>&gt;/routeplanner</w:t>
+      </w:r>
+    </w:p>
+    <w:p>
+      <w:pPr>
+        <w:spacing w:before="0" w:after="200"/>
+        <w:rPr>
+          <w:rFonts w:ascii="Arial" w:eastAsiaTheme="majorEastAsia" w:hAnsi="Arial" w:cs="Arial"/>
+          <w:b/>
+          <w:bCs/>
+          <w:color w:val="007AC2"/>
+          <w:sz w:val="32"/>
+          <w:szCs w:val="32"/>
+        </w:rPr>
+      </w:pPr>
+      <w:r>
+        <w:br w:type="page"/>
+      </w:r>
+    </w:p>
+    <w:p>
+      <w:pPr>
+        <w:pStyle w:val="EsriHeading1"/>
+      </w:pPr>
+      <w:bookmarkStart w:id="21" w:name="_Toc58308612"/>
+      <w:r>
+        <w:lastRenderedPageBreak/>
+        <w:t>Certificates</w:t>
+      </w:r>
+      <w:bookmarkEnd w:id="21"/>
+    </w:p>
+    <w:p>
+      <w:pPr>
+        <w:pStyle w:val="EsriProposalBodyText"/>
+      </w:pPr>
+      <w:r>
+        <w:t>Any required certificates for the servers to talk across the network will need to be available.</w:t>
+      </w:r>
+    </w:p>
+    <w:p>
+      <w:pPr>
+        <w:pStyle w:val="EsriHeading2"/>
+      </w:pPr>
+      <w:bookmarkStart w:id="22" w:name="_Toc58308613"/>
+      <w:r>
+        <w:t>Domain-signed</w:t>
+      </w:r>
+      <w:bookmarkEnd w:id="22"/>
+    </w:p>
+    <w:p>
+      <w:pPr>
+        <w:shd w:val="clear" w:color="auto" w:fill="FFFFFF"/>
+        <w:spacing w:before="0" w:after="240" w:line="240" w:lineRule="auto"/>
+        <w:rPr>
+          <w:rFonts w:ascii="Segoe UI" w:eastAsia="Times New Roman" w:hAnsi="Segoe UI" w:cs="Segoe UI"/>
+          <w:color w:val="24292E"/>
+          <w:szCs w:val="24"/>
+        </w:rPr>
+      </w:pPr>
+      <w:r>
+        <w:rPr>
+          <w:rFonts w:ascii="Segoe UI" w:eastAsia="Times New Roman" w:hAnsi="Segoe UI" w:cs="Segoe UI"/>
+          <w:color w:val="24292E"/>
+          <w:szCs w:val="24"/>
+        </w:rPr>
+        <w:t xml:space="preserve">By </w:t>
+      </w:r>
+      <w:r>
+        <w:rPr>
+          <w:rFonts w:ascii="Segoe UI" w:eastAsia="Times New Roman" w:hAnsi="Segoe UI" w:cs="Segoe UI"/>
+          <w:color w:val="24292E"/>
+          <w:szCs w:val="24"/>
+        </w:rPr>
+        <w:t>default,</w:t>
+      </w:r>
+      <w:r>
+        <w:rPr>
+          <w:rFonts w:ascii="Segoe UI" w:eastAsia="Times New Roman" w:hAnsi="Segoe UI" w:cs="Segoe UI"/>
+          <w:color w:val="24292E"/>
+          <w:szCs w:val="24"/>
+        </w:rPr>
+        <w:t xml:space="preserve"> Node.js does not accept domain-signed certificates. To run this application against an ArcGIS Enterprise deployment with domain-signed certs, follow these steps:</w:t>
+      </w:r>
+    </w:p>
+    <w:p>
+      <w:pPr>
+        <w:pStyle w:val="NoSpacing"/>
+        <w:numPr>
+          <w:ilvl w:val="0"/>
+          <w:numId w:val="23"/>
+        </w:numPr>
+      </w:pPr>
+      <w:r>
+        <w:t>Download the domain root certificate and transform it to a .pem file if needed. Save the certificate file somewhere that the node app and geoprocessing services can access.</w:t>
+      </w:r>
+    </w:p>
+    <w:p>
+      <w:pPr>
+        <w:pStyle w:val="NoSpacing"/>
+        <w:numPr>
+          <w:ilvl w:val="1"/>
+          <w:numId w:val="23"/>
+        </w:numPr>
+      </w:pPr>
+      <w:r>
+        <w:t>Place in a local folder such as</w:t>
+      </w:r>
+      <w:r>
+        <w:t xml:space="preserve"> </w:t>
+      </w:r>
+      <w:r>
+        <w:t>C:\_certs</w:t>
+      </w:r>
+    </w:p>
+    <w:p>
+      <w:pPr>
+        <w:pStyle w:val="NoSpacing"/>
+        <w:numPr>
+          <w:ilvl w:val="0"/>
+          <w:numId w:val="23"/>
+        </w:numPr>
+      </w:pPr>
+      <w:r>
+        <w:t>Add an environment variable </w:t>
+      </w:r>
+      <w:r>
+        <w:rPr>
+          <w:rFonts w:ascii="Consolas" w:hAnsi="Consolas" w:cs="Courier New"/>
+          <w:sz w:val="20"/>
+          <w:szCs w:val="20"/>
+        </w:rPr>
+        <w:t>NODE_EXTRA_CA_CERTS</w:t>
+      </w:r>
+      <w:r>
+        <w:t> set to the path of this certificate</w:t>
+      </w:r>
+    </w:p>
+    <w:p>
+      <w:pPr>
+        <w:pStyle w:val="NoSpacing"/>
+        <w:ind w:left="720"/>
+      </w:pPr>
+      <w:r>
+        <w:rPr>
+          <w:noProof/>
+        </w:rPr>
+        <w:drawing>
+          <wp:inline distT="0" distB="0" distL="0" distR="0" wp14:anchorId="03009B0B" wp14:editId="5AB50834">
+            <wp:extent cx="4260850" cy="962128"/>
+            <wp:effectExtent l="0" t="0" r="6350" b="9525"/>
+            <wp:docPr id="4" name="Picture 4"/>
+            <wp:cNvGraphicFramePr>
+              <a:graphicFrameLocks xmlns:a="http://schemas.openxmlformats.org/drawingml/2006/main" noChangeAspect="1"/>
+            </wp:cNvGraphicFramePr>
+            <a:graphic xmlns:a="http://schemas.openxmlformats.org/drawingml/2006/main">
+              <a:graphicData uri="http://schemas.openxmlformats.org/drawingml/2006/picture">
+                <pic:pic xmlns:pic="http://schemas.openxmlformats.org/drawingml/2006/picture">
+                  <pic:nvPicPr>
+                    <pic:cNvPr id="1" name=""/>
+                    <pic:cNvPicPr/>
+                  </pic:nvPicPr>
+                  <pic:blipFill>
+                    <a:blip r:embed="rId29"/>
+                    <a:stretch>
+                      <a:fillRect/>
+                    </a:stretch>
+                  </pic:blipFill>
+                  <pic:spPr>
+                    <a:xfrm>
+                      <a:off x="0" y="0"/>
                       <a:ext cx="4314579" cy="974260"/>
                     </a:xfrm>
                     <a:prstGeom prst="rect">
@@ -6307,12 +6608,12 @@
       <w:pPr>
         <w:pStyle w:val="EsriNumberedAppendixHeading"/>
       </w:pPr>
-      <w:bookmarkStart w:id="22" w:name="_Toc50973065"/>
+      <w:bookmarkStart w:id="23" w:name="_Toc58308614"/>
       <w:r>
         <w:lastRenderedPageBreak/>
         <w:t>Environment Checklist</w:t>
       </w:r>
-      <w:bookmarkEnd w:id="22"/>
+      <w:bookmarkEnd w:id="23"/>
     </w:p>
     <w:p>
       <w:pPr>
@@ -7572,8 +7873,8 @@
       </w:pPr>
     </w:p>
     <w:sectPr>
-      <w:headerReference w:type="default" r:id="rId28"/>
-      <w:footerReference w:type="default" r:id="rId29"/>
+      <w:headerReference w:type="default" r:id="rId30"/>
+      <w:footerReference w:type="default" r:id="rId31"/>
       <w:pgSz w:w="12240" w:h="15840"/>
       <w:pgMar w:top="1440" w:right="1440" w:bottom="1440" w:left="1440" w:header="720" w:footer="936" w:gutter="0"/>
       <w:cols w:space="720"/>
@@ -7744,7 +8045,7 @@
         <w:rFonts w:cs="Arial"/>
         <w:szCs w:val="16"/>
       </w:rPr>
-      <w:t>September</w:t>
+      <w:t xml:space="preserve">Last Update: </w:t>
     </w:r>
     <w:r>
       <w:rPr>
@@ -7752,7 +8053,40 @@
         <w:rFonts w:cs="Arial"/>
         <w:szCs w:val="16"/>
       </w:rPr>
-      <w:t xml:space="preserve"> 2020</w:t>
+      <w:fldChar w:fldCharType="begin"/>
+    </w:r>
+    <w:r>
+      <w:rPr>
+        <w:rStyle w:val="PageNumber"/>
+        <w:rFonts w:cs="Arial"/>
+        <w:szCs w:val="16"/>
+      </w:rPr>
+      <w:instrText xml:space="preserve"> SAVEDATE  \@ "MMMM d, yyyy"  \* MERGEFORMAT </w:instrText>
+    </w:r>
+    <w:r>
+      <w:rPr>
+        <w:rStyle w:val="PageNumber"/>
+        <w:rFonts w:cs="Arial"/>
+        <w:szCs w:val="16"/>
+      </w:rPr>
+      <w:fldChar w:fldCharType="separate"/>
+    </w:r>
+    <w:r>
+      <w:rPr>
+        <w:rStyle w:val="PageNumber"/>
+        <w:rFonts w:cs="Arial"/>
+        <w:noProof/>
+        <w:szCs w:val="16"/>
+      </w:rPr>
+      <w:t>December 8, 2020</w:t>
+    </w:r>
+    <w:r>
+      <w:rPr>
+        <w:rStyle w:val="PageNumber"/>
+        <w:rFonts w:cs="Arial"/>
+        <w:szCs w:val="16"/>
+      </w:rPr>
+      <w:fldChar w:fldCharType="end"/>
     </w:r>
   </w:p>
 </w:ftr>
@@ -7857,7 +8191,7 @@
                   </a:ln>
                   <a:extLst>
                     <a:ext uri="{FAA26D3D-D897-4be2-8F04-BA451C77F1D7}">
-                      <ma14:placeholderFlag xmlns:ma14="http://schemas.microsoft.com/office/mac/drawingml/2011/main" xmlns:w="http://schemas.openxmlformats.org/wordprocessingml/2006/main" xmlns:w10="urn:schemas-microsoft-com:office:word" xmlns:v="urn:schemas-microsoft-com:vml" xmlns:o="urn:schemas-microsoft-com:office:office" xmlns:mv="urn:schemas-microsoft-com:mac:vml" xmlns:mo="http://schemas.microsoft.com/office/mac/office/2008/main" xmlns="" xmlns:arto="http://schemas.microsoft.com/office/word/2006/arto" xmlns:a14="http://schemas.microsoft.com/office/drawing/2010/main"/>
+                      <ma14:placeholderFlag xmlns:a14="http://schemas.microsoft.com/office/drawing/2010/main" xmlns:arto="http://schemas.microsoft.com/office/word/2006/arto" xmlns="" xmlns:mo="http://schemas.microsoft.com/office/mac/office/2008/main" xmlns:mv="urn:schemas-microsoft-com:mac:vml" xmlns:o="urn:schemas-microsoft-com:office:office" xmlns:v="urn:schemas-microsoft-com:vml" xmlns:w10="urn:schemas-microsoft-com:office:word" xmlns:w="http://schemas.openxmlformats.org/wordprocessingml/2006/main" xmlns:ma14="http://schemas.microsoft.com/office/mac/drawingml/2011/main"/>
                     </a:ext>
                   </a:extLst>
                 </pic:spPr>
@@ -12982,9 +13316,12 @@
 </file>
 
 <file path=customXml/item1.xml><?xml version="1.0" encoding="utf-8"?>
-<p:properties xmlns:p="http://schemas.microsoft.com/office/2006/metadata/properties" xmlns:xsi="http://www.w3.org/2001/XMLSchema-instance" xmlns:pc="http://schemas.microsoft.com/office/infopath/2007/PartnerControls">
-  <documentManagement/>
-</p:properties>
+<?mso-contentType ?>
+<FormTemplates xmlns="http://schemas.microsoft.com/sharepoint/v3/contenttype/forms">
+  <Display>DocumentLibraryForm</Display>
+  <Edit>DocumentLibraryForm</Edit>
+  <New>DocumentLibraryForm</New>
+</FormTemplates>
 </file>
 
 <file path=customXml/item2.xml><?xml version="1.0" encoding="utf-8"?>
@@ -13167,12 +13504,9 @@
 </file>
 
 <file path=customXml/item3.xml><?xml version="1.0" encoding="utf-8"?>
-<?mso-contentType ?>
-<FormTemplates xmlns="http://schemas.microsoft.com/sharepoint/v3/contenttype/forms">
-  <Display>DocumentLibraryForm</Display>
-  <Edit>DocumentLibraryForm</Edit>
-  <New>DocumentLibraryForm</New>
-</FormTemplates>
+<p:properties xmlns:p="http://schemas.microsoft.com/office/2006/metadata/properties" xmlns:xsi="http://www.w3.org/2001/XMLSchema-instance" xmlns:pc="http://schemas.microsoft.com/office/infopath/2007/PartnerControls">
+  <documentManagement/>
+</p:properties>
 </file>
 
 <file path=customXml/item4.xml><?xml version="1.0" encoding="utf-8"?>
@@ -13180,10 +13514,9 @@
 </file>
 
 <file path=customXml/itemProps1.xml><?xml version="1.0" encoding="utf-8"?>
-<ds:datastoreItem xmlns:ds="http://schemas.openxmlformats.org/officeDocument/2006/customXml" ds:itemID="{9A6A423B-6D1A-4ACF-BF35-FBE1F9A0D140}">
+<ds:datastoreItem xmlns:ds="http://schemas.openxmlformats.org/officeDocument/2006/customXml" ds:itemID="{49B6B7B5-1764-4EA5-B951-584BF8EEB49D}">
   <ds:schemaRefs>
-    <ds:schemaRef ds:uri="http://schemas.microsoft.com/office/2006/metadata/properties"/>
-    <ds:schemaRef ds:uri="http://schemas.microsoft.com/office/infopath/2007/PartnerControls"/>
+    <ds:schemaRef ds:uri="http://schemas.microsoft.com/sharepoint/v3/contenttype/forms"/>
   </ds:schemaRefs>
 </ds:datastoreItem>
 </file>
@@ -13208,15 +13541,16 @@
 </file>
 
 <file path=customXml/itemProps3.xml><?xml version="1.0" encoding="utf-8"?>
-<ds:datastoreItem xmlns:ds="http://schemas.openxmlformats.org/officeDocument/2006/customXml" ds:itemID="{49B6B7B5-1764-4EA5-B951-584BF8EEB49D}">
+<ds:datastoreItem xmlns:ds="http://schemas.openxmlformats.org/officeDocument/2006/customXml" ds:itemID="{9A6A423B-6D1A-4ACF-BF35-FBE1F9A0D140}">
   <ds:schemaRefs>
-    <ds:schemaRef ds:uri="http://schemas.microsoft.com/sharepoint/v3/contenttype/forms"/>
+    <ds:schemaRef ds:uri="http://schemas.microsoft.com/office/2006/metadata/properties"/>
+    <ds:schemaRef ds:uri="http://schemas.microsoft.com/office/infopath/2007/PartnerControls"/>
   </ds:schemaRefs>
 </ds:datastoreItem>
 </file>
 
 <file path=customXml/itemProps4.xml><?xml version="1.0" encoding="utf-8"?>
-<ds:datastoreItem xmlns:ds="http://schemas.openxmlformats.org/officeDocument/2006/customXml" ds:itemID="{51ED6DDA-7B9F-4ECE-8874-0B1E7E8332EF}">
+<ds:datastoreItem xmlns:ds="http://schemas.openxmlformats.org/officeDocument/2006/customXml" ds:itemID="{6C3DD73C-7FC2-4844-83DC-0B933CF82BCC}">
   <ds:schemaRefs>
     <ds:schemaRef ds:uri="http://schemas.openxmlformats.org/officeDocument/2006/bibliography"/>
   </ds:schemaRefs>

</xml_diff>

<commit_message>
fix for ERM vs Node version
</commit_message>
<xml_diff>
--- a/Install-Deployment/ERM Environment Setup Guide.docx
+++ b/Install-Deployment/ERM Environment Setup Guide.docx
@@ -26,7 +26,7 @@
         <w:rPr>
           <w:noProof/>
         </w:rPr>
-        <w:t>November 10, 2021</w:t>
+        <w:t>December 7, 2021</w:t>
       </w:r>
       <w:r>
         <w:fldChar w:fldCharType="end"/>
@@ -3207,6 +3207,74 @@
           </w:p>
         </w:tc>
       </w:tr>
+      <w:tr>
+        <w:tc>
+          <w:tcPr>
+            <w:cnfStyle w:val="001000000000" w:firstRow="0" w:lastRow="0" w:firstColumn="1" w:lastColumn="0" w:oddVBand="0" w:evenVBand="0" w:oddHBand="0" w:evenHBand="0" w:firstRowFirstColumn="0" w:firstRowLastColumn="0" w:lastRowFirstColumn="0" w:lastRowLastColumn="0"/>
+            <w:tcW w:w="1355" w:type="dxa"/>
+          </w:tcPr>
+          <w:p>
+            <w:pPr>
+              <w:pStyle w:val="EsriProposalBodyText"/>
+              <w:rPr>
+                <w:sz w:val="18"/>
+                <w:szCs w:val="20"/>
+              </w:rPr>
+            </w:pPr>
+            <w:r>
+              <w:rPr>
+                <w:sz w:val="18"/>
+                <w:szCs w:val="20"/>
+              </w:rPr>
+              <w:t>12/22/2021</w:t>
+            </w:r>
+          </w:p>
+        </w:tc>
+        <w:tc>
+          <w:tcPr>
+            <w:tcW w:w="4617" w:type="dxa"/>
+          </w:tcPr>
+          <w:p>
+            <w:pPr>
+              <w:pStyle w:val="EsriProposalBodyText"/>
+              <w:cnfStyle w:val="000000000000" w:firstRow="0" w:lastRow="0" w:firstColumn="0" w:lastColumn="0" w:oddVBand="0" w:evenVBand="0" w:oddHBand="0" w:evenHBand="0" w:firstRowFirstColumn="0" w:firstRowLastColumn="0" w:lastRowFirstColumn="0" w:lastRowLastColumn="0"/>
+              <w:rPr>
+                <w:sz w:val="18"/>
+                <w:szCs w:val="20"/>
+              </w:rPr>
+            </w:pPr>
+            <w:r>
+              <w:rPr>
+                <w:sz w:val="18"/>
+                <w:szCs w:val="20"/>
+              </w:rPr>
+              <w:t>Fix for ERM version vs Node version</w:t>
+            </w:r>
+          </w:p>
+        </w:tc>
+        <w:tc>
+          <w:tcPr>
+            <w:tcW w:w="2128" w:type="dxa"/>
+          </w:tcPr>
+          <w:p>
+            <w:pPr>
+              <w:pStyle w:val="EsriProposalBodyText"/>
+              <w:cnfStyle w:val="000000000000" w:firstRow="0" w:lastRow="0" w:firstColumn="0" w:lastColumn="0" w:oddVBand="0" w:evenVBand="0" w:oddHBand="0" w:evenHBand="0" w:firstRowFirstColumn="0" w:firstRowLastColumn="0" w:lastRowFirstColumn="0" w:lastRowLastColumn="0"/>
+              <w:rPr>
+                <w:sz w:val="18"/>
+                <w:szCs w:val="20"/>
+              </w:rPr>
+            </w:pPr>
+            <w:r>
+              <w:rPr>
+                <w:sz w:val="18"/>
+                <w:szCs w:val="20"/>
+              </w:rPr>
+              <w:t>Mike Nelson</w:t>
+            </w:r>
+          </w:p>
+        </w:tc>
+      </w:tr>
     </w:tbl>
     <w:p>
       <w:pPr>
@@ -3510,7 +3578,19 @@
         <w:spacing w:before="0" w:after="0"/>
       </w:pPr>
       <w:r>
-        <w:t>For ERM version 4.0 or later, any 14.x is acceptable.</w:t>
+        <w:t xml:space="preserve">For ERM version </w:t>
+      </w:r>
+      <w:r>
+        <w:t>3</w:t>
+      </w:r>
+      <w:r>
+        <w:t>.</w:t>
+      </w:r>
+      <w:r>
+        <w:t>2</w:t>
+      </w:r>
+      <w:r>
+        <w:t xml:space="preserve"> or later, any 14.x is acceptable.</w:t>
       </w:r>
     </w:p>
     <w:p>
@@ -3523,7 +3603,10 @@
         <w:spacing w:before="0" w:after="0"/>
       </w:pPr>
       <w:r>
-        <w:t>For ERM version 3.0</w:t>
+        <w:t>For ERM version 3.</w:t>
+      </w:r>
+      <w:r>
+        <w:t>1</w:t>
       </w:r>
       <w:r>
         <w:t xml:space="preserve"> or earlier</w:t>
@@ -8487,7 +8570,7 @@
         <w:noProof/>
         <w:szCs w:val="16"/>
       </w:rPr>
-      <w:t>November 10, 2021</w:t>
+      <w:t>December 7, 2021</w:t>
     </w:r>
     <w:r>
       <w:rPr>
@@ -8600,7 +8683,7 @@
                   </a:ln>
                   <a:extLst>
                     <a:ext uri="{FAA26D3D-D897-4be2-8F04-BA451C77F1D7}">
-                      <ma14:placeholderFlag xmlns:ma14="http://schemas.microsoft.com/office/mac/drawingml/2011/main" xmlns:w="http://schemas.openxmlformats.org/wordprocessingml/2006/main" xmlns:w10="urn:schemas-microsoft-com:office:word" xmlns:v="urn:schemas-microsoft-com:vml" xmlns:o="urn:schemas-microsoft-com:office:office" xmlns:mv="urn:schemas-microsoft-com:mac:vml" xmlns:mo="http://schemas.microsoft.com/office/mac/office/2008/main" xmlns="" xmlns:arto="http://schemas.microsoft.com/office/word/2006/arto" xmlns:a14="http://schemas.microsoft.com/office/drawing/2010/main"/>
+                      <ma14:placeholderFlag xmlns:a14="http://schemas.microsoft.com/office/drawing/2010/main" xmlns:arto="http://schemas.microsoft.com/office/word/2006/arto" xmlns="" xmlns:mo="http://schemas.microsoft.com/office/mac/office/2008/main" xmlns:mv="urn:schemas-microsoft-com:mac:vml" xmlns:o="urn:schemas-microsoft-com:office:office" xmlns:v="urn:schemas-microsoft-com:vml" xmlns:w10="urn:schemas-microsoft-com:office:word" xmlns:w="http://schemas.openxmlformats.org/wordprocessingml/2006/main" xmlns:ma14="http://schemas.microsoft.com/office/mac/drawingml/2011/main"/>
                     </a:ext>
                   </a:extLst>
                 </pic:spPr>
@@ -13724,21 +13807,6 @@
 </file>
 
 <file path=customXml/item1.xml><?xml version="1.0" encoding="utf-8"?>
-<?mso-contentType ?>
-<FormTemplates xmlns="http://schemas.microsoft.com/sharepoint/v3/contenttype/forms">
-  <Display>DocumentLibraryForm</Display>
-  <Edit>DocumentLibraryForm</Edit>
-  <New>DocumentLibraryForm</New>
-</FormTemplates>
-</file>
-
-<file path=customXml/item2.xml><?xml version="1.0" encoding="utf-8"?>
-<p:properties xmlns:p="http://schemas.microsoft.com/office/2006/metadata/properties" xmlns:xsi="http://www.w3.org/2001/XMLSchema-instance" xmlns:pc="http://schemas.microsoft.com/office/infopath/2007/PartnerControls">
-  <documentManagement/>
-</p:properties>
-</file>
-
-<file path=customXml/item3.xml><?xml version="1.0" encoding="utf-8"?>
 <ct:contentTypeSchema xmlns:ct="http://schemas.microsoft.com/office/2006/metadata/contentType" xmlns:ma="http://schemas.microsoft.com/office/2006/metadata/properties/metaAttributes" ct:_="" ma:_="" ma:contentTypeName="Document" ma:contentTypeID="0x0101001474C48ACCEBF74AB6B5D245D4F75B4D" ma:contentTypeVersion="10" ma:contentTypeDescription="Create a new document." ma:contentTypeScope="" ma:versionID="33c2671a595dd1d45080ea62d33e4246">
   <xsd:schema xmlns:xsd="http://www.w3.org/2001/XMLSchema" xmlns:xs="http://www.w3.org/2001/XMLSchema" xmlns:p="http://schemas.microsoft.com/office/2006/metadata/properties" xmlns:ns2="3b231bd9-362e-4b4a-b934-a8e14959ce6d" xmlns:ns3="969634b1-bb27-4400-acd6-86276217b3b6" targetNamespace="http://schemas.microsoft.com/office/2006/metadata/properties" ma:root="true" ma:fieldsID="207ad79a31aede3bc266ddf49ae11068" ns2:_="" ns3:_="">
     <xsd:import namespace="3b231bd9-362e-4b4a-b934-a8e14959ce6d"/>
@@ -13943,28 +14011,26 @@
 </ct:contentTypeSchema>
 </file>
 
+<file path=customXml/item2.xml><?xml version="1.0" encoding="utf-8"?>
+<p:properties xmlns:p="http://schemas.microsoft.com/office/2006/metadata/properties" xmlns:xsi="http://www.w3.org/2001/XMLSchema-instance" xmlns:pc="http://schemas.microsoft.com/office/infopath/2007/PartnerControls">
+  <documentManagement/>
+</p:properties>
+</file>
+
+<file path=customXml/item3.xml><?xml version="1.0" encoding="utf-8"?>
+<?mso-contentType ?>
+<FormTemplates xmlns="http://schemas.microsoft.com/sharepoint/v3/contenttype/forms">
+  <Display>DocumentLibraryForm</Display>
+  <Edit>DocumentLibraryForm</Edit>
+  <New>DocumentLibraryForm</New>
+</FormTemplates>
+</file>
+
 <file path=customXml/item4.xml><?xml version="1.0" encoding="utf-8"?>
 <b:Sources xmlns:b="http://schemas.openxmlformats.org/officeDocument/2006/bibliography" xmlns="http://schemas.openxmlformats.org/officeDocument/2006/bibliography" SelectedStyle="\APASixthEditionOfficeOnline.xsl" StyleName="APA" Version="6"/>
 </file>
 
 <file path=customXml/itemProps1.xml><?xml version="1.0" encoding="utf-8"?>
-<ds:datastoreItem xmlns:ds="http://schemas.openxmlformats.org/officeDocument/2006/customXml" ds:itemID="{49B6B7B5-1764-4EA5-B951-584BF8EEB49D}">
-  <ds:schemaRefs>
-    <ds:schemaRef ds:uri="http://schemas.microsoft.com/sharepoint/v3/contenttype/forms"/>
-  </ds:schemaRefs>
-</ds:datastoreItem>
-</file>
-
-<file path=customXml/itemProps2.xml><?xml version="1.0" encoding="utf-8"?>
-<ds:datastoreItem xmlns:ds="http://schemas.openxmlformats.org/officeDocument/2006/customXml" ds:itemID="{9A6A423B-6D1A-4ACF-BF35-FBE1F9A0D140}">
-  <ds:schemaRefs>
-    <ds:schemaRef ds:uri="http://schemas.microsoft.com/office/2006/metadata/properties"/>
-    <ds:schemaRef ds:uri="http://schemas.microsoft.com/office/infopath/2007/PartnerControls"/>
-  </ds:schemaRefs>
-</ds:datastoreItem>
-</file>
-
-<file path=customXml/itemProps3.xml><?xml version="1.0" encoding="utf-8"?>
 <ds:datastoreItem xmlns:ds="http://schemas.openxmlformats.org/officeDocument/2006/customXml" ds:itemID="{48570BF9-4BBE-4BAD-B24E-D08FE094E219}">
   <ds:schemaRefs>
     <ds:schemaRef ds:uri="http://schemas.microsoft.com/office/2006/metadata/contentType"/>
@@ -13983,6 +14049,23 @@
 </ds:datastoreItem>
 </file>
 
+<file path=customXml/itemProps2.xml><?xml version="1.0" encoding="utf-8"?>
+<ds:datastoreItem xmlns:ds="http://schemas.openxmlformats.org/officeDocument/2006/customXml" ds:itemID="{9A6A423B-6D1A-4ACF-BF35-FBE1F9A0D140}">
+  <ds:schemaRefs>
+    <ds:schemaRef ds:uri="http://schemas.microsoft.com/office/2006/metadata/properties"/>
+    <ds:schemaRef ds:uri="http://schemas.microsoft.com/office/infopath/2007/PartnerControls"/>
+  </ds:schemaRefs>
+</ds:datastoreItem>
+</file>
+
+<file path=customXml/itemProps3.xml><?xml version="1.0" encoding="utf-8"?>
+<ds:datastoreItem xmlns:ds="http://schemas.openxmlformats.org/officeDocument/2006/customXml" ds:itemID="{49B6B7B5-1764-4EA5-B951-584BF8EEB49D}">
+  <ds:schemaRefs>
+    <ds:schemaRef ds:uri="http://schemas.microsoft.com/sharepoint/v3/contenttype/forms"/>
+  </ds:schemaRefs>
+</ds:datastoreItem>
+</file>
+
 <file path=customXml/itemProps4.xml><?xml version="1.0" encoding="utf-8"?>
 <ds:datastoreItem xmlns:ds="http://schemas.openxmlformats.org/officeDocument/2006/customXml" ds:itemID="{E7A35065-F426-47FA-98A6-8B05853EB256}">
   <ds:schemaRefs>

</xml_diff>